<commit_message>
Updated bioretention script, figure and text
</commit_message>
<xml_diff>
--- a/doc/HP_TriangleArticle_20170825.docx
+++ b/doc/HP_TriangleArticle_20170825.docx
@@ -2956,7 +2956,7 @@
           <v:shape id="_x0000_i1025" type="#_x0000_t75" style="width:122.25pt;height:13.5pt" o:ole="">
             <v:imagedata r:id="rId13" o:title=""/>
           </v:shape>
-          <o:OLEObject Type="Embed" ProgID="Equation.DSMT4" ShapeID="_x0000_i1025" DrawAspect="Content" ObjectID="_1565438689" r:id="rId14"/>
+          <o:OLEObject Type="Embed" ProgID="Equation.DSMT4" ShapeID="_x0000_i1025" DrawAspect="Content" ObjectID="_1565678461" r:id="rId14"/>
         </w:object>
       </w:r>
       <w:r>
@@ -3076,7 +3076,7 @@
           <v:shape id="_x0000_i1026" type="#_x0000_t75" style="width:108.75pt;height:13.5pt" o:ole="">
             <v:imagedata r:id="rId15" o:title=""/>
           </v:shape>
-          <o:OLEObject Type="Embed" ProgID="Equation.DSMT4" ShapeID="_x0000_i1026" DrawAspect="Content" ObjectID="_1565438690" r:id="rId16"/>
+          <o:OLEObject Type="Embed" ProgID="Equation.DSMT4" ShapeID="_x0000_i1026" DrawAspect="Content" ObjectID="_1565678462" r:id="rId16"/>
         </w:object>
       </w:r>
       <w:r>
@@ -3140,7 +3140,7 @@
           <v:shape id="_x0000_i1027" type="#_x0000_t75" style="width:120.75pt;height:15pt" o:ole="">
             <v:imagedata r:id="rId17" o:title=""/>
           </v:shape>
-          <o:OLEObject Type="Embed" ProgID="Equation.DSMT4" ShapeID="_x0000_i1027" DrawAspect="Content" ObjectID="_1565438691" r:id="rId18"/>
+          <o:OLEObject Type="Embed" ProgID="Equation.DSMT4" ShapeID="_x0000_i1027" DrawAspect="Content" ObjectID="_1565678463" r:id="rId18"/>
         </w:object>
       </w:r>
       <w:r>
@@ -3188,7 +3188,7 @@
           <v:shape id="_x0000_i1028" type="#_x0000_t75" style="width:148.5pt;height:15pt" o:ole="">
             <v:imagedata r:id="rId19" o:title=""/>
           </v:shape>
-          <o:OLEObject Type="Embed" ProgID="Equation.DSMT4" ShapeID="_x0000_i1028" DrawAspect="Content" ObjectID="_1565438692" r:id="rId20"/>
+          <o:OLEObject Type="Embed" ProgID="Equation.DSMT4" ShapeID="_x0000_i1028" DrawAspect="Content" ObjectID="_1565678464" r:id="rId20"/>
         </w:object>
       </w:r>
       <w:r>
@@ -32447,7 +32447,7 @@
     </w:p>
     <w:tbl>
       <w:tblPr>
-        <w:tblpPr w:leftFromText="180" w:rightFromText="180" w:vertAnchor="text" w:horzAnchor="margin" w:tblpY="4094"/>
+        <w:tblpPr w:leftFromText="180" w:rightFromText="180" w:vertAnchor="text" w:horzAnchor="margin" w:tblpY="4754"/>
         <w:tblW w:w="0" w:type="auto"/>
         <w:tblLook w:val="04A0" w:firstRow="1" w:lastRow="0" w:firstColumn="1" w:lastColumn="0" w:noHBand="0" w:noVBand="1"/>
       </w:tblPr>
@@ -33581,6 +33581,7 @@
               <w:spacing w:after="0" w:line="240" w:lineRule="auto"/>
               <w:rPr>
                 <w:rFonts w:eastAsia="Times New Roman" w:cs="Times New Roman"/>
+                <w:i/>
                 <w:sz w:val="20"/>
                 <w:szCs w:val="20"/>
                 <w:u w:val="single"/>
@@ -33589,6 +33590,7 @@
             <w:r>
               <w:rPr>
                 <w:rFonts w:eastAsia="Times New Roman" w:cs="Times New Roman"/>
+                <w:i/>
                 <w:sz w:val="20"/>
                 <w:szCs w:val="20"/>
                 <w:u w:val="single"/>
@@ -34230,6 +34232,7 @@
               <w:jc w:val="right"/>
               <w:rPr>
                 <w:rFonts w:eastAsia="Times New Roman" w:cs="Times New Roman"/>
+                <w:i/>
                 <w:sz w:val="20"/>
                 <w:szCs w:val="20"/>
                 <w:u w:val="single"/>
@@ -34238,6 +34241,7 @@
             <w:r>
               <w:rPr>
                 <w:rFonts w:eastAsia="Times New Roman" w:cs="Times New Roman"/>
+                <w:i/>
                 <w:sz w:val="20"/>
                 <w:szCs w:val="20"/>
                 <w:u w:val="single"/>
@@ -35023,6 +35027,7 @@
               <w:spacing w:after="0" w:line="240" w:lineRule="auto"/>
               <w:rPr>
                 <w:rFonts w:eastAsia="Times New Roman" w:cs="Times New Roman"/>
+                <w:i/>
                 <w:sz w:val="20"/>
                 <w:szCs w:val="20"/>
                 <w:u w:val="single"/>
@@ -35031,6 +35036,7 @@
             <w:r>
               <w:rPr>
                 <w:rFonts w:eastAsia="Times New Roman" w:cs="Times New Roman"/>
+                <w:i/>
                 <w:sz w:val="20"/>
                 <w:szCs w:val="20"/>
                 <w:u w:val="single"/>
@@ -35679,6 +35685,7 @@
               <w:jc w:val="right"/>
               <w:rPr>
                 <w:rFonts w:eastAsia="Times New Roman" w:cs="Times New Roman"/>
+                <w:i/>
                 <w:sz w:val="20"/>
                 <w:szCs w:val="20"/>
                 <w:u w:val="single"/>
@@ -35687,6 +35694,7 @@
             <w:r>
               <w:rPr>
                 <w:rFonts w:eastAsia="Times New Roman" w:cs="Times New Roman"/>
+                <w:i/>
                 <w:sz w:val="20"/>
                 <w:szCs w:val="20"/>
                 <w:u w:val="single"/>
@@ -36409,6 +36417,7 @@
               <w:jc w:val="right"/>
               <w:rPr>
                 <w:rFonts w:eastAsia="Times New Roman" w:cs="Times New Roman"/>
+                <w:i/>
                 <w:sz w:val="20"/>
                 <w:szCs w:val="20"/>
                 <w:u w:val="single"/>
@@ -36417,11 +36426,12 @@
             <w:r>
               <w:rPr>
                 <w:rFonts w:eastAsia="Times New Roman" w:cs="Times New Roman"/>
+                <w:i/>
                 <w:sz w:val="20"/>
                 <w:szCs w:val="20"/>
                 <w:u w:val="single"/>
               </w:rPr>
-              <w:t>34</w:t>
+              <w:t>33</w:t>
             </w:r>
           </w:p>
         </w:tc>
@@ -36523,7 +36533,7 @@
                 <w:sz w:val="20"/>
                 <w:szCs w:val="20"/>
               </w:rPr>
-              <w:t>12</w:t>
+              <w:t>11</w:t>
             </w:r>
           </w:p>
         </w:tc>
@@ -36627,7 +36637,7 @@
                 <w:sz w:val="20"/>
                 <w:szCs w:val="20"/>
               </w:rPr>
-              <w:t>27</w:t>
+              <w:t>28</w:t>
             </w:r>
           </w:p>
         </w:tc>
@@ -37144,6 +37154,7 @@
               <w:jc w:val="right"/>
               <w:rPr>
                 <w:rFonts w:eastAsia="Times New Roman" w:cs="Times New Roman"/>
+                <w:i/>
                 <w:sz w:val="20"/>
                 <w:szCs w:val="20"/>
                 <w:u w:val="single"/>
@@ -37152,6 +37163,7 @@
             <w:r>
               <w:rPr>
                 <w:rFonts w:eastAsia="Times New Roman" w:cs="Times New Roman"/>
+                <w:i/>
                 <w:sz w:val="20"/>
                 <w:szCs w:val="20"/>
                 <w:u w:val="single"/>
@@ -37379,8 +37391,6 @@
               </w:rPr>
               <w:t>5</w:t>
             </w:r>
-            <w:bookmarkStart w:id="25" w:name="_GoBack"/>
-            <w:bookmarkEnd w:id="25"/>
           </w:p>
         </w:tc>
         <w:tc>
@@ -37898,6 +37908,7 @@
               <w:jc w:val="right"/>
               <w:rPr>
                 <w:rFonts w:eastAsia="Times New Roman" w:cs="Times New Roman"/>
+                <w:i/>
                 <w:sz w:val="20"/>
                 <w:szCs w:val="20"/>
                 <w:u w:val="single"/>
@@ -37906,6 +37917,7 @@
             <w:r>
               <w:rPr>
                 <w:rFonts w:eastAsia="Times New Roman" w:cs="Times New Roman"/>
+                <w:i/>
                 <w:sz w:val="20"/>
                 <w:szCs w:val="20"/>
                 <w:u w:val="single"/>
@@ -38610,6 +38622,7 @@
               <w:jc w:val="right"/>
               <w:rPr>
                 <w:rFonts w:eastAsia="Times New Roman" w:cs="Times New Roman"/>
+                <w:i/>
                 <w:sz w:val="20"/>
                 <w:szCs w:val="20"/>
                 <w:u w:val="single"/>
@@ -38618,6 +38631,7 @@
             <w:r>
               <w:rPr>
                 <w:rFonts w:eastAsia="Times New Roman" w:cs="Times New Roman"/>
+                <w:i/>
                 <w:sz w:val="20"/>
                 <w:szCs w:val="20"/>
                 <w:u w:val="single"/>
@@ -39328,6 +39342,7 @@
               <w:jc w:val="right"/>
               <w:rPr>
                 <w:rFonts w:eastAsia="Times New Roman" w:cs="Times New Roman"/>
+                <w:i/>
                 <w:sz w:val="20"/>
                 <w:szCs w:val="20"/>
                 <w:u w:val="single"/>
@@ -39336,6 +39351,7 @@
             <w:r>
               <w:rPr>
                 <w:rFonts w:eastAsia="Times New Roman" w:cs="Times New Roman"/>
+                <w:i/>
                 <w:sz w:val="20"/>
                 <w:szCs w:val="20"/>
                 <w:u w:val="single"/>
@@ -39679,7 +39695,7 @@
           <w:szCs w:val="24"/>
         </w:rPr>
       </w:pPr>
-      <w:commentRangeStart w:id="26"/>
+      <w:commentRangeStart w:id="25"/>
       <w:r>
         <w:rPr>
           <w:rFonts w:cs="Times New Roman"/>
@@ -39695,13 +39711,13 @@
         </w:rPr>
         <w:t xml:space="preserve"> </w:t>
       </w:r>
-      <w:commentRangeEnd w:id="26"/>
+      <w:commentRangeEnd w:id="25"/>
       <w:r>
         <w:rPr>
           <w:rStyle w:val="CommentReference"/>
           <w:rFonts w:ascii="Times" w:eastAsia="Times New Roman" w:hAnsi="Times" w:cs="Times New Roman"/>
         </w:rPr>
-        <w:commentReference w:id="26"/>
+        <w:commentReference w:id="25"/>
       </w:r>
       <w:r>
         <w:rPr>
@@ -39812,22 +39828,69 @@
         </w:rPr>
         <w:t>parately and may not sum to 100.</w:t>
       </w:r>
-    </w:p>
-    <w:p>
-      <w:pPr>
+      <w:r>
+        <w:rPr>
+          <w:rFonts w:cs="Times New Roman"/>
+          <w:szCs w:val="24"/>
+        </w:rPr>
+        <w:t xml:space="preserve"> </w:t>
+      </w:r>
+      <w:r>
+        <w:rPr>
+          <w:rFonts w:cs="Times New Roman"/>
+          <w:b/>
+          <w:szCs w:val="24"/>
+        </w:rPr>
+        <w:t>Bold values</w:t>
+      </w:r>
+      <w:r>
+        <w:rPr>
+          <w:rFonts w:cs="Times New Roman"/>
+          <w:szCs w:val="24"/>
+        </w:rPr>
+        <w:t xml:space="preserve"> </w:t>
+      </w:r>
+      <w:r>
         <w:rPr>
           <w:rFonts w:cs="Times New Roman"/>
           <w:i/>
           <w:szCs w:val="24"/>
         </w:rPr>
-      </w:pPr>
+        <w:t xml:space="preserve">represent worst-case performance scenario, </w:t>
+      </w:r>
       <w:r>
         <w:rPr>
           <w:rFonts w:cs="Times New Roman"/>
           <w:i/>
           <w:szCs w:val="24"/>
-        </w:rPr>
-        <w:br w:type="page"/>
+          <w:u w:val="single"/>
+        </w:rPr>
+        <w:t>underlined values</w:t>
+      </w:r>
+      <w:r>
+        <w:rPr>
+          <w:rFonts w:cs="Times New Roman"/>
+          <w:szCs w:val="24"/>
+        </w:rPr>
+        <w:t xml:space="preserve"> </w:t>
+      </w:r>
+      <w:r>
+        <w:rPr>
+          <w:rFonts w:cs="Times New Roman"/>
+          <w:i/>
+          <w:szCs w:val="24"/>
+        </w:rPr>
+        <w:t>represent good</w:t>
+      </w:r>
+      <w:bookmarkStart w:id="26" w:name="_GoBack"/>
+      <w:bookmarkEnd w:id="26"/>
+      <w:r>
+        <w:rPr>
+          <w:rFonts w:cs="Times New Roman"/>
+          <w:i/>
+          <w:szCs w:val="24"/>
+        </w:rPr>
+        <w:t xml:space="preserve"> performance design benchmarks.</w:t>
       </w:r>
     </w:p>
     <w:p>
@@ -39845,7 +39908,6 @@
           <w:sz w:val="24"/>
           <w:szCs w:val="24"/>
         </w:rPr>
-        <w:lastRenderedPageBreak/>
         <w:t>Figure</w:t>
       </w:r>
       <w:r>
@@ -39889,7 +39951,16 @@
           <w:i/>
           <w:szCs w:val="24"/>
         </w:rPr>
-        <w:t>Crisp 1966, Hemond 1980, Hey et al. 1994, Lent et al. 1997, Daniels et al. 2000, Choi and Harvey 2000, Nungesser and Chimney 2006, Strosnider et al. 2007, Caldwell et al. 2007, Ayub et al. 2010, Mitsch et al. 2014</w:t>
+        <w:t xml:space="preserve">Crisp 1966, Hemond 1980, Hey et al. 1994, Lent et al. 1997, </w:t>
+      </w:r>
+      <w:r>
+        <w:rPr>
+          <w:rFonts w:cs="Times New Roman"/>
+          <w:i/>
+          <w:szCs w:val="24"/>
+        </w:rPr>
+        <w:lastRenderedPageBreak/>
+        <w:t>Daniels et al. 2000, Choi and Harvey 2000, Nungesser and Chimney 2006, Strosnider et al. 2007, Caldwell et al. 2007, Ayub et al. 2010, Mitsch et al. 2014</w:t>
       </w:r>
       <w:r>
         <w:rPr>
@@ -40748,7 +40819,7 @@
                     </wp:anchor>
                   </w:drawing>
                 </mc:Choice>
-                <mc:Fallback xmlns:w16se="http://schemas.microsoft.com/office/word/2015/wordml/symex" xmlns:cx="http://schemas.microsoft.com/office/drawing/2014/chartex">
+                <mc:Fallback xmlns:cx="http://schemas.microsoft.com/office/drawing/2014/chartex" xmlns:w16se="http://schemas.microsoft.com/office/word/2015/wordml/symex">
                   <w:pict>
                     <v:group w14:anchorId="163A6C45" id="Group 15" o:spid="_x0000_s1026" style="position:absolute;margin-left:25.85pt;margin-top:19.55pt;width:51.75pt;height:46.5pt;z-index:251670528" coordsize="6572,5905" o:gfxdata="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">
                       <v:shapetype id="_x0000_t5" coordsize="21600,21600" o:spt="5" adj="10800" path="m@0,l,21600r21600,xe">
@@ -40928,7 +40999,7 @@
                     </wp:anchor>
                   </w:drawing>
                 </mc:Choice>
-                <mc:Fallback xmlns:w16se="http://schemas.microsoft.com/office/word/2015/wordml/symex" xmlns:cx="http://schemas.microsoft.com/office/drawing/2014/chartex">
+                <mc:Fallback xmlns:cx="http://schemas.microsoft.com/office/drawing/2014/chartex" xmlns:w16se="http://schemas.microsoft.com/office/word/2015/wordml/symex">
                   <w:pict>
                     <v:group w14:anchorId="3DEB8758" id="Group 13" o:spid="_x0000_s1026" style="position:absolute;margin-left:22.95pt;margin-top:20.15pt;width:51.75pt;height:46.5pt;z-index:251671552" coordsize="6572,5905" o:gfxdata="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">
                       <v:shape id="Isosceles Triangle 28" o:spid="_x0000_s1027" type="#_x0000_t5" style="position:absolute;width:6572;height:5905;rotation:180;visibility:visible;mso-wrap-style:square;v-text-anchor:top" o:gfxdata="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" filled="f" strokecolor="black [3213]" strokeweight="2.25pt"/>
@@ -41092,7 +41163,7 @@
                     </wp:anchor>
                   </w:drawing>
                 </mc:Choice>
-                <mc:Fallback xmlns:w16se="http://schemas.microsoft.com/office/word/2015/wordml/symex" xmlns:cx="http://schemas.microsoft.com/office/drawing/2014/chartex">
+                <mc:Fallback xmlns:cx="http://schemas.microsoft.com/office/drawing/2014/chartex" xmlns:w16se="http://schemas.microsoft.com/office/word/2015/wordml/symex">
                   <w:pict>
                     <v:group w14:anchorId="7C144E7D" id="Group 7" o:spid="_x0000_s1026" style="position:absolute;margin-left:22.15pt;margin-top:20pt;width:51.75pt;height:46.5pt;z-index:251669504" coordsize="6572,5905" o:gfxdata="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">
                       <v:shape id="Isosceles Triangle 25" o:spid="_x0000_s1027" type="#_x0000_t5" style="position:absolute;width:6572;height:5905;rotation:180;visibility:visible;mso-wrap-style:square;v-text-anchor:top" o:gfxdata="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" filled="f" strokecolor="black [3213]" strokeweight="2.25pt"/>
@@ -43536,7 +43607,7 @@
       </w:r>
     </w:p>
   </w:comment>
-  <w:comment w:id="26" w:author="Caitlin G Eger" w:date="2017-08-28T13:10:00Z" w:initials="CGE">
+  <w:comment w:id="25" w:author="Caitlin G Eger" w:date="2017-08-28T13:10:00Z" w:initials="CGE">
     <w:p>
       <w:pPr>
         <w:pStyle w:val="CommentText"/>
@@ -43696,7 +43767,7 @@
             <w:noProof/>
             <w:szCs w:val="24"/>
           </w:rPr>
-          <w:t>46</w:t>
+          <w:t>55</w:t>
         </w:r>
         <w:r>
           <w:rPr>
@@ -46344,7 +46415,7 @@
 </file>
 
 <file path=customXml/itemProps1.xml><?xml version="1.0" encoding="utf-8"?>
-<ds:datastoreItem xmlns:ds="http://schemas.openxmlformats.org/officeDocument/2006/customXml" ds:itemID="{30874EF5-7DCC-43B0-AFD2-C21E13310891}">
+<ds:datastoreItem xmlns:ds="http://schemas.openxmlformats.org/officeDocument/2006/customXml" ds:itemID="{D561B417-8FD0-4043-BCA5-01CBFE7F2EFD}">
   <ds:schemaRefs>
     <ds:schemaRef ds:uri="http://schemas.openxmlformats.org/officeDocument/2006/bibliography"/>
   </ds:schemaRefs>

</xml_diff>

<commit_message>
Updated PP script, table 2, and figure
</commit_message>
<xml_diff>
--- a/doc/HP_TriangleArticle_20170825.docx
+++ b/doc/HP_TriangleArticle_20170825.docx
@@ -2956,7 +2956,7 @@
           <v:shape id="_x0000_i1025" type="#_x0000_t75" style="width:122.25pt;height:13.5pt" o:ole="">
             <v:imagedata r:id="rId13" o:title=""/>
           </v:shape>
-          <o:OLEObject Type="Embed" ProgID="Equation.DSMT4" ShapeID="_x0000_i1025" DrawAspect="Content" ObjectID="_1565678461" r:id="rId14"/>
+          <o:OLEObject Type="Embed" ProgID="Equation.DSMT4" ShapeID="_x0000_i1025" DrawAspect="Content" ObjectID="_1565679678" r:id="rId14"/>
         </w:object>
       </w:r>
       <w:r>
@@ -3076,7 +3076,7 @@
           <v:shape id="_x0000_i1026" type="#_x0000_t75" style="width:108.75pt;height:13.5pt" o:ole="">
             <v:imagedata r:id="rId15" o:title=""/>
           </v:shape>
-          <o:OLEObject Type="Embed" ProgID="Equation.DSMT4" ShapeID="_x0000_i1026" DrawAspect="Content" ObjectID="_1565678462" r:id="rId16"/>
+          <o:OLEObject Type="Embed" ProgID="Equation.DSMT4" ShapeID="_x0000_i1026" DrawAspect="Content" ObjectID="_1565679679" r:id="rId16"/>
         </w:object>
       </w:r>
       <w:r>
@@ -3140,7 +3140,7 @@
           <v:shape id="_x0000_i1027" type="#_x0000_t75" style="width:120.75pt;height:15pt" o:ole="">
             <v:imagedata r:id="rId17" o:title=""/>
           </v:shape>
-          <o:OLEObject Type="Embed" ProgID="Equation.DSMT4" ShapeID="_x0000_i1027" DrawAspect="Content" ObjectID="_1565678463" r:id="rId18"/>
+          <o:OLEObject Type="Embed" ProgID="Equation.DSMT4" ShapeID="_x0000_i1027" DrawAspect="Content" ObjectID="_1565679680" r:id="rId18"/>
         </w:object>
       </w:r>
       <w:r>
@@ -3188,7 +3188,7 @@
           <v:shape id="_x0000_i1028" type="#_x0000_t75" style="width:148.5pt;height:15pt" o:ole="">
             <v:imagedata r:id="rId19" o:title=""/>
           </v:shape>
-          <o:OLEObject Type="Embed" ProgID="Equation.DSMT4" ShapeID="_x0000_i1028" DrawAspect="Content" ObjectID="_1565678464" r:id="rId20"/>
+          <o:OLEObject Type="Embed" ProgID="Equation.DSMT4" ShapeID="_x0000_i1028" DrawAspect="Content" ObjectID="_1565679681" r:id="rId20"/>
         </w:object>
       </w:r>
       <w:r>
@@ -33581,19 +33581,15 @@
               <w:spacing w:after="0" w:line="240" w:lineRule="auto"/>
               <w:rPr>
                 <w:rFonts w:eastAsia="Times New Roman" w:cs="Times New Roman"/>
-                <w:i/>
                 <w:sz w:val="20"/>
                 <w:szCs w:val="20"/>
-                <w:u w:val="single"/>
               </w:rPr>
             </w:pPr>
             <w:r>
               <w:rPr>
                 <w:rFonts w:eastAsia="Times New Roman" w:cs="Times New Roman"/>
-                <w:i/>
                 <w:sz w:val="20"/>
                 <w:szCs w:val="20"/>
-                <w:u w:val="single"/>
               </w:rPr>
               <w:t>94</w:t>
             </w:r>
@@ -35027,19 +35023,15 @@
               <w:spacing w:after="0" w:line="240" w:lineRule="auto"/>
               <w:rPr>
                 <w:rFonts w:eastAsia="Times New Roman" w:cs="Times New Roman"/>
-                <w:i/>
                 <w:sz w:val="20"/>
                 <w:szCs w:val="20"/>
-                <w:u w:val="single"/>
               </w:rPr>
             </w:pPr>
             <w:r>
               <w:rPr>
                 <w:rFonts w:eastAsia="Times New Roman" w:cs="Times New Roman"/>
-                <w:i/>
                 <w:sz w:val="20"/>
                 <w:szCs w:val="20"/>
-                <w:u w:val="single"/>
               </w:rPr>
               <w:t>83</w:t>
             </w:r>
@@ -39356,7 +39348,7 @@
                 <w:szCs w:val="20"/>
                 <w:u w:val="single"/>
               </w:rPr>
-              <w:t>25</w:t>
+              <w:t>26</w:t>
             </w:r>
           </w:p>
         </w:tc>
@@ -39818,69 +39810,7 @@
           <w:i/>
           <w:szCs w:val="24"/>
         </w:rPr>
-        <w:t xml:space="preserve"> percentile confidence interval range about the calculated mean, estimated by resampling the distribution of means 1000 times and rounding to the nearest percentile. Confidence intervals and quantiles were calculated for each loss variable se</w:t>
-      </w:r>
-      <w:r>
-        <w:rPr>
-          <w:rFonts w:cs="Times New Roman"/>
-          <w:i/>
-          <w:szCs w:val="24"/>
-        </w:rPr>
-        <w:t>parately and may not sum to 100.</w:t>
-      </w:r>
-      <w:r>
-        <w:rPr>
-          <w:rFonts w:cs="Times New Roman"/>
-          <w:szCs w:val="24"/>
-        </w:rPr>
-        <w:t xml:space="preserve"> </w:t>
-      </w:r>
-      <w:r>
-        <w:rPr>
-          <w:rFonts w:cs="Times New Roman"/>
-          <w:b/>
-          <w:szCs w:val="24"/>
-        </w:rPr>
-        <w:t>Bold values</w:t>
-      </w:r>
-      <w:r>
-        <w:rPr>
-          <w:rFonts w:cs="Times New Roman"/>
-          <w:szCs w:val="24"/>
-        </w:rPr>
-        <w:t xml:space="preserve"> </w:t>
-      </w:r>
-      <w:r>
-        <w:rPr>
-          <w:rFonts w:cs="Times New Roman"/>
-          <w:i/>
-          <w:szCs w:val="24"/>
-        </w:rPr>
-        <w:t xml:space="preserve">represent worst-case performance scenario, </w:t>
-      </w:r>
-      <w:r>
-        <w:rPr>
-          <w:rFonts w:cs="Times New Roman"/>
-          <w:i/>
-          <w:szCs w:val="24"/>
-          <w:u w:val="single"/>
-        </w:rPr>
-        <w:t>underlined values</w:t>
-      </w:r>
-      <w:r>
-        <w:rPr>
-          <w:rFonts w:cs="Times New Roman"/>
-          <w:szCs w:val="24"/>
-        </w:rPr>
-        <w:t xml:space="preserve"> </w:t>
-      </w:r>
-      <w:r>
-        <w:rPr>
-          <w:rFonts w:cs="Times New Roman"/>
-          <w:i/>
-          <w:szCs w:val="24"/>
-        </w:rPr>
-        <w:t>represent good</w:t>
+        <w:t xml:space="preserve"> percentile confidence interval range about the calculated mean, estimated by resampling the distribution of means 1000 times and r</w:t>
       </w:r>
       <w:bookmarkStart w:id="26" w:name="_GoBack"/>
       <w:bookmarkEnd w:id="26"/>
@@ -39890,7 +39820,92 @@
           <w:i/>
           <w:szCs w:val="24"/>
         </w:rPr>
-        <w:t xml:space="preserve"> performance design benchmarks.</w:t>
+        <w:t>ounding to the nearest percentile. Confidence intervals and quantiles were calculated for each loss variable se</w:t>
+      </w:r>
+      <w:r>
+        <w:rPr>
+          <w:rFonts w:cs="Times New Roman"/>
+          <w:i/>
+          <w:szCs w:val="24"/>
+        </w:rPr>
+        <w:t>parately and may not sum to 100.</w:t>
+      </w:r>
+      <w:r>
+        <w:rPr>
+          <w:rFonts w:cs="Times New Roman"/>
+          <w:szCs w:val="24"/>
+        </w:rPr>
+        <w:t xml:space="preserve"> </w:t>
+      </w:r>
+      <w:r>
+        <w:rPr>
+          <w:rFonts w:cs="Times New Roman"/>
+          <w:b/>
+          <w:szCs w:val="24"/>
+        </w:rPr>
+        <w:t>Bold values</w:t>
+      </w:r>
+      <w:r>
+        <w:rPr>
+          <w:rFonts w:cs="Times New Roman"/>
+          <w:szCs w:val="24"/>
+        </w:rPr>
+        <w:t xml:space="preserve"> </w:t>
+      </w:r>
+      <w:r>
+        <w:rPr>
+          <w:rFonts w:cs="Times New Roman"/>
+          <w:i/>
+          <w:szCs w:val="24"/>
+        </w:rPr>
+        <w:t>represent worst-case performance scenario</w:t>
+      </w:r>
+      <w:r>
+        <w:rPr>
+          <w:rFonts w:cs="Times New Roman"/>
+          <w:i/>
+          <w:szCs w:val="24"/>
+        </w:rPr>
+        <w:t>s</w:t>
+      </w:r>
+      <w:r>
+        <w:rPr>
+          <w:rFonts w:cs="Times New Roman"/>
+          <w:i/>
+          <w:szCs w:val="24"/>
+        </w:rPr>
+        <w:t xml:space="preserve">, </w:t>
+      </w:r>
+      <w:r>
+        <w:rPr>
+          <w:rFonts w:cs="Times New Roman"/>
+          <w:i/>
+          <w:szCs w:val="24"/>
+          <w:u w:val="single"/>
+        </w:rPr>
+        <w:t>underlined values</w:t>
+      </w:r>
+      <w:r>
+        <w:rPr>
+          <w:rFonts w:cs="Times New Roman"/>
+          <w:szCs w:val="24"/>
+        </w:rPr>
+        <w:t xml:space="preserve"> </w:t>
+      </w:r>
+      <w:r>
+        <w:rPr>
+          <w:rFonts w:cs="Times New Roman"/>
+          <w:i/>
+          <w:szCs w:val="24"/>
+        </w:rPr>
+        <w:t>represent good performance design benchmarks.</w:t>
+      </w:r>
+      <w:r>
+        <w:rPr>
+          <w:rFonts w:cs="Times New Roman"/>
+          <w:szCs w:val="24"/>
+        </w:rPr>
+        <w:br w:type="page"/>
       </w:r>
     </w:p>
     <w:p>
@@ -39908,6 +39923,7 @@
           <w:sz w:val="24"/>
           <w:szCs w:val="24"/>
         </w:rPr>
+        <w:lastRenderedPageBreak/>
         <w:t>Figure</w:t>
       </w:r>
       <w:r>
@@ -39951,16 +39967,7 @@
           <w:i/>
           <w:szCs w:val="24"/>
         </w:rPr>
-        <w:t xml:space="preserve">Crisp 1966, Hemond 1980, Hey et al. 1994, Lent et al. 1997, </w:t>
-      </w:r>
-      <w:r>
-        <w:rPr>
-          <w:rFonts w:cs="Times New Roman"/>
-          <w:i/>
-          <w:szCs w:val="24"/>
-        </w:rPr>
-        <w:lastRenderedPageBreak/>
-        <w:t>Daniels et al. 2000, Choi and Harvey 2000, Nungesser and Chimney 2006, Strosnider et al. 2007, Caldwell et al. 2007, Ayub et al. 2010, Mitsch et al. 2014</w:t>
+        <w:t>Crisp 1966, Hemond 1980, Hey et al. 1994, Lent et al. 1997, Daniels et al. 2000, Choi and Harvey 2000, Nungesser and Chimney 2006, Strosnider et al. 2007, Caldwell et al. 2007, Ayub et al. 2010, Mitsch et al. 2014</w:t>
       </w:r>
       <w:r>
         <w:rPr>
@@ -39984,19 +39991,27 @@
         <w:spacing w:line="480" w:lineRule="auto"/>
         <w:rPr>
           <w:rFonts w:cs="Times New Roman"/>
+          <w:noProof/>
+          <w:szCs w:val="24"/>
+        </w:rPr>
+      </w:pPr>
+      <w:r>
+        <w:rPr>
+          <w:rFonts w:cs="Times New Roman"/>
+          <w:b/>
+          <w:noProof/>
+          <w:szCs w:val="24"/>
+        </w:rPr>
+        <w:t>Figure 2</w:t>
+      </w:r>
+      <w:r>
+        <w:rPr>
+          <w:rFonts w:cs="Times New Roman"/>
           <w:i/>
           <w:noProof/>
           <w:szCs w:val="24"/>
         </w:rPr>
-      </w:pPr>
-      <w:r>
-        <w:rPr>
-          <w:rFonts w:cs="Times New Roman"/>
-          <w:b/>
-          <w:noProof/>
-          <w:szCs w:val="24"/>
-        </w:rPr>
-        <w:t>Figure 2</w:t>
+        <w:t xml:space="preserve"> Cumulative wat</w:t>
       </w:r>
       <w:r>
         <w:rPr>
@@ -40005,7 +40020,7 @@
           <w:noProof/>
           <w:szCs w:val="24"/>
         </w:rPr>
-        <w:t xml:space="preserve"> Cumulative wat</w:t>
+        <w:t xml:space="preserve">er budgets for </w:t>
       </w:r>
       <w:r>
         <w:rPr>
@@ -40014,41 +40029,23 @@
           <w:noProof/>
           <w:szCs w:val="24"/>
         </w:rPr>
-        <w:t xml:space="preserve">er budgets for </w:t>
+        <w:t xml:space="preserve">seven retention ponds and modeled wet pond performance in Austin, Texas for 1953 and 1956 (n = 9). Symbol color represents measured or estimated hydraulic retention times calculated from basin volume and average pond influx per day. Data compiled from </w:t>
       </w:r>
       <w:r>
         <w:rPr>
           <w:rFonts w:cs="Times New Roman"/>
           <w:i/>
+          <w:szCs w:val="24"/>
+        </w:rPr>
+        <w:t>Harper et al. 2003, Teague and Rushton 2005, Hartigan and Kelly 2009, Harper 2010a, 2010b, 2010c, 2011</w:t>
+      </w:r>
+      <w:r>
+        <w:rPr>
+          <w:rFonts w:cs="Times New Roman"/>
           <w:noProof/>
           <w:szCs w:val="24"/>
         </w:rPr>
-        <w:t xml:space="preserve">seven retention ponds and modeled wet pond performance in Austin, Texas for 1953 and 1956 (n = 9). Symbol color represents measured or estimated hydraulic retention times calculated from basin volume and average pond influx per day. Data compiled from </w:t>
-      </w:r>
-      <w:r>
-        <w:rPr>
-          <w:rFonts w:cs="Times New Roman"/>
-          <w:i/>
-          <w:szCs w:val="24"/>
-        </w:rPr>
-        <w:t>Harper et al. 2003, Teague and Rushton 2005, Hartigan and Kelly 2009, Harper 2010a, 2010b, 2010c, 2011</w:t>
-      </w:r>
-      <w:r>
-        <w:rPr>
-          <w:rFonts w:cs="Times New Roman"/>
-          <w:noProof/>
-          <w:szCs w:val="24"/>
-        </w:rPr>
         <w:t>.</w:t>
-      </w:r>
-      <w:r>
-        <w:rPr>
-          <w:rFonts w:cs="Times New Roman"/>
-          <w:i/>
-          <w:noProof/>
-          <w:szCs w:val="24"/>
-        </w:rPr>
-        <w:br w:type="page"/>
       </w:r>
     </w:p>
     <w:p>
@@ -40056,64 +40053,54 @@
         <w:spacing w:line="480" w:lineRule="auto"/>
         <w:rPr>
           <w:rFonts w:cs="Times New Roman"/>
+          <w:i/>
+          <w:noProof/>
           <w:szCs w:val="24"/>
         </w:rPr>
       </w:pPr>
       <w:r>
         <w:rPr>
           <w:rFonts w:cs="Times New Roman"/>
+          <w:b/>
           <w:noProof/>
           <w:szCs w:val="24"/>
         </w:rPr>
-        <w:lastRenderedPageBreak/>
-        <w:drawing>
-          <wp:inline distT="0" distB="0" distL="0" distR="0" wp14:anchorId="71713CC3" wp14:editId="2F0EB8CD">
-            <wp:extent cx="5486400" cy="2779775"/>
-            <wp:effectExtent l="0" t="0" r="0" b="1905"/>
-            <wp:docPr id="6" name="Picture 6"/>
-            <wp:cNvGraphicFramePr>
-              <a:graphicFrameLocks xmlns:a="http://schemas.openxmlformats.org/drawingml/2006/main" noChangeAspect="1"/>
-            </wp:cNvGraphicFramePr>
-            <a:graphic xmlns:a="http://schemas.openxmlformats.org/drawingml/2006/main">
-              <a:graphicData uri="http://schemas.openxmlformats.org/drawingml/2006/picture">
-                <pic:pic xmlns:pic="http://schemas.openxmlformats.org/drawingml/2006/picture">
-                  <pic:nvPicPr>
-                    <pic:cNvPr id="6" name="DetentionF.png"/>
-                    <pic:cNvPicPr/>
-                  </pic:nvPicPr>
-                  <pic:blipFill rotWithShape="1">
-                    <a:blip r:embed="rId35">
-                      <a:extLst>
-                        <a:ext uri="{28A0092B-C50C-407E-A947-70E740481C1C}">
-                          <a14:useLocalDpi xmlns:a14="http://schemas.microsoft.com/office/drawing/2010/main" val="0"/>
-                        </a:ext>
-                      </a:extLst>
-                    </a:blip>
-                    <a:srcRect t="11779" b="12030"/>
-                    <a:stretch/>
-                  </pic:blipFill>
-                  <pic:spPr bwMode="auto">
-                    <a:xfrm>
-                      <a:off x="0" y="0"/>
-                      <a:ext cx="5486400" cy="2779775"/>
-                    </a:xfrm>
-                    <a:prstGeom prst="rect">
-                      <a:avLst/>
-                    </a:prstGeom>
-                    <a:ln>
-                      <a:noFill/>
-                    </a:ln>
-                    <a:extLst>
-                      <a:ext uri="{53640926-AAD7-44D8-BBD7-CCE9431645EC}">
-                        <a14:shadowObscured xmlns:a14="http://schemas.microsoft.com/office/drawing/2010/main"/>
-                      </a:ext>
-                    </a:extLst>
-                  </pic:spPr>
-                </pic:pic>
-              </a:graphicData>
-            </a:graphic>
-          </wp:inline>
-        </w:drawing>
+        <w:t>Figure 3</w:t>
+      </w:r>
+      <w:r>
+        <w:rPr>
+          <w:rFonts w:cs="Times New Roman"/>
+          <w:i/>
+          <w:noProof/>
+          <w:szCs w:val="24"/>
+        </w:rPr>
+        <w:t xml:space="preserve"> Circles display cumulative water budgets from gravity-fed detention ponds (n=2) and pump-fed detention ponds (n=4, two annual measurements for two ponds), a Green-Ampt detention infiltration model (n=1) and constructed wetland systems that report having detention facilities (n = 3). Crosses show the single-event or monthly retention variation for the same detention systems (n = 48). Data complied from </w:t>
+      </w:r>
+      <w:r>
+        <w:rPr>
+          <w:rFonts w:cs="Times New Roman"/>
+          <w:i/>
+          <w:szCs w:val="24"/>
+        </w:rPr>
+        <w:t>Harper et al. 1999, 2002, Daniels et al. 2000, Emerson 2003, Ayub et al. 2010, Shukla et al. 2015</w:t>
+      </w:r>
+      <w:r>
+        <w:rPr>
+          <w:rFonts w:cs="Times New Roman"/>
+          <w:i/>
+          <w:noProof/>
+          <w:szCs w:val="24"/>
+        </w:rPr>
+        <w:t>.</w:t>
+      </w:r>
+      <w:r>
+        <w:rPr>
+          <w:rFonts w:cs="Times New Roman"/>
+          <w:b/>
+          <w:noProof/>
+          <w:szCs w:val="24"/>
+        </w:rPr>
+        <w:t xml:space="preserve"> </w:t>
       </w:r>
     </w:p>
     <w:p>
@@ -40121,19 +40108,34 @@
         <w:spacing w:line="480" w:lineRule="auto"/>
         <w:rPr>
           <w:rFonts w:cs="Times New Roman"/>
+          <w:szCs w:val="24"/>
+        </w:rPr>
+      </w:pPr>
+      <w:r>
+        <w:rPr>
+          <w:rFonts w:cs="Times New Roman"/>
+          <w:b/>
+          <w:noProof/>
+          <w:szCs w:val="24"/>
+        </w:rPr>
+        <w:t>Figure 4</w:t>
+      </w:r>
+      <w:r>
+        <w:rPr>
+          <w:rFonts w:cs="Times New Roman"/>
+          <w:noProof/>
+          <w:szCs w:val="24"/>
+        </w:rPr>
+        <w:t xml:space="preserve"> </w:t>
+      </w:r>
+      <w:r>
+        <w:rPr>
+          <w:rFonts w:cs="Times New Roman"/>
           <w:i/>
           <w:noProof/>
           <w:szCs w:val="24"/>
         </w:rPr>
-      </w:pPr>
-      <w:r>
-        <w:rPr>
-          <w:rFonts w:cs="Times New Roman"/>
-          <w:b/>
-          <w:noProof/>
-          <w:szCs w:val="24"/>
-        </w:rPr>
-        <w:t>Figure 3</w:t>
+        <w:t xml:space="preserve">Water budgets for three lysimeters in Pennsylvania (green), a pair of lined and unlined cells with underdrains from North Carolina (light and dark blue), measurements from two sets of undersized, unlined retrofits with underdrains in Ohio (pink), and two unlined cells from Nebraska with ET fraction estimated using the Penman-Monteith method (yellow). Several </w:t>
       </w:r>
       <w:r>
         <w:rPr>
@@ -40142,143 +40144,8 @@
           <w:noProof/>
           <w:szCs w:val="24"/>
         </w:rPr>
-        <w:t xml:space="preserve"> Circles display cumulative water budgets from gravity-fed detention ponds (n=2) and pump-fed detention ponds (n=4, two annual measurements for two ponds), a Green-Ampt detention infiltration model (n=1) and constructed wetland systems that report having detention facilities (n = 3). Crosses show the single-event or monthly retention variation for the same detention systems (n = 48). Data complied from </w:t>
-      </w:r>
-      <w:r>
-        <w:rPr>
-          <w:rFonts w:cs="Times New Roman"/>
-          <w:i/>
-          <w:szCs w:val="24"/>
-        </w:rPr>
-        <w:t>Harper et al. 1999, 2002, Daniels et al. 2000, Emerson 2003, Ayub et al. 2010, Shukla et al. 2015</w:t>
-      </w:r>
-      <w:r>
-        <w:rPr>
-          <w:rFonts w:cs="Times New Roman"/>
-          <w:i/>
-          <w:noProof/>
-          <w:szCs w:val="24"/>
-        </w:rPr>
-        <w:t>.</w:t>
-      </w:r>
-      <w:r>
-        <w:rPr>
-          <w:rFonts w:cs="Times New Roman"/>
-          <w:szCs w:val="24"/>
-        </w:rPr>
-        <w:br w:type="page"/>
-      </w:r>
-    </w:p>
-    <w:p>
-      <w:pPr>
-        <w:spacing w:line="480" w:lineRule="auto"/>
-        <w:rPr>
-          <w:rFonts w:cs="Times New Roman"/>
-          <w:b/>
-          <w:noProof/>
-          <w:szCs w:val="24"/>
-        </w:rPr>
-      </w:pPr>
-      <w:r>
-        <w:rPr>
-          <w:rFonts w:cs="Times New Roman"/>
-          <w:b/>
-          <w:noProof/>
-          <w:szCs w:val="24"/>
-        </w:rPr>
         <w:lastRenderedPageBreak/>
-        <w:drawing>
-          <wp:inline distT="0" distB="0" distL="0" distR="0" wp14:anchorId="32892EE8" wp14:editId="22CBA97D">
-            <wp:extent cx="5486400" cy="2989076"/>
-            <wp:effectExtent l="0" t="0" r="0" b="1905"/>
-            <wp:docPr id="10" name="Picture 10"/>
-            <wp:cNvGraphicFramePr>
-              <a:graphicFrameLocks xmlns:a="http://schemas.openxmlformats.org/drawingml/2006/main" noChangeAspect="1"/>
-            </wp:cNvGraphicFramePr>
-            <a:graphic xmlns:a="http://schemas.openxmlformats.org/drawingml/2006/main">
-              <a:graphicData uri="http://schemas.openxmlformats.org/drawingml/2006/picture">
-                <pic:pic xmlns:pic="http://schemas.openxmlformats.org/drawingml/2006/picture">
-                  <pic:nvPicPr>
-                    <pic:cNvPr id="10" name="BioretentionF.png"/>
-                    <pic:cNvPicPr/>
-                  </pic:nvPicPr>
-                  <pic:blipFill rotWithShape="1">
-                    <a:blip r:embed="rId36">
-                      <a:extLst>
-                        <a:ext uri="{28A0092B-C50C-407E-A947-70E740481C1C}">
-                          <a14:useLocalDpi xmlns:a14="http://schemas.microsoft.com/office/drawing/2010/main" val="0"/>
-                        </a:ext>
-                      </a:extLst>
-                    </a:blip>
-                    <a:srcRect l="8814" t="2946" b="5734"/>
-                    <a:stretch/>
-                  </pic:blipFill>
-                  <pic:spPr bwMode="auto">
-                    <a:xfrm>
-                      <a:off x="0" y="0"/>
-                      <a:ext cx="5486400" cy="2989076"/>
-                    </a:xfrm>
-                    <a:prstGeom prst="rect">
-                      <a:avLst/>
-                    </a:prstGeom>
-                    <a:ln>
-                      <a:noFill/>
-                    </a:ln>
-                    <a:extLst>
-                      <a:ext uri="{53640926-AAD7-44D8-BBD7-CCE9431645EC}">
-                        <a14:shadowObscured xmlns:a14="http://schemas.microsoft.com/office/drawing/2010/main"/>
-                      </a:ext>
-                    </a:extLst>
-                  </pic:spPr>
-                </pic:pic>
-              </a:graphicData>
-            </a:graphic>
-          </wp:inline>
-        </w:drawing>
-      </w:r>
-      <w:r>
-        <w:rPr>
-          <w:rFonts w:cs="Times New Roman"/>
-          <w:b/>
-          <w:noProof/>
-          <w:szCs w:val="24"/>
-        </w:rPr>
-        <w:t xml:space="preserve"> </w:t>
-      </w:r>
-    </w:p>
-    <w:p>
-      <w:pPr>
-        <w:spacing w:line="480" w:lineRule="auto"/>
-        <w:rPr>
-          <w:rFonts w:cs="Times New Roman"/>
-          <w:szCs w:val="24"/>
-        </w:rPr>
-      </w:pPr>
-      <w:r>
-        <w:rPr>
-          <w:rFonts w:cs="Times New Roman"/>
-          <w:b/>
-          <w:noProof/>
-          <w:szCs w:val="24"/>
-        </w:rPr>
-        <w:t>Figure 4</w:t>
-      </w:r>
-      <w:r>
-        <w:rPr>
-          <w:rFonts w:cs="Times New Roman"/>
-          <w:noProof/>
-          <w:szCs w:val="24"/>
-        </w:rPr>
-        <w:t xml:space="preserve"> </w:t>
-      </w:r>
-      <w:r>
-        <w:rPr>
-          <w:rFonts w:cs="Times New Roman"/>
-          <w:i/>
-          <w:noProof/>
-          <w:szCs w:val="24"/>
-        </w:rPr>
-        <w:t xml:space="preserve">Water budgets for three lysimeters in Pennsylvania (green), a pair of lined and unlined cells with underdrains from North Carolina (light and dark blue), measurements from two sets of undersized, unlined retrofits with underdrains in Ohio (pink), and two unlined cells from Nebraska with ET fraction estimated using the Penman-Monteith method (yellow). Several shorter-term estimates from the same locations are also presented (blue crosses, n = 59), along with calculated estimates using volumetric moisture content constraints (black boxes, n = 6) and a DRAINMOD estimate with very low ET (orange box, n=1). Data from </w:t>
+        <w:t xml:space="preserve">shorter-term estimates from the same locations are also presented (blue crosses, n = 59), along with calculated estimates using volumetric moisture content constraints (black boxes, n = 6) and a DRAINMOD estimate with very low ET (orange box, n=1). Data from </w:t>
       </w:r>
       <w:r>
         <w:rPr>
@@ -40339,7 +40206,7 @@
                     <pic:cNvPicPr/>
                   </pic:nvPicPr>
                   <pic:blipFill rotWithShape="1">
-                    <a:blip r:embed="rId37">
+                    <a:blip r:embed="rId35">
                       <a:extLst>
                         <a:ext uri="{28A0092B-C50C-407E-A947-70E740481C1C}">
                           <a14:useLocalDpi xmlns:a14="http://schemas.microsoft.com/office/drawing/2010/main" val="0"/>
@@ -40465,7 +40332,7 @@
                     <pic:cNvPicPr/>
                   </pic:nvPicPr>
                   <pic:blipFill rotWithShape="1">
-                    <a:blip r:embed="rId38">
+                    <a:blip r:embed="rId36">
                       <a:extLst>
                         <a:ext uri="{28A0092B-C50C-407E-A947-70E740481C1C}">
                           <a14:useLocalDpi xmlns:a14="http://schemas.microsoft.com/office/drawing/2010/main" val="0"/>
@@ -42029,7 +41896,7 @@
         </w:rPr>
         <w:t xml:space="preserve">Full datasets and R scripts for plots and statistical analysis are available online at: </w:t>
       </w:r>
-      <w:hyperlink r:id="rId39" w:history="1">
+      <w:hyperlink r:id="rId37" w:history="1">
         <w:r>
           <w:rPr>
             <w:rStyle w:val="Hyperlink"/>
@@ -42584,7 +42451,7 @@
                     <pic:cNvPicPr/>
                   </pic:nvPicPr>
                   <pic:blipFill>
-                    <a:blip r:embed="rId40">
+                    <a:blip r:embed="rId38">
                       <a:extLst>
                         <a:ext uri="{28A0092B-C50C-407E-A947-70E740481C1C}">
                           <a14:useLocalDpi xmlns:a14="http://schemas.microsoft.com/office/drawing/2010/main" val="0"/>
@@ -42752,7 +42619,7 @@
                           <pic:cNvPicPr/>
                         </pic:nvPicPr>
                         <pic:blipFill rotWithShape="1">
-                          <a:blip r:embed="rId41">
+                          <a:blip r:embed="rId39">
                             <a:extLst>
                               <a:ext uri="{28A0092B-C50C-407E-A947-70E740481C1C}">
                                 <a14:useLocalDpi xmlns:a14="http://schemas.microsoft.com/office/drawing/2010/main" val="0"/>
@@ -42786,7 +42653,7 @@
                           <pic:cNvPicPr/>
                         </pic:nvPicPr>
                         <pic:blipFill rotWithShape="1">
-                          <a:blip r:embed="rId42">
+                          <a:blip r:embed="rId40">
                             <a:extLst>
                               <a:ext uri="{28A0092B-C50C-407E-A947-70E740481C1C}">
                                 <a14:useLocalDpi xmlns:a14="http://schemas.microsoft.com/office/drawing/2010/main" val="0"/>
@@ -43625,7 +43492,19 @@
         <w:rPr>
           <w:rFonts w:ascii="Courier New" w:hAnsi="Courier New" w:cs="Courier New"/>
         </w:rPr>
-        <w:t>set.seed()</w:t>
+        <w:t>set.seed(</w:t>
+      </w:r>
+      <w:r>
+        <w:rPr>
+          <w:rFonts w:ascii="Courier New" w:hAnsi="Courier New" w:cs="Courier New"/>
+        </w:rPr>
+        <w:t>1</w:t>
+      </w:r>
+      <w:r>
+        <w:rPr>
+          <w:rFonts w:ascii="Courier New" w:hAnsi="Courier New" w:cs="Courier New"/>
+        </w:rPr>
+        <w:t>)</w:t>
       </w:r>
       <w:r>
         <w:t>command in R. This changed the confidence interval values very slightly (by 1 or 2%). The values in the table and text have been updated to reflect this adjustment.</w:t>
@@ -43767,7 +43646,7 @@
             <w:noProof/>
             <w:szCs w:val="24"/>
           </w:rPr>
-          <w:t>55</w:t>
+          <w:t>46</w:t>
         </w:r>
         <w:r>
           <w:rPr>
@@ -46415,7 +46294,7 @@
 </file>
 
 <file path=customXml/itemProps1.xml><?xml version="1.0" encoding="utf-8"?>
-<ds:datastoreItem xmlns:ds="http://schemas.openxmlformats.org/officeDocument/2006/customXml" ds:itemID="{D561B417-8FD0-4043-BCA5-01CBFE7F2EFD}">
+<ds:datastoreItem xmlns:ds="http://schemas.openxmlformats.org/officeDocument/2006/customXml" ds:itemID="{3B6310FF-12B0-4C6C-9334-FF6206106A4B}">
   <ds:schemaRefs>
     <ds:schemaRef ds:uri="http://schemas.openxmlformats.org/officeDocument/2006/bibliography"/>
   </ds:schemaRefs>

</xml_diff>

<commit_message>
Updated figure sizing, and added figure 7 pdf
</commit_message>
<xml_diff>
--- a/doc/HP_TriangleArticle_20170825.docx
+++ b/doc/HP_TriangleArticle_20170825.docx
@@ -2393,15 +2393,7 @@
           <w:rFonts w:cs="Times New Roman"/>
           <w:szCs w:val="24"/>
         </w:rPr>
-        <w:t xml:space="preserve"> Common reporting methods are necessary to synthesize datasets and identify which physical factors have the greatest influence over </w:t>
-      </w:r>
-      <w:r>
-        <w:rPr>
-          <w:rFonts w:cs="Times New Roman"/>
-          <w:szCs w:val="24"/>
-        </w:rPr>
-        <w:lastRenderedPageBreak/>
-        <w:t>hydr</w:t>
+        <w:t xml:space="preserve"> Common reporting methods are necessary to synthesize datasets and identify which physical factors have the greatest influence over hydr</w:t>
       </w:r>
       <w:r>
         <w:rPr>
@@ -2796,16 +2788,7 @@
           <w:sz w:val="24"/>
           <w:szCs w:val="24"/>
         </w:rPr>
-        <w:t xml:space="preserve">). The </w:t>
-      </w:r>
-      <w:r>
-        <w:rPr>
-          <w:rFonts w:ascii="Times New Roman" w:hAnsi="Times New Roman"/>
-          <w:sz w:val="24"/>
-          <w:szCs w:val="24"/>
-        </w:rPr>
-        <w:lastRenderedPageBreak/>
-        <w:t xml:space="preserve">method was developed to </w:t>
+        <w:t xml:space="preserve">). The method was developed to </w:t>
       </w:r>
       <w:r>
         <w:rPr>
@@ -2953,10 +2936,10 @@
             <v:path o:extrusionok="f" gradientshapeok="t" o:connecttype="rect"/>
             <o:lock v:ext="edit" aspectratio="t"/>
           </v:shapetype>
-          <v:shape id="_x0000_i1025" type="#_x0000_t75" style="width:122.25pt;height:13.5pt" o:ole="">
+          <v:shape id="_x0000_i1025" type="#_x0000_t75" style="width:123.45pt;height:15.45pt" o:ole="">
             <v:imagedata r:id="rId13" o:title=""/>
           </v:shape>
-          <o:OLEObject Type="Embed" ProgID="Equation.DSMT4" ShapeID="_x0000_i1025" DrawAspect="Content" ObjectID="_1565679678" r:id="rId14"/>
+          <o:OLEObject Type="Embed" ProgID="Equation.DSMT4" ShapeID="_x0000_i1025" DrawAspect="Content" ObjectID="_1565688935" r:id="rId14"/>
         </w:object>
       </w:r>
       <w:r>
@@ -3073,10 +3056,10 @@
           <w:szCs w:val="24"/>
         </w:rPr>
         <w:object w:dxaOrig="2120" w:dyaOrig="279" w14:anchorId="766FDB11">
-          <v:shape id="_x0000_i1026" type="#_x0000_t75" style="width:108.75pt;height:13.5pt" o:ole="">
+          <v:shape id="_x0000_i1026" type="#_x0000_t75" style="width:108pt;height:15.45pt" o:ole="">
             <v:imagedata r:id="rId15" o:title=""/>
           </v:shape>
-          <o:OLEObject Type="Embed" ProgID="Equation.DSMT4" ShapeID="_x0000_i1026" DrawAspect="Content" ObjectID="_1565679679" r:id="rId16"/>
+          <o:OLEObject Type="Embed" ProgID="Equation.DSMT4" ShapeID="_x0000_i1026" DrawAspect="Content" ObjectID="_1565688936" r:id="rId16"/>
         </w:object>
       </w:r>
       <w:r>
@@ -3137,10 +3120,10 @@
           <w:szCs w:val="24"/>
         </w:rPr>
         <w:object w:dxaOrig="2140" w:dyaOrig="320" w14:anchorId="3C342246">
-          <v:shape id="_x0000_i1027" type="#_x0000_t75" style="width:120.75pt;height:15pt" o:ole="">
+          <v:shape id="_x0000_i1027" type="#_x0000_t75" style="width:118.3pt;height:15.45pt" o:ole="">
             <v:imagedata r:id="rId17" o:title=""/>
           </v:shape>
-          <o:OLEObject Type="Embed" ProgID="Equation.DSMT4" ShapeID="_x0000_i1027" DrawAspect="Content" ObjectID="_1565679680" r:id="rId18"/>
+          <o:OLEObject Type="Embed" ProgID="Equation.DSMT4" ShapeID="_x0000_i1027" DrawAspect="Content" ObjectID="_1565688937" r:id="rId18"/>
         </w:object>
       </w:r>
       <w:r>
@@ -3185,10 +3168,10 @@
           <w:szCs w:val="24"/>
         </w:rPr>
         <w:object w:dxaOrig="2820" w:dyaOrig="320" w14:anchorId="37139E17">
-          <v:shape id="_x0000_i1028" type="#_x0000_t75" style="width:148.5pt;height:15pt" o:ole="">
+          <v:shape id="_x0000_i1028" type="#_x0000_t75" style="width:149.15pt;height:15.45pt" o:ole="">
             <v:imagedata r:id="rId19" o:title=""/>
           </v:shape>
-          <o:OLEObject Type="Embed" ProgID="Equation.DSMT4" ShapeID="_x0000_i1028" DrawAspect="Content" ObjectID="_1565679681" r:id="rId20"/>
+          <o:OLEObject Type="Embed" ProgID="Equation.DSMT4" ShapeID="_x0000_i1028" DrawAspect="Content" ObjectID="_1565688938" r:id="rId20"/>
         </w:object>
       </w:r>
       <w:r>
@@ -3220,7 +3203,6 @@
           <w:rFonts w:cs="Times New Roman"/>
           <w:szCs w:val="24"/>
         </w:rPr>
-        <w:lastRenderedPageBreak/>
         <w:t xml:space="preserve">It is convenient to choose the time scale for analysis as the </w:t>
       </w:r>
       <w:r>
@@ -3666,7 +3648,6 @@
           <w:sz w:val="24"/>
           <w:szCs w:val="24"/>
         </w:rPr>
-        <w:lastRenderedPageBreak/>
         <w:t xml:space="preserve">3.1 </w:t>
       </w:r>
       <w:r>
@@ -4271,15 +4252,7 @@
           <w:rFonts w:cs="Times New Roman"/>
           <w:szCs w:val="24"/>
         </w:rPr>
-        <w:t xml:space="preserve"> 2) lower ET related to soil carbon content (or different humic material </w:t>
-      </w:r>
-      <w:r>
-        <w:rPr>
-          <w:rFonts w:cs="Times New Roman"/>
-          <w:szCs w:val="24"/>
-        </w:rPr>
-        <w:lastRenderedPageBreak/>
-        <w:t xml:space="preserve">structure), which affect </w:t>
+        <w:t xml:space="preserve"> 2) lower ET related to soil carbon content (or different humic material structure), which affect </w:t>
       </w:r>
       <w:r>
         <w:rPr>
@@ -4919,7 +4892,6 @@
           <w:sz w:val="24"/>
           <w:szCs w:val="24"/>
         </w:rPr>
-        <w:lastRenderedPageBreak/>
         <w:t xml:space="preserve">3.3 </w:t>
       </w:r>
       <w:r>
@@ -5825,15 +5797,7 @@
           <w:rFonts w:cs="Times New Roman"/>
           <w:szCs w:val="24"/>
         </w:rPr>
-        <w:t xml:space="preserve"> this assumption overlooks ET as a </w:t>
-      </w:r>
-      <w:r>
-        <w:rPr>
-          <w:rFonts w:cs="Times New Roman"/>
-          <w:szCs w:val="24"/>
-        </w:rPr>
-        <w:lastRenderedPageBreak/>
-        <w:t>loss pathway for detention basins</w:t>
+        <w:t xml:space="preserve"> this assumption overlooks ET as a loss pathway for detention basins</w:t>
       </w:r>
       <w:r>
         <w:rPr>
@@ -6112,15 +6076,7 @@
           <w:rFonts w:cs="Times New Roman"/>
           <w:szCs w:val="24"/>
         </w:rPr>
-        <w:t xml:space="preserve"> relative importance to hydrologic </w:t>
-      </w:r>
-      <w:r>
-        <w:rPr>
-          <w:rFonts w:cs="Times New Roman"/>
-          <w:szCs w:val="24"/>
-        </w:rPr>
-        <w:lastRenderedPageBreak/>
-        <w:t>perfo</w:t>
+        <w:t xml:space="preserve"> relative importance to hydrologic perfo</w:t>
       </w:r>
       <w:r>
         <w:rPr>
@@ -6476,15 +6432,7 @@
           <w:rFonts w:cs="Times New Roman"/>
           <w:szCs w:val="24"/>
         </w:rPr>
-        <w:t xml:space="preserve">, </w:t>
-      </w:r>
-      <w:r>
-        <w:rPr>
-          <w:rFonts w:cs="Times New Roman"/>
-          <w:szCs w:val="24"/>
-        </w:rPr>
-        <w:lastRenderedPageBreak/>
-        <w:t>orange box</w:t>
+        <w:t>, orange box</w:t>
       </w:r>
       <w:r>
         <w:rPr>
@@ -7006,15 +6954,7 @@
           <w:rFonts w:cs="Times New Roman"/>
           <w:szCs w:val="24"/>
         </w:rPr>
-        <w:t xml:space="preserve">downstream flooding, and is used as a common assessment metric for bioretention cells, retention and detention ponds. However, for infiltrative systems like bioretention cells and porous pavement, volumetric reductions (ET and I) drive peak flow reduction, whereas temporary storage (ΔS) accounts for peak flow mitigation in retention/detention systems. This distinction is significant for understanding both site-level and watershed-scale impacts of engineered stormwater systems. Also, unlike peak flow reduction, volumetric reduction is not related to event intensity. Modest increases in volumetric reduction seem to drive large peak flow attenuation in bioretention and porous pavement systems, but less so for grassed swales, detention and retention ponds. For instance, researchers at NC State and Ohio Department of Natural Resources reported runoff reduction of 36 to 60%, but median peak </w:t>
-      </w:r>
-      <w:r>
-        <w:rPr>
-          <w:rFonts w:cs="Times New Roman"/>
-          <w:szCs w:val="24"/>
-        </w:rPr>
-        <w:lastRenderedPageBreak/>
-        <w:t xml:space="preserve">flow reduction of 97-100%, </w:t>
+        <w:t xml:space="preserve">downstream flooding, and is used as a common assessment metric for bioretention cells, retention and detention ponds. However, for infiltrative systems like bioretention cells and porous pavement, volumetric reductions (ET and I) drive peak flow reduction, whereas temporary storage (ΔS) accounts for peak flow mitigation in retention/detention systems. This distinction is significant for understanding both site-level and watershed-scale impacts of engineered stormwater systems. Also, unlike peak flow reduction, volumetric reduction is not related to event intensity. Modest increases in volumetric reduction seem to drive large peak flow attenuation in bioretention and porous pavement systems, but less so for grassed swales, detention and retention ponds. For instance, researchers at NC State and Ohio Department of Natural Resources reported runoff reduction of 36 to 60%, but median peak flow reduction of 97-100%, </w:t>
       </w:r>
       <w:r>
         <w:rPr>
@@ -7616,7 +7556,6 @@
           <w:rFonts w:cs="Times New Roman"/>
           <w:szCs w:val="24"/>
         </w:rPr>
-        <w:lastRenderedPageBreak/>
         <w:t>observations</w:t>
       </w:r>
       <w:r>
@@ -8340,15 +8279,7 @@
           <w:rFonts w:cs="Times New Roman"/>
           <w:szCs w:val="24"/>
         </w:rPr>
-        <w:t xml:space="preserve">pore moisture </w:t>
-      </w:r>
-      <w:r>
-        <w:rPr>
-          <w:rFonts w:cs="Times New Roman"/>
-          <w:szCs w:val="24"/>
-        </w:rPr>
-        <w:lastRenderedPageBreak/>
-        <w:t>content</w:t>
+        <w:t>pore moisture content</w:t>
       </w:r>
       <w:r>
         <w:rPr>
@@ -8672,15 +8603,7 @@
           <w:rFonts w:cs="Times New Roman"/>
           <w:szCs w:val="24"/>
         </w:rPr>
-        <w:t xml:space="preserve">is possibly due to </w:t>
-      </w:r>
-      <w:r>
-        <w:rPr>
-          <w:rFonts w:cs="Times New Roman"/>
-          <w:szCs w:val="24"/>
-        </w:rPr>
-        <w:lastRenderedPageBreak/>
-        <w:t xml:space="preserve">shorter monitoring periods, lower vegetation density, or greater soil moisture range and sensitivity in test roofs. </w:t>
+        <w:t xml:space="preserve">is possibly due to shorter monitoring periods, lower vegetation density, or greater soil moisture range and sensitivity in test roofs. </w:t>
       </w:r>
       <w:r>
         <w:rPr>
@@ -9313,15 +9236,7 @@
           <w:rFonts w:cs="Times New Roman"/>
           <w:szCs w:val="24"/>
         </w:rPr>
-        <w:t xml:space="preserve">). Similarly, sewershed networks that discharge less than 81% of the water </w:t>
-      </w:r>
-      <w:r>
-        <w:rPr>
-          <w:rFonts w:cs="Times New Roman"/>
-          <w:szCs w:val="24"/>
-        </w:rPr>
-        <w:lastRenderedPageBreak/>
-        <w:t>conveyed should be examined for leakage</w:t>
+        <w:t>). Similarly, sewershed networks that discharge less than 81% of the water conveyed should be examined for leakage</w:t>
       </w:r>
       <w:r>
         <w:rPr>
@@ -9447,15 +9362,7 @@
           <w:rFonts w:cs="Times New Roman"/>
           <w:szCs w:val="24"/>
         </w:rPr>
-        <w:t xml:space="preserve">clear patterns for summary and interpretation, despite varied methods. Runoff (Q) is typically measured directly, using a tipping bucket gage or structure calibrated with a stage-discharge relationship. Infiltration measurements are estimated using a linear scale or pressure transducers to quantify the height of the water table and/or soil moisture sensors to estimate pore water saturation. Evaporation estimates are generally modeled by energy balance techniques typical of micrometeorology studies (Wadzuk et al. 2015). A few studies use pan evaporation or other direct measurement techniques, but this approach is less common. As a result, the estimated proportional importance of ET within the water balance is likely incorrect, and probably </w:t>
-      </w:r>
-      <w:r>
-        <w:rPr>
-          <w:rFonts w:cs="Times New Roman"/>
-          <w:szCs w:val="24"/>
-        </w:rPr>
-        <w:lastRenderedPageBreak/>
-        <w:t>underestimated over long tim</w:t>
+        <w:t>clear patterns for summary and interpretation, despite varied methods. Runoff (Q) is typically measured directly, using a tipping bucket gage or structure calibrated with a stage-discharge relationship. Infiltration measurements are estimated using a linear scale or pressure transducers to quantify the height of the water table and/or soil moisture sensors to estimate pore water saturation. Evaporation estimates are generally modeled by energy balance techniques typical of micrometeorology studies (Wadzuk et al. 2015). A few studies use pan evaporation or other direct measurement techniques, but this approach is less common. As a result, the estimated proportional importance of ET within the water balance is likely incorrect, and probably underestimated over long tim</w:t>
       </w:r>
       <w:r>
         <w:rPr>
@@ -9728,15 +9635,7 @@
           <w:rFonts w:cs="Times New Roman"/>
           <w:szCs w:val="24"/>
         </w:rPr>
-        <w:t xml:space="preserve">). </w:t>
-      </w:r>
-      <w:r>
-        <w:rPr>
-          <w:rFonts w:cs="Times New Roman"/>
-          <w:szCs w:val="24"/>
-        </w:rPr>
-        <w:lastRenderedPageBreak/>
-        <w:t xml:space="preserve">There are few studies of GI function in the literature with more than 5 years of data. It </w:t>
+        <w:t xml:space="preserve">). There are few studies of GI function in the literature with more than 5 years of data. It </w:t>
       </w:r>
       <w:r>
         <w:rPr>
@@ -10248,15 +10147,7 @@
           <w:rFonts w:cs="Times New Roman"/>
           <w:szCs w:val="24"/>
         </w:rPr>
-        <w:t xml:space="preserve"> in less </w:t>
-      </w:r>
-      <w:r>
-        <w:rPr>
-          <w:rFonts w:cs="Times New Roman"/>
-          <w:szCs w:val="24"/>
-        </w:rPr>
-        <w:lastRenderedPageBreak/>
-        <w:t>runoff. In the same way, increasing pipe volume in a sewershed network will increase the total capture volume, generally leading to more infiltration and decreased runoff, while ET remains negligible.</w:t>
+        <w:t xml:space="preserve"> in less runoff. In the same way, increasing pipe volume in a sewershed network will increase the total capture volume, generally leading to more infiltration and decreased runoff, while ET remains negligible.</w:t>
       </w:r>
       <w:r>
         <w:rPr>
@@ -10580,15 +10471,7 @@
           <w:rFonts w:cs="Times New Roman"/>
           <w:szCs w:val="24"/>
         </w:rPr>
-        <w:t xml:space="preserve"> increases runoff (through the drain), </w:t>
-      </w:r>
-      <w:r>
-        <w:rPr>
-          <w:rFonts w:cs="Times New Roman"/>
-          <w:szCs w:val="24"/>
-        </w:rPr>
-        <w:lastRenderedPageBreak/>
-        <w:t>decreases stored capture and reduces infiltration</w:t>
+        <w:t xml:space="preserve"> increases runoff (through the drain), decreases stored capture and reduces infiltration</w:t>
       </w:r>
       <w:r>
         <w:rPr>
@@ -11025,15 +10908,7 @@
           <w:rFonts w:eastAsia="Times New Roman" w:cs="Times New Roman"/>
           <w:szCs w:val="24"/>
         </w:rPr>
-        <w:t xml:space="preserve"> soil </w:t>
-      </w:r>
-      <w:r>
-        <w:rPr>
-          <w:rFonts w:eastAsia="Times New Roman" w:cs="Times New Roman"/>
-          <w:szCs w:val="24"/>
-        </w:rPr>
-        <w:lastRenderedPageBreak/>
-        <w:t xml:space="preserve">moisture, allow systems to become water-limited and decrease the importance of ET as a loss pathway. Likewise, designs that use an up-turned elbow drain or raised </w:t>
+        <w:t xml:space="preserve"> soil moisture, allow systems to become water-limited and decrease the importance of ET as a loss pathway. Likewise, designs that use an up-turned elbow drain or raised </w:t>
       </w:r>
       <w:r>
         <w:rPr>
@@ -11406,7 +11281,6 @@
         <w:spacing w:line="480" w:lineRule="auto"/>
       </w:pPr>
       <w:r>
-        <w:lastRenderedPageBreak/>
         <w:t xml:space="preserve">Provides a visual aid to compare green and grey </w:t>
       </w:r>
       <w:r>
@@ -11745,7 +11619,6 @@
         <w:rPr>
           <w:szCs w:val="24"/>
         </w:rPr>
-        <w:lastRenderedPageBreak/>
         <w:t>Modest increases in volumetric reduction (30%) can achieve large peak flow attenuation (90%). Employ</w:t>
       </w:r>
       <w:r>
@@ -12131,7 +12004,6 @@
           <w:sz w:val="24"/>
           <w:szCs w:val="24"/>
         </w:rPr>
-        <w:lastRenderedPageBreak/>
         <w:t>References</w:t>
       </w:r>
     </w:p>
@@ -13236,7 +13108,6 @@
           <w:rFonts w:cs="Times New Roman"/>
           <w:szCs w:val="24"/>
         </w:rPr>
-        <w:lastRenderedPageBreak/>
         <w:t xml:space="preserve">Berghage, R., A. Jarrett, D. Beattie, K. Kelley, S. Husain, F. Rezai, B. Long, A. Negassi, and R. Cameron. </w:t>
       </w:r>
       <w:r>
@@ -14155,7 +14026,6 @@
           <w:rFonts w:cs="Times New Roman"/>
           <w:szCs w:val="24"/>
         </w:rPr>
-        <w:lastRenderedPageBreak/>
         <w:t xml:space="preserve">Buckingham, E. </w:t>
       </w:r>
       <w:r>
@@ -15108,15 +14978,7 @@
           <w:rFonts w:cs="Times New Roman"/>
           <w:szCs w:val="24"/>
         </w:rPr>
-        <w:t xml:space="preserve">Technical Guide for </w:t>
-      </w:r>
-      <w:r>
-        <w:rPr>
-          <w:rFonts w:cs="Times New Roman"/>
-          <w:szCs w:val="24"/>
-        </w:rPr>
-        <w:lastRenderedPageBreak/>
-        <w:t>Stakeholders</w:t>
+        <w:t>Technical Guide for Stakeholders</w:t>
       </w:r>
       <w:r>
         <w:rPr>
@@ -15973,7 +15835,6 @@
           <w:rFonts w:cs="Times New Roman"/>
           <w:szCs w:val="24"/>
         </w:rPr>
-        <w:lastRenderedPageBreak/>
         <w:t xml:space="preserve">Eger, C. G., D. G. Chandler, B. K. Roodsari, C. I. Davidson, and C. T. Driscoll. </w:t>
       </w:r>
       <w:r>
@@ -16785,15 +16646,7 @@
           <w:rFonts w:cs="Times New Roman"/>
           <w:szCs w:val="24"/>
         </w:rPr>
-        <w:t xml:space="preserve">SUDS, LID, BMPs, WSUD and more – </w:t>
-      </w:r>
-      <w:r>
-        <w:rPr>
-          <w:rFonts w:cs="Times New Roman"/>
-          <w:szCs w:val="24"/>
-        </w:rPr>
-        <w:lastRenderedPageBreak/>
-        <w:t xml:space="preserve">The evolution and application of terminology surrounding urban drainage. </w:t>
+        <w:t xml:space="preserve">SUDS, LID, BMPs, WSUD and more – The evolution and application of terminology surrounding urban drainage. </w:t>
       </w:r>
       <w:r>
         <w:rPr>
@@ -17728,7 +17581,6 @@
           <w:rFonts w:cs="Times New Roman"/>
           <w:szCs w:val="24"/>
         </w:rPr>
-        <w:lastRenderedPageBreak/>
         <w:t xml:space="preserve">Harper, H. H. </w:t>
       </w:r>
       <w:r>
@@ -18770,7 +18622,6 @@
           <w:rFonts w:cs="Times New Roman"/>
           <w:szCs w:val="24"/>
         </w:rPr>
-        <w:lastRenderedPageBreak/>
         <w:t xml:space="preserve">Hein, D. K., E. Strecker, A. Poresky, R. Roseen, and M. Venner. </w:t>
       </w:r>
       <w:r>
@@ -19477,7 +19328,6 @@
           <w:rFonts w:cs="Times New Roman"/>
           <w:szCs w:val="24"/>
         </w:rPr>
-        <w:lastRenderedPageBreak/>
         <w:t xml:space="preserve">Hickman, J. M., B. M. Wadzuk, and R. G. Traver. </w:t>
       </w:r>
       <w:r>
@@ -20236,15 +20086,7 @@
           <w:rFonts w:cs="Times New Roman"/>
           <w:szCs w:val="24"/>
         </w:rPr>
-        <w:t xml:space="preserve">Ecosystem </w:t>
-      </w:r>
-      <w:r>
-        <w:rPr>
-          <w:rFonts w:cs="Times New Roman"/>
-          <w:szCs w:val="24"/>
-        </w:rPr>
-        <w:lastRenderedPageBreak/>
-        <w:t xml:space="preserve">processes and human influences regulate streamflow response to climate change at long-term ecological research sites. </w:t>
+        <w:t xml:space="preserve">Ecosystem processes and human influences regulate streamflow response to climate change at long-term ecological research sites. </w:t>
       </w:r>
       <w:r>
         <w:rPr>
@@ -21019,7 +20861,6 @@
           <w:rFonts w:cs="Times New Roman"/>
           <w:szCs w:val="24"/>
         </w:rPr>
-        <w:lastRenderedPageBreak/>
         <w:t xml:space="preserve">Matthews, T., A. Y. Lo, and J. A. Byrne. </w:t>
       </w:r>
       <w:r>
@@ -21845,7 +21686,6 @@
           <w:rFonts w:cs="Times New Roman"/>
           <w:szCs w:val="24"/>
         </w:rPr>
-        <w:lastRenderedPageBreak/>
         <w:t xml:space="preserve">NERR. </w:t>
       </w:r>
       <w:r>
@@ -22615,7 +22455,6 @@
           <w:rFonts w:cs="Times New Roman"/>
           <w:szCs w:val="24"/>
         </w:rPr>
-        <w:lastRenderedPageBreak/>
         <w:t xml:space="preserve">Pitt, R., S. Clark, and J. Voorhees. </w:t>
       </w:r>
       <w:r>
@@ -23343,7 +23182,6 @@
           <w:rFonts w:cs="Times New Roman"/>
           <w:szCs w:val="24"/>
         </w:rPr>
-        <w:lastRenderedPageBreak/>
         <w:t xml:space="preserve">Rutsch, M. </w:t>
       </w:r>
       <w:r>
@@ -24111,7 +23949,6 @@
           <w:rFonts w:cs="Times New Roman"/>
           <w:szCs w:val="24"/>
         </w:rPr>
-        <w:lastRenderedPageBreak/>
         <w:t xml:space="preserve">Stovin, V., S. Poe, and C. Berretta. </w:t>
       </w:r>
       <w:r>
@@ -25060,7 +24897,6 @@
           <w:rFonts w:cs="Times New Roman"/>
           <w:szCs w:val="24"/>
         </w:rPr>
-        <w:lastRenderedPageBreak/>
         <w:t>Traver, R., and P</w:t>
       </w:r>
       <w:r>
@@ -26118,7 +25954,6 @@
           <w:rFonts w:cs="Times New Roman"/>
           <w:szCs w:val="24"/>
         </w:rPr>
-        <w:lastRenderedPageBreak/>
         <w:t xml:space="preserve">Vineyard, D., W. W. Ingwersen, T. R. Hawkins, X. Xue, B. Demeke, and W. Shuster. </w:t>
       </w:r>
       <w:r>
@@ -26917,7 +26752,6 @@
           <w:rFonts w:cs="Times New Roman"/>
           <w:szCs w:val="24"/>
         </w:rPr>
-        <w:lastRenderedPageBreak/>
         <w:t>W</w:t>
       </w:r>
       <w:r>
@@ -27655,7 +27489,6 @@
           <w:sz w:val="24"/>
           <w:szCs w:val="24"/>
         </w:rPr>
-        <w:lastRenderedPageBreak/>
         <w:t>Tables</w:t>
       </w:r>
     </w:p>
@@ -32501,6 +32334,8 @@
                 <w:szCs w:val="20"/>
               </w:rPr>
             </w:pPr>
+            <w:bookmarkStart w:id="25" w:name="_GoBack"/>
+            <w:bookmarkEnd w:id="25"/>
           </w:p>
         </w:tc>
         <w:tc>
@@ -39687,7 +39522,7 @@
           <w:szCs w:val="24"/>
         </w:rPr>
       </w:pPr>
-      <w:commentRangeStart w:id="25"/>
+      <w:commentRangeStart w:id="26"/>
       <w:r>
         <w:rPr>
           <w:rFonts w:cs="Times New Roman"/>
@@ -39703,13 +39538,13 @@
         </w:rPr>
         <w:t xml:space="preserve"> </w:t>
       </w:r>
-      <w:commentRangeEnd w:id="25"/>
+      <w:commentRangeEnd w:id="26"/>
       <w:r>
         <w:rPr>
           <w:rStyle w:val="CommentReference"/>
           <w:rFonts w:ascii="Times" w:eastAsia="Times New Roman" w:hAnsi="Times" w:cs="Times New Roman"/>
         </w:rPr>
-        <w:commentReference w:id="25"/>
+        <w:commentReference w:id="26"/>
       </w:r>
       <w:r>
         <w:rPr>
@@ -39810,17 +39645,7 @@
           <w:i/>
           <w:szCs w:val="24"/>
         </w:rPr>
-        <w:t xml:space="preserve"> percentile confidence interval range about the calculated mean, estimated by resampling the distribution of means 1000 times and r</w:t>
-      </w:r>
-      <w:bookmarkStart w:id="26" w:name="_GoBack"/>
-      <w:bookmarkEnd w:id="26"/>
-      <w:r>
-        <w:rPr>
-          <w:rFonts w:cs="Times New Roman"/>
-          <w:i/>
-          <w:szCs w:val="24"/>
-        </w:rPr>
-        <w:t>ounding to the nearest percentile. Confidence intervals and quantiles were calculated for each loss variable se</w:t>
+        <w:t xml:space="preserve"> percentile confidence interval range about the calculated mean, estimated by resampling the distribution of means 1000 times and rounding to the nearest percentile. Confidence intervals and quantiles were calculated for each loss variable se</w:t>
       </w:r>
       <w:r>
         <w:rPr>
@@ -39923,7 +39748,6 @@
           <w:sz w:val="24"/>
           <w:szCs w:val="24"/>
         </w:rPr>
-        <w:lastRenderedPageBreak/>
         <w:t>Figure</w:t>
       </w:r>
       <w:r>
@@ -40135,7 +39959,15 @@
           <w:noProof/>
           <w:szCs w:val="24"/>
         </w:rPr>
-        <w:t xml:space="preserve">Water budgets for three lysimeters in Pennsylvania (green), a pair of lined and unlined cells with underdrains from North Carolina (light and dark blue), measurements from two sets of undersized, unlined retrofits with underdrains in Ohio (pink), and two unlined cells from Nebraska with ET fraction estimated using the Penman-Monteith method (yellow). Several </w:t>
+        <w:t xml:space="preserve">Water budgets for three lysimeters in Pennsylvania (green), a pair of lined and unlined cells with underdrains from North Carolina (light and dark blue), measurements from two sets of undersized, unlined retrofits with underdrains in Ohio (pink), and two unlined cells from Nebraska with ET fraction estimated using the Penman-Monteith method (yellow). Several shorter-term estimates from the same locations are also presented (blue crosses, n = 59), along with calculated estimates using volumetric moisture content constraints (black boxes, n = 6) and a DRAINMOD estimate with very low ET (orange box, n=1). Data from </w:t>
+      </w:r>
+      <w:r>
+        <w:rPr>
+          <w:rFonts w:cs="Times New Roman"/>
+          <w:i/>
+          <w:szCs w:val="24"/>
+        </w:rPr>
+        <w:t>Pitt et al. 2007, Li et al. 2009, Wardynski et al. 2011, Kosmerl 2012, Hess 2014, Strauch et al. 2016</w:t>
       </w:r>
       <w:r>
         <w:rPr>
@@ -40144,32 +39976,7 @@
           <w:noProof/>
           <w:szCs w:val="24"/>
         </w:rPr>
-        <w:lastRenderedPageBreak/>
-        <w:t xml:space="preserve">shorter-term estimates from the same locations are also presented (blue crosses, n = 59), along with calculated estimates using volumetric moisture content constraints (black boxes, n = 6) and a DRAINMOD estimate with very low ET (orange box, n=1). Data from </w:t>
-      </w:r>
-      <w:r>
-        <w:rPr>
-          <w:rFonts w:cs="Times New Roman"/>
-          <w:i/>
-          <w:szCs w:val="24"/>
-        </w:rPr>
-        <w:t>Pitt et al. 2007, Li et al. 2009, Wardynski et al. 2011, Kosmerl 2012, Hess 2014, Strauch et al. 2016</w:t>
-      </w:r>
-      <w:r>
-        <w:rPr>
-          <w:rFonts w:cs="Times New Roman"/>
-          <w:i/>
-          <w:noProof/>
-          <w:szCs w:val="24"/>
-        </w:rPr>
         <w:t>.</w:t>
-      </w:r>
-      <w:r>
-        <w:rPr>
-          <w:rFonts w:cs="Times New Roman"/>
-          <w:szCs w:val="24"/>
-        </w:rPr>
-        <w:br w:type="page"/>
       </w:r>
     </w:p>
     <w:p>
@@ -40177,11 +39984,19 @@
         <w:spacing w:line="480" w:lineRule="auto"/>
         <w:rPr>
           <w:rFonts w:cs="Times New Roman"/>
+          <w:i/>
+          <w:szCs w:val="24"/>
+        </w:rPr>
+      </w:pPr>
+      <w:r>
+        <w:rPr>
+          <w:rFonts w:cs="Times New Roman"/>
           <w:b/>
           <w:noProof/>
           <w:szCs w:val="24"/>
         </w:rPr>
-      </w:pPr>
+        <w:t xml:space="preserve">Figure </w:t>
+      </w:r>
       <w:r>
         <w:rPr>
           <w:rFonts w:cs="Times New Roman"/>
@@ -40189,55 +40004,33 @@
           <w:noProof/>
           <w:szCs w:val="24"/>
         </w:rPr>
-        <w:lastRenderedPageBreak/>
-        <w:drawing>
-          <wp:inline distT="0" distB="0" distL="0" distR="0" wp14:anchorId="30061840" wp14:editId="32579DB3">
-            <wp:extent cx="5486400" cy="2876454"/>
-            <wp:effectExtent l="0" t="0" r="0" b="635"/>
-            <wp:docPr id="5" name="Picture 5"/>
-            <wp:cNvGraphicFramePr>
-              <a:graphicFrameLocks xmlns:a="http://schemas.openxmlformats.org/drawingml/2006/main" noChangeAspect="1"/>
-            </wp:cNvGraphicFramePr>
-            <a:graphic xmlns:a="http://schemas.openxmlformats.org/drawingml/2006/main">
-              <a:graphicData uri="http://schemas.openxmlformats.org/drawingml/2006/picture">
-                <pic:pic xmlns:pic="http://schemas.openxmlformats.org/drawingml/2006/picture">
-                  <pic:nvPicPr>
-                    <pic:cNvPr id="5" name="PPavementF.png"/>
-                    <pic:cNvPicPr/>
-                  </pic:nvPicPr>
-                  <pic:blipFill rotWithShape="1">
-                    <a:blip r:embed="rId35">
-                      <a:extLst>
-                        <a:ext uri="{28A0092B-C50C-407E-A947-70E740481C1C}">
-                          <a14:useLocalDpi xmlns:a14="http://schemas.microsoft.com/office/drawing/2010/main" val="0"/>
-                        </a:ext>
-                      </a:extLst>
-                    </a:blip>
-                    <a:srcRect l="4327" t="2049" r="-1" b="6323"/>
-                    <a:stretch/>
-                  </pic:blipFill>
-                  <pic:spPr bwMode="auto">
-                    <a:xfrm>
-                      <a:off x="0" y="0"/>
-                      <a:ext cx="5486400" cy="2876454"/>
-                    </a:xfrm>
-                    <a:prstGeom prst="rect">
-                      <a:avLst/>
-                    </a:prstGeom>
-                    <a:ln>
-                      <a:noFill/>
-                    </a:ln>
-                    <a:extLst>
-                      <a:ext uri="{53640926-AAD7-44D8-BBD7-CCE9431645EC}">
-                        <a14:shadowObscured xmlns:a14="http://schemas.microsoft.com/office/drawing/2010/main"/>
-                      </a:ext>
-                    </a:extLst>
-                  </pic:spPr>
-                </pic:pic>
-              </a:graphicData>
-            </a:graphic>
-          </wp:inline>
-        </w:drawing>
+        <w:t>5</w:t>
+      </w:r>
+      <w:r>
+        <w:rPr>
+          <w:rFonts w:cs="Times New Roman"/>
+          <w:i/>
+          <w:noProof/>
+          <w:szCs w:val="24"/>
+        </w:rPr>
+        <w:t xml:space="preserve"> Reported for water budgets from unplanted porous aphalt, permeable concrete, cobblestone and interlocking or tongue-and-groove pavers (n = 15, some estimated more than once) alongside models (n = 12) and short-term measurements (n = 43) for the same locations. For reference, estimates for grassed pavers (n = 2), an impervious surface (n = 1) and lined porous pavement systems (n = 3) are also presented. Data compiled from </w:t>
+      </w:r>
+      <w:r>
+        <w:rPr>
+          <w:rFonts w:cs="Times New Roman"/>
+          <w:i/>
+          <w:szCs w:val="24"/>
+        </w:rPr>
+        <w:t>Pratt et al. 1995, Rim 2011, Göbel et al. 2013, Drake et al. 2014, Brown and Borst 2015, NERR 2016</w:t>
+      </w:r>
+      <w:r>
+        <w:rPr>
+          <w:rFonts w:cs="Times New Roman"/>
+          <w:i/>
+          <w:noProof/>
+          <w:szCs w:val="24"/>
+        </w:rPr>
+        <w:t xml:space="preserve">. </w:t>
       </w:r>
     </w:p>
     <w:p>
@@ -40246,6 +40039,7 @@
         <w:rPr>
           <w:rFonts w:cs="Times New Roman"/>
           <w:i/>
+          <w:noProof/>
           <w:szCs w:val="24"/>
         </w:rPr>
       </w:pPr>
@@ -40265,7 +40059,15 @@
           <w:noProof/>
           <w:szCs w:val="24"/>
         </w:rPr>
-        <w:t>5</w:t>
+        <w:t>6</w:t>
+      </w:r>
+      <w:r>
+        <w:rPr>
+          <w:rFonts w:cs="Times New Roman"/>
+          <w:noProof/>
+          <w:szCs w:val="24"/>
+        </w:rPr>
+        <w:t xml:space="preserve"> </w:t>
       </w:r>
       <w:r>
         <w:rPr>
@@ -40274,7 +40076,7 @@
           <w:noProof/>
           <w:szCs w:val="24"/>
         </w:rPr>
-        <w:t xml:space="preserve"> Reported for water budgets from unplanted porous aphalt, permeable concrete, cobblestone and interlocking or tongue-and-groove pavers (n = 15, some estimated more than once) alongside models (n = 12) and short-term measurements (n = 43) for the same locations. For reference, estimates for grassed pavers (n = 2), an impervious surface (n = 1) and lined porous pavement systems (n = 3) are also presented. Data compiled from </w:t>
+        <w:t xml:space="preserve">Eighty-seven water budgets representing installed green roofs (n = 59, in green), lab-scale study roofs (n = 7, in yellow), measured control roofs (n = 6, in orange), blue roofs (consisting of of gravel or other unplanted substrate, n = 4, in blue), and green roof models (n = 10, in black). In some cases, the initial abstraction value was reported; this value was used to estimate I for green roofs and ET for control roofs, otherwise the I is assumed to be zero because it is minimal over long timescales. Data compiled from </w:t>
       </w:r>
       <w:r>
         <w:rPr>
@@ -40282,7 +40084,7 @@
           <w:i/>
           <w:szCs w:val="24"/>
         </w:rPr>
-        <w:t>Pratt et al. 1995, Rim 2011, Göbel et al. 2013, Drake et al. 2014, Brown and Borst 2015, NERR 2016</w:t>
+        <w:t>Hutchinson et al. 2003, Liu et al. 2005, Moran et al. 2005, Carter and Rasmussen 2005, 2006, VanWoert et al. 2005, Villarreal and Bengtsson 2005, TRCA 2006, Mentens et al. 2006, Berghage et al. 2007, 2009, Teemusk and Mander 2007, Getter et al. 2007, Hathaway et al. 2008, Van Seters et al. 2009, Berndtsson 2010, Fioretti et al. 2010, Stovin 2010, Voyde et al. 2010, Hoffman et al. 2010, Palla et al. 2011, Carpenter and Kaluvakolanu 2011, Buccola and Spolek 2011, Gregoire and Clausen 2011, Stovin et al. 2012, 2013, Ahiablame et al. 2012, Carson et al. 2013, Wadzuk et al. 2013, Fassman-Beck et al. 2013, Vanuytrecht et al. 2014, Nawaz et al. 2015</w:t>
       </w:r>
       <w:r>
         <w:rPr>
@@ -40291,162 +40093,8 @@
           <w:noProof/>
           <w:szCs w:val="24"/>
         </w:rPr>
-        <w:t xml:space="preserve">. </w:t>
-      </w:r>
-      <w:r>
-        <w:rPr>
-          <w:rFonts w:cs="Times New Roman"/>
-          <w:szCs w:val="24"/>
-        </w:rPr>
-        <w:br w:type="page"/>
-      </w:r>
-    </w:p>
-    <w:p>
-      <w:pPr>
-        <w:spacing w:line="480" w:lineRule="auto"/>
-        <w:rPr>
-          <w:rFonts w:cs="Times New Roman"/>
-          <w:szCs w:val="24"/>
-        </w:rPr>
-      </w:pPr>
-      <w:r>
-        <w:rPr>
-          <w:rFonts w:cs="Times New Roman"/>
-          <w:noProof/>
-          <w:szCs w:val="24"/>
-        </w:rPr>
-        <w:lastRenderedPageBreak/>
-        <w:drawing>
-          <wp:inline distT="0" distB="0" distL="0" distR="0" wp14:anchorId="0A8FFB82" wp14:editId="01189880">
-            <wp:extent cx="5486400" cy="3229741"/>
-            <wp:effectExtent l="0" t="0" r="0" b="8890"/>
-            <wp:docPr id="9" name="Picture 9"/>
-            <wp:cNvGraphicFramePr>
-              <a:graphicFrameLocks xmlns:a="http://schemas.openxmlformats.org/drawingml/2006/main" noChangeAspect="1"/>
-            </wp:cNvGraphicFramePr>
-            <a:graphic xmlns:a="http://schemas.openxmlformats.org/drawingml/2006/main">
-              <a:graphicData uri="http://schemas.openxmlformats.org/drawingml/2006/picture">
-                <pic:pic xmlns:pic="http://schemas.openxmlformats.org/drawingml/2006/picture">
-                  <pic:nvPicPr>
-                    <pic:cNvPr id="9" name="GreenRoofsF.png"/>
-                    <pic:cNvPicPr/>
-                  </pic:nvPicPr>
-                  <pic:blipFill rotWithShape="1">
-                    <a:blip r:embed="rId36">
-                      <a:extLst>
-                        <a:ext uri="{28A0092B-C50C-407E-A947-70E740481C1C}">
-                          <a14:useLocalDpi xmlns:a14="http://schemas.microsoft.com/office/drawing/2010/main" val="0"/>
-                        </a:ext>
-                      </a:extLst>
-                    </a:blip>
-                    <a:srcRect t="18093" b="20572"/>
-                    <a:stretch/>
-                  </pic:blipFill>
-                  <pic:spPr bwMode="auto">
-                    <a:xfrm>
-                      <a:off x="0" y="0"/>
-                      <a:ext cx="5486400" cy="3229741"/>
-                    </a:xfrm>
-                    <a:prstGeom prst="rect">
-                      <a:avLst/>
-                    </a:prstGeom>
-                    <a:ln>
-                      <a:noFill/>
-                    </a:ln>
-                    <a:extLst>
-                      <a:ext uri="{53640926-AAD7-44D8-BBD7-CCE9431645EC}">
-                        <a14:shadowObscured xmlns:a14="http://schemas.microsoft.com/office/drawing/2010/main"/>
-                      </a:ext>
-                    </a:extLst>
-                  </pic:spPr>
-                </pic:pic>
-              </a:graphicData>
-            </a:graphic>
-          </wp:inline>
-        </w:drawing>
-      </w:r>
-    </w:p>
-    <w:p>
-      <w:pPr>
-        <w:spacing w:line="480" w:lineRule="auto"/>
-        <w:rPr>
-          <w:rFonts w:cs="Times New Roman"/>
-          <w:i/>
-          <w:noProof/>
-          <w:szCs w:val="24"/>
-        </w:rPr>
-      </w:pPr>
-      <w:r>
-        <w:rPr>
-          <w:rFonts w:cs="Times New Roman"/>
-          <w:b/>
-          <w:noProof/>
-          <w:szCs w:val="24"/>
-        </w:rPr>
-        <w:t xml:space="preserve">Figure </w:t>
-      </w:r>
-      <w:r>
-        <w:rPr>
-          <w:rFonts w:cs="Times New Roman"/>
-          <w:b/>
-          <w:noProof/>
-          <w:szCs w:val="24"/>
-        </w:rPr>
-        <w:t>6</w:t>
-      </w:r>
-      <w:r>
-        <w:rPr>
-          <w:rFonts w:cs="Times New Roman"/>
-          <w:noProof/>
-          <w:szCs w:val="24"/>
-        </w:rPr>
-        <w:t xml:space="preserve"> </w:t>
-      </w:r>
-      <w:r>
-        <w:rPr>
-          <w:rFonts w:cs="Times New Roman"/>
-          <w:i/>
-          <w:noProof/>
-          <w:szCs w:val="24"/>
-        </w:rPr>
-        <w:t xml:space="preserve">Eighty-seven water budgets representing installed green roofs (n = 59, in green), lab-scale study roofs (n = 7, in yellow), measured control roofs (n = 6, in orange), blue roofs (consisting of of gravel or other unplanted substrate, n = 4, in blue), and green roof models (n = 10, in black). In some cases, the initial abstraction value was reported; this value was used to estimate I for green roofs and ET for control roofs, otherwise the I is assumed to be zero because it is minimal over long timescales. Data compiled from </w:t>
-      </w:r>
-      <w:r>
-        <w:rPr>
-          <w:rFonts w:cs="Times New Roman"/>
-          <w:i/>
-          <w:szCs w:val="24"/>
-        </w:rPr>
-        <w:t>Hutchinson et al. 2003, Liu et al. 2005, Moran et al. 2005, Carter and Rasmussen 2005, 2006, VanWoert et al. 2005, Villarreal and Bengtsson 2005, TRCA 2006, Mentens et al. 2006, Berghage et al. 2007, 2009, Teemusk and Mander 2007, Getter et al. 2007, Hathaway et al. 2008, Van Seters et al. 2009, Berndtsson 2010, Fioretti et al. 2010, Stovin 2010, Voyde et al. 2010, Hoffman et al. 2010, Palla et al. 2011, Carpenter and Kaluvakolanu 2011, Buccola and Spolek 2011, Gregoire and Clausen 2011, Stovin et al. 2012, 2013, Ahiablame et al. 2012, Carson et al. 2013, Wadzuk et al. 2013, Fassman-Beck et al. 2013, Vanuytrecht et al. 2014, Nawaz et al. 2015</w:t>
-      </w:r>
-      <w:r>
-        <w:rPr>
-          <w:rFonts w:cs="Times New Roman"/>
-          <w:i/>
-          <w:noProof/>
-          <w:szCs w:val="24"/>
-        </w:rPr>
         <w:t>.</w:t>
       </w:r>
-      <w:r>
-        <w:rPr>
-          <w:rFonts w:cs="Times New Roman"/>
-          <w:szCs w:val="24"/>
-        </w:rPr>
-        <w:br w:type="page"/>
-      </w:r>
-    </w:p>
-    <w:p>
-      <w:pPr>
-        <w:pStyle w:val="Caption"/>
-        <w:spacing w:line="480" w:lineRule="auto"/>
-        <w:rPr>
-          <w:rFonts w:cs="Times New Roman"/>
-          <w:color w:val="auto"/>
-          <w:sz w:val="24"/>
-          <w:szCs w:val="24"/>
-        </w:rPr>
-      </w:pPr>
     </w:p>
     <w:tbl>
       <w:tblPr>
@@ -40686,9 +40334,9 @@
                     </wp:anchor>
                   </w:drawing>
                 </mc:Choice>
-                <mc:Fallback xmlns:cx="http://schemas.microsoft.com/office/drawing/2014/chartex" xmlns:w16se="http://schemas.microsoft.com/office/word/2015/wordml/symex">
+                <mc:Fallback>
                   <w:pict>
-                    <v:group w14:anchorId="163A6C45" id="Group 15" o:spid="_x0000_s1026" style="position:absolute;margin-left:25.85pt;margin-top:19.55pt;width:51.75pt;height:46.5pt;z-index:251670528" coordsize="6572,5905" o:gfxdata="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">
+                    <v:group w14:anchorId="246A8D66" id="Group 15" o:spid="_x0000_s1026" style="position:absolute;margin-left:25.85pt;margin-top:19.55pt;width:51.75pt;height:46.5pt;z-index:251670528" coordsize="6572,5905" o:gfxdata="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">
                       <v:shapetype id="_x0000_t5" coordsize="21600,21600" o:spt="5" adj="10800" path="m@0,l,21600r21600,xe">
                         <v:stroke joinstyle="miter"/>
                         <v:formulas>
@@ -40701,12 +40349,12 @@
                           <v:h position="#0,topLeft" xrange="0,21600"/>
                         </v:handles>
                       </v:shapetype>
-                      <v:shape id="Isosceles Triangle 31" o:spid="_x0000_s1027" type="#_x0000_t5" style="position:absolute;width:6572;height:5905;rotation:180;visibility:visible;mso-wrap-style:square;v-text-anchor:top" o:gfxdata="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" filled="f" strokecolor="black [3213]" strokeweight="2.25pt"/>
+                      <v:shape id="Isosceles Triangle 31" o:spid="_x0000_s1027" type="#_x0000_t5" style="position:absolute;width:6572;height:5905;rotation:180;visibility:visible;mso-wrap-style:square;v-text-anchor:top" o:gfxdata="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" filled="f" strokecolor="black [3213]" strokeweight="2.25pt"/>
                       <v:shapetype id="_x0000_t32" coordsize="21600,21600" o:spt="32" o:oned="t" path="m,l21600,21600e" filled="f">
                         <v:path arrowok="t" fillok="f" o:connecttype="none"/>
                         <o:lock v:ext="edit" shapetype="t"/>
                       </v:shapetype>
-                      <v:shape id="Straight Arrow Connector 32" o:spid="_x0000_s1028" type="#_x0000_t32" style="position:absolute;left:1428;top:666;width:2001;height:3810;flip:x y;visibility:visible;mso-wrap-style:square" o:connectortype="straight" o:gfxdata="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" strokecolor="#4472c4 [3204]" strokeweight=".5pt">
+                      <v:shape id="Straight Arrow Connector 32" o:spid="_x0000_s1028" type="#_x0000_t32" style="position:absolute;left:1428;top:666;width:2001;height:3810;flip:x y;visibility:visible;mso-wrap-style:square" o:connectortype="straight" o:gfxdata="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" strokecolor="#4472c4 [3204]" strokeweight=".5pt">
                         <v:stroke startarrow="block" endarrow="block" joinstyle="miter"/>
                       </v:shape>
                     </v:group>
@@ -40866,11 +40514,11 @@
                     </wp:anchor>
                   </w:drawing>
                 </mc:Choice>
-                <mc:Fallback xmlns:cx="http://schemas.microsoft.com/office/drawing/2014/chartex" xmlns:w16se="http://schemas.microsoft.com/office/word/2015/wordml/symex">
+                <mc:Fallback>
                   <w:pict>
-                    <v:group w14:anchorId="3DEB8758" id="Group 13" o:spid="_x0000_s1026" style="position:absolute;margin-left:22.95pt;margin-top:20.15pt;width:51.75pt;height:46.5pt;z-index:251671552" coordsize="6572,5905" o:gfxdata="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">
-                      <v:shape id="Isosceles Triangle 28" o:spid="_x0000_s1027" type="#_x0000_t5" style="position:absolute;width:6572;height:5905;rotation:180;visibility:visible;mso-wrap-style:square;v-text-anchor:top" o:gfxdata="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" filled="f" strokecolor="black [3213]" strokeweight="2.25pt"/>
-                      <v:shape id="Straight Arrow Connector 29" o:spid="_x0000_s1028" type="#_x0000_t32" style="position:absolute;left:3048;top:666;width:2190;height:3620;flip:y;visibility:visible;mso-wrap-style:square" o:connectortype="straight" o:gfxdata="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" strokecolor="#4472c4 [3204]" strokeweight=".5pt">
+                    <v:group w14:anchorId="32B36CC1" id="Group 13" o:spid="_x0000_s1026" style="position:absolute;margin-left:22.95pt;margin-top:20.15pt;width:51.75pt;height:46.5pt;z-index:251671552" coordsize="6572,5905" o:gfxdata="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">
+                      <v:shape id="Isosceles Triangle 28" o:spid="_x0000_s1027" type="#_x0000_t5" style="position:absolute;width:6572;height:5905;rotation:180;visibility:visible;mso-wrap-style:square;v-text-anchor:top" o:gfxdata="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" filled="f" strokecolor="black [3213]" strokeweight="2.25pt"/>
+                      <v:shape id="Straight Arrow Connector 29" o:spid="_x0000_s1028" type="#_x0000_t32" style="position:absolute;left:3048;top:666;width:2190;height:3620;flip:y;visibility:visible;mso-wrap-style:square" o:connectortype="straight" o:gfxdata="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" strokecolor="#4472c4 [3204]" strokeweight=".5pt">
                         <v:stroke startarrow="block" endarrow="block" joinstyle="miter"/>
                       </v:shape>
                     </v:group>
@@ -41030,11 +40678,11 @@
                     </wp:anchor>
                   </w:drawing>
                 </mc:Choice>
-                <mc:Fallback xmlns:cx="http://schemas.microsoft.com/office/drawing/2014/chartex" xmlns:w16se="http://schemas.microsoft.com/office/word/2015/wordml/symex">
+                <mc:Fallback>
                   <w:pict>
-                    <v:group w14:anchorId="7C144E7D" id="Group 7" o:spid="_x0000_s1026" style="position:absolute;margin-left:22.15pt;margin-top:20pt;width:51.75pt;height:46.5pt;z-index:251669504" coordsize="6572,5905" o:gfxdata="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">
-                      <v:shape id="Isosceles Triangle 25" o:spid="_x0000_s1027" type="#_x0000_t5" style="position:absolute;width:6572;height:5905;rotation:180;visibility:visible;mso-wrap-style:square;v-text-anchor:top" o:gfxdata="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" filled="f" strokecolor="black [3213]" strokeweight="2.25pt"/>
-                      <v:shape id="Straight Arrow Connector 26" o:spid="_x0000_s1028" type="#_x0000_t32" style="position:absolute;left:1047;top:762;width:4572;height:0;flip:y;visibility:visible;mso-wrap-style:square" o:connectortype="straight" o:gfxdata="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" strokecolor="#4472c4 [3204]" strokeweight=".5pt">
+                    <v:group w14:anchorId="611EB493" id="Group 7" o:spid="_x0000_s1026" style="position:absolute;margin-left:22.15pt;margin-top:20pt;width:51.75pt;height:46.5pt;z-index:251669504" coordsize="6572,5905" o:gfxdata="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">
+                      <v:shape id="Isosceles Triangle 25" o:spid="_x0000_s1027" type="#_x0000_t5" style="position:absolute;width:6572;height:5905;rotation:180;visibility:visible;mso-wrap-style:square;v-text-anchor:top" o:gfxdata="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" filled="f" strokecolor="black [3213]" strokeweight="2.25pt"/>
+                      <v:shape id="Straight Arrow Connector 26" o:spid="_x0000_s1028" type="#_x0000_t32" style="position:absolute;left:1047;top:762;width:4572;height:0;flip:y;visibility:visible;mso-wrap-style:square" o:connectortype="straight" o:gfxdata="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" strokecolor="#4472c4 [3204]" strokeweight=".5pt">
                         <v:stroke startarrow="block" endarrow="block" joinstyle="miter"/>
                       </v:shape>
                     </v:group>
@@ -41844,7 +41492,6 @@
           <w:sz w:val="24"/>
           <w:szCs w:val="24"/>
         </w:rPr>
-        <w:lastRenderedPageBreak/>
         <w:t>Supporting Information</w:t>
       </w:r>
     </w:p>
@@ -41896,7 +41543,7 @@
         </w:rPr>
         <w:t xml:space="preserve">Full datasets and R scripts for plots and statistical analysis are available online at: </w:t>
       </w:r>
-      <w:hyperlink r:id="rId37" w:history="1">
+      <w:hyperlink r:id="rId35" w:history="1">
         <w:r>
           <w:rPr>
             <w:rStyle w:val="Hyperlink"/>
@@ -41994,7 +41641,6 @@
           <w:sz w:val="24"/>
           <w:szCs w:val="24"/>
         </w:rPr>
-        <w:lastRenderedPageBreak/>
         <w:t>Appendix S2 Discussion of additional systems reported in Tables 1 and 2</w:t>
       </w:r>
     </w:p>
@@ -42175,15 +41821,7 @@
           <w:rFonts w:cs="Times New Roman"/>
           <w:szCs w:val="24"/>
         </w:rPr>
-        <w:t xml:space="preserve">Estimated water budgets from exfiltration studies of catchment-scale sewersheds and individual sewer sections show very little loss to ET, but may exfiltrate up to half the conveyed volume of </w:t>
-      </w:r>
-      <w:r>
-        <w:rPr>
-          <w:rFonts w:cs="Times New Roman"/>
-          <w:szCs w:val="24"/>
-        </w:rPr>
-        <w:lastRenderedPageBreak/>
-        <w:t xml:space="preserve">water to groundwater in very dry </w:t>
+        <w:t xml:space="preserve">Estimated water budgets from exfiltration studies of catchment-scale sewersheds and individual sewer sections show very little loss to ET, but may exfiltrate up to half the conveyed volume of water to groundwater in very dry </w:t>
       </w:r>
       <w:r>
         <w:rPr>
@@ -42382,15 +42020,7 @@
           <w:rFonts w:cs="Times New Roman"/>
           <w:szCs w:val="24"/>
         </w:rPr>
-        <w:t xml:space="preserve">reduction in surface water runoff through improvements in </w:t>
-      </w:r>
-      <w:r>
-        <w:rPr>
-          <w:rFonts w:cs="Times New Roman"/>
-          <w:szCs w:val="24"/>
-        </w:rPr>
-        <w:lastRenderedPageBreak/>
-        <w:t xml:space="preserve">operation and the maturation of vegetation. Increased infiltrative losses accounted for 80% of the decrease in surface discharge whereas the remaining 20% was associated with increased ET. </w:t>
+        <w:t xml:space="preserve">reduction in surface water runoff through improvements in operation and the maturation of vegetation. Increased infiltrative losses accounted for 80% of the decrease in surface discharge whereas the remaining 20% was associated with increased ET. </w:t>
       </w:r>
     </w:p>
     <w:p>
@@ -42451,7 +42081,7 @@
                     <pic:cNvPicPr/>
                   </pic:nvPicPr>
                   <pic:blipFill>
-                    <a:blip r:embed="rId38">
+                    <a:blip r:embed="rId36">
                       <a:extLst>
                         <a:ext uri="{28A0092B-C50C-407E-A947-70E740481C1C}">
                           <a14:useLocalDpi xmlns:a14="http://schemas.microsoft.com/office/drawing/2010/main" val="0"/>
@@ -42552,7 +42182,6 @@
           <w:noProof/>
           <w:szCs w:val="24"/>
         </w:rPr>
-        <w:lastRenderedPageBreak/>
         <mc:AlternateContent>
           <mc:Choice Requires="wpg">
             <w:drawing>
@@ -42619,7 +42248,7 @@
                           <pic:cNvPicPr/>
                         </pic:nvPicPr>
                         <pic:blipFill rotWithShape="1">
-                          <a:blip r:embed="rId39">
+                          <a:blip r:embed="rId37">
                             <a:extLst>
                               <a:ext uri="{28A0092B-C50C-407E-A947-70E740481C1C}">
                                 <a14:useLocalDpi xmlns:a14="http://schemas.microsoft.com/office/drawing/2010/main" val="0"/>
@@ -42653,7 +42282,7 @@
                           <pic:cNvPicPr/>
                         </pic:nvPicPr>
                         <pic:blipFill rotWithShape="1">
-                          <a:blip r:embed="rId40">
+                          <a:blip r:embed="rId38" cstate="print">
                             <a:extLst>
                               <a:ext uri="{28A0092B-C50C-407E-A947-70E740481C1C}">
                                 <a14:useLocalDpi xmlns:a14="http://schemas.microsoft.com/office/drawing/2010/main" val="0"/>
@@ -42695,7 +42324,7 @@
           </mc:Choice>
           <mc:Fallback>
             <w:pict>
-              <v:group w14:anchorId="2F04CA89" id="Group 1" o:spid="_x0000_s1026" style="position:absolute;margin-left:0;margin-top:12.3pt;width:6in;height:262.5pt;z-index:251675648;mso-width-relative:margin;mso-height-relative:margin" coordorigin="-285" coordsize="54864,33337" o:gfxdata="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">
+              <v:group w14:anchorId="2F04CA89" id="Group 1" o:spid="_x0000_s1026" style="position:absolute;margin-left:0;margin-top:12.3pt;width:6in;height:262.5pt;z-index:251675648;mso-width-relative:margin;mso-height-relative:margin" coordorigin="-285" coordsize="54864,33337" o:gfxdata="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">
                 <v:shapetype id="_x0000_t202" coordsize="21600,21600" o:spt="202" path="m,l,21600r21600,l21600,xe">
                   <v:stroke joinstyle="miter"/>
                   <v:path gradientshapeok="t" o:connecttype="rect"/>
@@ -42708,10 +42337,10 @@
                   </v:textbox>
                 </v:shape>
                 <v:shape id="Picture 11" o:spid="_x0000_s1028" type="#_x0000_t75" style="position:absolute;width:38766;height:32480;visibility:visible;mso-wrap-style:square" o:gfxdata="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">
-                  <v:imagedata r:id="rId43" o:title="" croptop="6301f" cropbottom="4136f" cropleft="5671f" cropright="17119f"/>
+                  <v:imagedata r:id="rId39" o:title="" croptop="6301f" cropbottom="4136f" cropleft="5671f" cropright="17119f"/>
                 </v:shape>
                 <v:shape id="Picture 12" o:spid="_x0000_s1029" type="#_x0000_t75" style="position:absolute;left:27336;top:17526;width:14955;height:13442;visibility:visible;mso-wrap-style:square" o:gfxdata="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">
-                  <v:imagedata r:id="rId44" o:title="" croptop="2555f" cropbottom="3681f" cropleft="11920f" cropright="10904f"/>
+                  <v:imagedata r:id="rId40" o:title="" croptop="2555f" cropbottom="3681f" cropleft="11920f" cropright="10904f"/>
                 </v:shape>
                 <w10:wrap type="topAndBottom"/>
               </v:group>
@@ -42778,7 +42407,6 @@
           <w:noProof/>
           <w:szCs w:val="24"/>
         </w:rPr>
-        <w:lastRenderedPageBreak/>
         <w:drawing>
           <wp:inline distT="0" distB="0" distL="0" distR="0" wp14:anchorId="5FF1A8B0" wp14:editId="54E14572">
             <wp:extent cx="5486400" cy="3118105"/>
@@ -42795,7 +42423,7 @@
                     <pic:cNvPicPr/>
                   </pic:nvPicPr>
                   <pic:blipFill rotWithShape="1">
-                    <a:blip r:embed="rId45">
+                    <a:blip r:embed="rId41">
                       <a:extLst>
                         <a:ext uri="{28A0092B-C50C-407E-A947-70E740481C1C}">
                           <a14:useLocalDpi xmlns:a14="http://schemas.microsoft.com/office/drawing/2010/main" val="0"/>
@@ -42900,7 +42528,6 @@
           <w:noProof/>
           <w:szCs w:val="24"/>
         </w:rPr>
-        <w:lastRenderedPageBreak/>
         <w:drawing>
           <wp:inline distT="0" distB="0" distL="0" distR="0" wp14:anchorId="61321AA0" wp14:editId="5A3461C3">
             <wp:extent cx="5714290" cy="2584174"/>
@@ -42917,7 +42544,7 @@
                     <pic:cNvPicPr/>
                   </pic:nvPicPr>
                   <pic:blipFill rotWithShape="1">
-                    <a:blip r:embed="rId46">
+                    <a:blip r:embed="rId42">
                       <a:extLst>
                         <a:ext uri="{28A0092B-C50C-407E-A947-70E740481C1C}">
                           <a14:useLocalDpi xmlns:a14="http://schemas.microsoft.com/office/drawing/2010/main" val="0"/>
@@ -43015,7 +42642,6 @@
           <w:noProof/>
           <w:szCs w:val="24"/>
         </w:rPr>
-        <w:lastRenderedPageBreak/>
         <w:drawing>
           <wp:inline distT="0" distB="0" distL="0" distR="0" wp14:anchorId="2697566D" wp14:editId="16DB4C3F">
             <wp:extent cx="5486400" cy="3333494"/>
@@ -43032,7 +42658,7 @@
                     <pic:cNvPicPr/>
                   </pic:nvPicPr>
                   <pic:blipFill rotWithShape="1">
-                    <a:blip r:embed="rId47">
+                    <a:blip r:embed="rId43">
                       <a:extLst>
                         <a:ext uri="{28A0092B-C50C-407E-A947-70E740481C1C}">
                           <a14:useLocalDpi xmlns:a14="http://schemas.microsoft.com/office/drawing/2010/main" val="0"/>
@@ -43109,7 +42735,7 @@
       </w:pPr>
     </w:p>
     <w:sectPr>
-      <w:footerReference w:type="default" r:id="rId48"/>
+      <w:footerReference w:type="default" r:id="rId44"/>
       <w:pgSz w:w="12240" w:h="15840"/>
       <w:pgMar w:top="1440" w:right="1440" w:bottom="1440" w:left="1440" w:header="720" w:footer="720" w:gutter="0"/>
       <w:lnNumType w:countBy="1" w:restart="continuous"/>
@@ -43474,7 +43100,7 @@
       </w:r>
     </w:p>
   </w:comment>
-  <w:comment w:id="25" w:author="Caitlin G Eger" w:date="2017-08-28T13:10:00Z" w:initials="CGE">
+  <w:comment w:id="26" w:author="Caitlin G Eger" w:date="2017-08-28T13:10:00Z" w:initials="CGE">
     <w:p>
       <w:pPr>
         <w:pStyle w:val="CommentText"/>
@@ -43559,14 +43185,6 @@
 </w15:commentsEx>
 </file>
 
-<file path=word/commentsIds.xml><?xml version="1.0" encoding="utf-8"?>
-<w16cid:commentsIds xmlns:wpc="http://schemas.microsoft.com/office/word/2010/wordprocessingCanvas" xmlns:cx="http://schemas.microsoft.com/office/drawing/2014/chartex" xmlns:cx1="http://schemas.microsoft.com/office/drawing/2015/9/8/chartex" xmlns:cx2="http://schemas.microsoft.com/office/drawing/2015/10/21/chartex" xmlns:cx3="http://schemas.microsoft.com/office/drawing/2016/5/9/chartex" xmlns:cx4="http://schemas.microsoft.com/office/drawing/2016/5/10/chartex" xmlns:cx5="http://schemas.microsoft.com/office/drawing/2016/5/11/chartex" xmlns:cx6="http://schemas.microsoft.com/office/drawing/2016/5/12/chartex" xmlns:cx7="http://schemas.microsoft.com/office/drawing/2016/5/13/chartex" xmlns:cx8="http://schemas.microsoft.com/office/drawing/2016/5/14/chartex" xmlns:mc="http://schemas.openxmlformats.org/markup-compatibility/2006" xmlns:aink="http://schemas.microsoft.com/office/drawing/2016/ink" xmlns:am3d="http://schemas.microsoft.com/office/drawing/2017/model3d" xmlns:o="urn:schemas-microsoft-com:office:office" xmlns:r="http://schemas.openxmlformats.org/officeDocument/2006/relationships" xmlns:m="http://schemas.openxmlformats.org/officeDocument/2006/math" xmlns:v="urn:schemas-microsoft-com:vml" xmlns:wp14="http://schemas.microsoft.com/office/word/2010/wordprocessingDrawing" xmlns:wp="http://schemas.openxmlformats.org/drawingml/2006/wordprocessingDrawing" xmlns:w10="urn:schemas-microsoft-com:office:word" xmlns:w="http://schemas.openxmlformats.org/wordprocessingml/2006/main" xmlns:w14="http://schemas.microsoft.com/office/word/2010/wordml" xmlns:w15="http://schemas.microsoft.com/office/word/2012/wordml" xmlns:w16cid="http://schemas.microsoft.com/office/word/2016/wordml/cid" xmlns:w16se="http://schemas.microsoft.com/office/word/2015/wordml/symex" xmlns:wpg="http://schemas.microsoft.com/office/word/2010/wordprocessingGroup" xmlns:wpi="http://schemas.microsoft.com/office/word/2010/wordprocessingInk" xmlns:wne="http://schemas.microsoft.com/office/word/2006/wordml" xmlns:wps="http://schemas.microsoft.com/office/word/2010/wordprocessingShape" mc:Ignorable="w14 w15 w16se w16cid wp14">
-  <w16cid:commentId w16cid:paraId="5F7DC57E" w16cid:durableId="1D1F6624"/>
-  <w16cid:commentId w16cid:paraId="1F15A14E" w16cid:durableId="1D1F62C9"/>
-  <w16cid:commentId w16cid:paraId="67B4F765" w16cid:durableId="1D1F6393"/>
-</w16cid:commentsIds>
-</file>
-
 <file path=word/endnotes.xml><?xml version="1.0" encoding="utf-8"?>
 <w:endnotes xmlns:wpc="http://schemas.microsoft.com/office/word/2010/wordprocessingCanvas" xmlns:mc="http://schemas.openxmlformats.org/markup-compatibility/2006" xmlns:o="urn:schemas-microsoft-com:office:office" xmlns:r="http://schemas.openxmlformats.org/officeDocument/2006/relationships" xmlns:m="http://schemas.openxmlformats.org/officeDocument/2006/math" xmlns:v="urn:schemas-microsoft-com:vml" xmlns:wp14="http://schemas.microsoft.com/office/word/2010/wordprocessingDrawing" xmlns:wp="http://schemas.openxmlformats.org/drawingml/2006/wordprocessingDrawing" xmlns:w10="urn:schemas-microsoft-com:office:word" xmlns:w="http://schemas.openxmlformats.org/wordprocessingml/2006/main" xmlns:w14="http://schemas.microsoft.com/office/word/2010/wordml" xmlns:w15="http://schemas.microsoft.com/office/word/2012/wordml" xmlns:wpg="http://schemas.microsoft.com/office/word/2010/wordprocessingGroup" xmlns:wpi="http://schemas.microsoft.com/office/word/2010/wordprocessingInk" xmlns:wne="http://schemas.microsoft.com/office/word/2006/wordml" xmlns:wps="http://schemas.microsoft.com/office/word/2010/wordprocessingShape" mc:Ignorable="w14 w15 wp14">
   <w:endnote w:type="separator" w:id="-1">
@@ -43587,6 +43205,13 @@
       <w:r>
         <w:continuationSeparator/>
       </w:r>
+    </w:p>
+  </w:endnote>
+  <w:endnote w:type="continuationNotice" w:id="1">
+    <w:p>
+      <w:pPr>
+        <w:spacing w:after="0" w:line="240" w:lineRule="auto"/>
+      </w:pPr>
     </w:p>
   </w:endnote>
 </w:endnotes>
@@ -43646,7 +43271,7 @@
             <w:noProof/>
             <w:szCs w:val="24"/>
           </w:rPr>
-          <w:t>46</w:t>
+          <w:t>3</w:t>
         </w:r>
         <w:r>
           <w:rPr>
@@ -43682,6 +43307,13 @@
       <w:r>
         <w:continuationSeparator/>
       </w:r>
+    </w:p>
+  </w:footnote>
+  <w:footnote w:type="continuationNotice" w:id="1">
+    <w:p>
+      <w:pPr>
+        <w:spacing w:after="0" w:line="240" w:lineRule="auto"/>
+      </w:pPr>
     </w:p>
   </w:footnote>
 </w:footnotes>
@@ -46294,7 +45926,7 @@
 </file>
 
 <file path=customXml/itemProps1.xml><?xml version="1.0" encoding="utf-8"?>
-<ds:datastoreItem xmlns:ds="http://schemas.openxmlformats.org/officeDocument/2006/customXml" ds:itemID="{3B6310FF-12B0-4C6C-9334-FF6206106A4B}">
+<ds:datastoreItem xmlns:ds="http://schemas.openxmlformats.org/officeDocument/2006/customXml" ds:itemID="{FE826BAD-8BD7-42C4-9817-0006439094A5}">
   <ds:schemaRefs>
     <ds:schemaRef ds:uri="http://schemas.openxmlformats.org/officeDocument/2006/bibliography"/>
   </ds:schemaRefs>

</xml_diff>

<commit_message>
Added scripts and figures for Supporting information section
</commit_message>
<xml_diff>
--- a/doc/HP_TriangleArticle_20170825.docx
+++ b/doc/HP_TriangleArticle_20170825.docx
@@ -2393,7 +2393,15 @@
           <w:rFonts w:cs="Times New Roman"/>
           <w:szCs w:val="24"/>
         </w:rPr>
-        <w:t xml:space="preserve"> Common reporting methods are necessary to synthesize datasets and identify which physical factors have the greatest influence over hydr</w:t>
+        <w:t xml:space="preserve"> Common reporting methods are necessary to synthesize datasets and identify which physical factors have the greatest influence over </w:t>
+      </w:r>
+      <w:r>
+        <w:rPr>
+          <w:rFonts w:cs="Times New Roman"/>
+          <w:szCs w:val="24"/>
+        </w:rPr>
+        <w:lastRenderedPageBreak/>
+        <w:t>hydr</w:t>
       </w:r>
       <w:r>
         <w:rPr>
@@ -2764,7 +2772,7 @@
           <w:sz w:val="24"/>
           <w:szCs w:val="24"/>
         </w:rPr>
-        <w:t xml:space="preserve"> to characterize and visualize hydrologic indices for wetlands. However, the Water Budget Triangle is inverted from the Piper plot to emphasize the importance of prioritizing ET and percolation in GI design, and does not account for influent sources of water. </w:t>
+        <w:t xml:space="preserve"> to characterize and visualize hydrologic indices for wetlands</w:t>
       </w:r>
       <w:r>
         <w:rPr>
@@ -2772,7 +2780,7 @@
           <w:sz w:val="24"/>
           <w:szCs w:val="24"/>
         </w:rPr>
-        <w:t xml:space="preserve">Other simplified water budget visualization tools also depict water budgets for both individual structures and whole watersheds (see </w:t>
+        <w:t xml:space="preserve"> (See Appendix</w:t>
       </w:r>
       <w:r>
         <w:rPr>
@@ -2780,7 +2788,48 @@
           <w:sz w:val="24"/>
           <w:szCs w:val="24"/>
         </w:rPr>
-        <w:t>Askarizadeh et al. 2015, Stroud Water Research Center 2016</w:t>
+        <w:t xml:space="preserve"> S1</w:t>
+      </w:r>
+      <w:r>
+        <w:rPr>
+          <w:rFonts w:ascii="Times New Roman" w:hAnsi="Times New Roman"/>
+          <w:sz w:val="24"/>
+          <w:szCs w:val="24"/>
+        </w:rPr>
+        <w:t>)</w:t>
+      </w:r>
+      <w:r>
+        <w:rPr>
+          <w:rFonts w:ascii="Times New Roman" w:hAnsi="Times New Roman"/>
+          <w:sz w:val="24"/>
+          <w:szCs w:val="24"/>
+        </w:rPr>
+        <w:t xml:space="preserve">. However, the Water Budget Triangle is inverted from the Piper plot to emphasize the importance of prioritizing ET and percolation in GI design, and does not account for influent sources of water. </w:t>
+      </w:r>
+      <w:r>
+        <w:rPr>
+          <w:rFonts w:ascii="Times New Roman" w:hAnsi="Times New Roman"/>
+          <w:sz w:val="24"/>
+          <w:szCs w:val="24"/>
+        </w:rPr>
+        <w:t xml:space="preserve">Other simplified water budget visualization tools also depict water budgets for both individual structures and whole watersheds (see </w:t>
+      </w:r>
+      <w:r>
+        <w:rPr>
+          <w:rFonts w:ascii="Times New Roman" w:hAnsi="Times New Roman"/>
+          <w:sz w:val="24"/>
+          <w:szCs w:val="24"/>
+        </w:rPr>
+        <w:t xml:space="preserve">Askarizadeh et al. 2015, Stroud Water Research </w:t>
+      </w:r>
+      <w:r>
+        <w:rPr>
+          <w:rFonts w:ascii="Times New Roman" w:hAnsi="Times New Roman"/>
+          <w:sz w:val="24"/>
+          <w:szCs w:val="24"/>
+        </w:rPr>
+        <w:lastRenderedPageBreak/>
+        <w:t>Center 2016</w:t>
       </w:r>
       <w:r>
         <w:rPr>
@@ -2936,10 +2985,10 @@
             <v:path o:extrusionok="f" gradientshapeok="t" o:connecttype="rect"/>
             <o:lock v:ext="edit" aspectratio="t"/>
           </v:shapetype>
-          <v:shape id="_x0000_i1025" type="#_x0000_t75" style="width:123.45pt;height:15.45pt" o:ole="">
+          <v:shape id="_x0000_i1025" type="#_x0000_t75" style="width:123.75pt;height:15.75pt" o:ole="">
             <v:imagedata r:id="rId13" o:title=""/>
           </v:shape>
-          <o:OLEObject Type="Embed" ProgID="Equation.DSMT4" ShapeID="_x0000_i1025" DrawAspect="Content" ObjectID="_1565688935" r:id="rId14"/>
+          <o:OLEObject Type="Embed" ProgID="Equation.DSMT4" ShapeID="_x0000_i1025" DrawAspect="Content" ObjectID="_1565702004" r:id="rId14"/>
         </w:object>
       </w:r>
       <w:r>
@@ -3056,10 +3105,10 @@
           <w:szCs w:val="24"/>
         </w:rPr>
         <w:object w:dxaOrig="2120" w:dyaOrig="279" w14:anchorId="766FDB11">
-          <v:shape id="_x0000_i1026" type="#_x0000_t75" style="width:108pt;height:15.45pt" o:ole="">
+          <v:shape id="_x0000_i1026" type="#_x0000_t75" style="width:108pt;height:15.75pt" o:ole="">
             <v:imagedata r:id="rId15" o:title=""/>
           </v:shape>
-          <o:OLEObject Type="Embed" ProgID="Equation.DSMT4" ShapeID="_x0000_i1026" DrawAspect="Content" ObjectID="_1565688936" r:id="rId16"/>
+          <o:OLEObject Type="Embed" ProgID="Equation.DSMT4" ShapeID="_x0000_i1026" DrawAspect="Content" ObjectID="_1565702005" r:id="rId16"/>
         </w:object>
       </w:r>
       <w:r>
@@ -3120,10 +3169,10 @@
           <w:szCs w:val="24"/>
         </w:rPr>
         <w:object w:dxaOrig="2140" w:dyaOrig="320" w14:anchorId="3C342246">
-          <v:shape id="_x0000_i1027" type="#_x0000_t75" style="width:118.3pt;height:15.45pt" o:ole="">
+          <v:shape id="_x0000_i1027" type="#_x0000_t75" style="width:118.5pt;height:15.75pt" o:ole="">
             <v:imagedata r:id="rId17" o:title=""/>
           </v:shape>
-          <o:OLEObject Type="Embed" ProgID="Equation.DSMT4" ShapeID="_x0000_i1027" DrawAspect="Content" ObjectID="_1565688937" r:id="rId18"/>
+          <o:OLEObject Type="Embed" ProgID="Equation.DSMT4" ShapeID="_x0000_i1027" DrawAspect="Content" ObjectID="_1565702006" r:id="rId18"/>
         </w:object>
       </w:r>
       <w:r>
@@ -3159,6 +3208,7 @@
           <w:rFonts w:ascii="Times New Roman" w:hAnsi="Times New Roman"/>
           <w:szCs w:val="24"/>
         </w:rPr>
+        <w:lastRenderedPageBreak/>
         <w:tab/>
       </w:r>
       <w:r>
@@ -3168,10 +3218,10 @@
           <w:szCs w:val="24"/>
         </w:rPr>
         <w:object w:dxaOrig="2820" w:dyaOrig="320" w14:anchorId="37139E17">
-          <v:shape id="_x0000_i1028" type="#_x0000_t75" style="width:149.15pt;height:15.45pt" o:ole="">
+          <v:shape id="_x0000_i1028" type="#_x0000_t75" style="width:149.25pt;height:15.75pt" o:ole="">
             <v:imagedata r:id="rId19" o:title=""/>
           </v:shape>
-          <o:OLEObject Type="Embed" ProgID="Equation.DSMT4" ShapeID="_x0000_i1028" DrawAspect="Content" ObjectID="_1565688938" r:id="rId20"/>
+          <o:OLEObject Type="Embed" ProgID="Equation.DSMT4" ShapeID="_x0000_i1028" DrawAspect="Content" ObjectID="_1565702007" r:id="rId20"/>
         </w:object>
       </w:r>
       <w:r>
@@ -3231,7 +3281,14 @@
           <w:rFonts w:cs="Times New Roman"/>
           <w:szCs w:val="24"/>
         </w:rPr>
-        <w:t xml:space="preserve"> event and the mass balance is fully described by the loss terms in the diagram (i.e., steady-state). However, steady-state condition is not a requirement for application of the tool, as long as the time-step remains constant across all loss pathways. </w:t>
+        <w:t xml:space="preserve"> event and the mass balance is fully described by the loss terms in the diagram (i.e., steady-state). However, steady-state condition is not a requirement for application of the tool, as long as the time-step remains con</w:t>
+      </w:r>
+      <w:r>
+        <w:rPr>
+          <w:rFonts w:cs="Times New Roman"/>
+          <w:szCs w:val="24"/>
+        </w:rPr>
+        <w:t>stant across all loss pathways.</w:t>
       </w:r>
     </w:p>
     <w:p>
@@ -3595,6 +3652,7 @@
         <w:rPr>
           <w:szCs w:val="24"/>
         </w:rPr>
+        <w:lastRenderedPageBreak/>
         <w:t>2011)</w:t>
       </w:r>
       <w:r>
@@ -3624,6 +3682,13 @@
           <w:szCs w:val="24"/>
         </w:rPr>
         <w:t>Appendix S</w:t>
+      </w:r>
+      <w:r>
+        <w:rPr>
+          <w:rFonts w:cs="Times New Roman"/>
+          <w:szCs w:val="24"/>
+        </w:rPr>
+        <w:t>2</w:t>
       </w:r>
       <w:r>
         <w:rPr>
@@ -4210,7 +4275,15 @@
           <w:rFonts w:cs="Times New Roman"/>
           <w:szCs w:val="24"/>
         </w:rPr>
-        <w:t xml:space="preserve"> pertinent </w:t>
+        <w:t xml:space="preserve"> </w:t>
+      </w:r>
+      <w:r>
+        <w:rPr>
+          <w:rFonts w:cs="Times New Roman"/>
+          <w:szCs w:val="24"/>
+        </w:rPr>
+        <w:lastRenderedPageBreak/>
+        <w:t xml:space="preserve">pertinent </w:t>
       </w:r>
       <w:r>
         <w:rPr>
@@ -4794,7 +4867,16 @@
           <w:noProof/>
           <w:szCs w:val="24"/>
         </w:rPr>
-        <w:t>are in line with the design assumption</w:t>
+        <w:t xml:space="preserve">are in line with the design </w:t>
+      </w:r>
+      <w:r>
+        <w:rPr>
+          <w:rFonts w:cs="Times New Roman"/>
+          <w:noProof/>
+          <w:szCs w:val="24"/>
+        </w:rPr>
+        <w:lastRenderedPageBreak/>
+        <w:t>assumption</w:t>
       </w:r>
       <w:r>
         <w:rPr>
@@ -5670,6 +5752,7 @@
           <w:rFonts w:cs="Times New Roman"/>
           <w:szCs w:val="24"/>
         </w:rPr>
+        <w:lastRenderedPageBreak/>
         <w:t>connectivity with groundwater, depending</w:t>
       </w:r>
       <w:r>
@@ -6048,7 +6131,15 @@
           <w:rFonts w:cs="Times New Roman"/>
           <w:szCs w:val="24"/>
         </w:rPr>
-        <w:t xml:space="preserve">The wide range in performance arises from a large number of design factors that significantly affect the long-term water budgets of swale systems. These design factors include: presence of an underdrain, liner or internal water storage zone; contributing catchment area ratio; direct connection of impervious surfaces; ponding depth; media depth, composition and particle size distribution; and plant density and species composition (Bratieres et al. 2008, Li et al. 2009, Roy-Poirier et al. 2010). Non-design factors that affect water budget include: native sub-base drainage and water table height; event depth and intensity; season and temperature; age and maturity of the planted system; and particle clogging. To </w:t>
+        <w:t xml:space="preserve">The wide range in performance arises from a large number of design factors that significantly affect the long-term water budgets of swale systems. These design factors include: presence of an underdrain, liner or internal water storage zone; contributing catchment area ratio; direct connection of impervious surfaces; ponding depth; media depth, composition and particle size distribution; and plant density and species composition (Bratieres et al. 2008, Li et al. 2009, Roy-Poirier et al. 2010). Non-design factors that affect water budget include: native sub-base drainage and water table height; event depth and intensity; season and temperature; age and maturity of the planted system; and particle </w:t>
+      </w:r>
+      <w:r>
+        <w:rPr>
+          <w:rFonts w:cs="Times New Roman"/>
+          <w:szCs w:val="24"/>
+        </w:rPr>
+        <w:lastRenderedPageBreak/>
+        <w:t xml:space="preserve">clogging. To </w:t>
       </w:r>
       <w:r>
         <w:rPr>
@@ -6136,7 +6227,35 @@
           <w:rFonts w:cs="Times New Roman"/>
           <w:szCs w:val="24"/>
         </w:rPr>
-        <w:t xml:space="preserve">even poorly drained soils can be effective for events smaller than ~6 mm if design allows for an internal water storage zone. Thus far, discussion of internal water storage zones has mostly assumed that better hydrologic performance arises from increases in exfiltration. However, lysimetry studies indicate that bioretention ET can become water-limited </w:t>
+        <w:t xml:space="preserve">even poorly drained soils can be effective for events smaller than ~6 mm if design allows for an internal water storage zone. Thus far, discussion of internal water storage zones has mostly assumed that better hydrologic performance arises from increases in </w:t>
+      </w:r>
+      <w:r>
+        <w:rPr>
+          <w:rFonts w:cs="Times New Roman"/>
+          <w:szCs w:val="24"/>
+        </w:rPr>
+        <w:t>ex</w:t>
+      </w:r>
+      <w:r>
+        <w:rPr>
+          <w:rFonts w:cs="Times New Roman"/>
+          <w:szCs w:val="24"/>
+        </w:rPr>
+        <w:t>filtration</w:t>
+      </w:r>
+      <w:r>
+        <w:rPr>
+          <w:rFonts w:cs="Times New Roman"/>
+          <w:szCs w:val="24"/>
+        </w:rPr>
+        <w:t xml:space="preserve"> (I increases)</w:t>
+      </w:r>
+      <w:r>
+        <w:rPr>
+          <w:rFonts w:cs="Times New Roman"/>
+          <w:szCs w:val="24"/>
+        </w:rPr>
+        <w:t xml:space="preserve">. However, lysimetry studies indicate that bioretention ET can become water-limited </w:t>
       </w:r>
       <w:r>
         <w:rPr>
@@ -6306,6 +6425,7 @@
           <w:rFonts w:cs="Times New Roman"/>
           <w:szCs w:val="24"/>
         </w:rPr>
+        <w:lastRenderedPageBreak/>
         <w:t>time</w:t>
       </w:r>
       <w:r>
@@ -6954,7 +7074,15 @@
           <w:rFonts w:cs="Times New Roman"/>
           <w:szCs w:val="24"/>
         </w:rPr>
-        <w:t xml:space="preserve">downstream flooding, and is used as a common assessment metric for bioretention cells, retention and detention ponds. However, for infiltrative systems like bioretention cells and porous pavement, volumetric reductions (ET and I) drive peak flow reduction, whereas temporary storage (ΔS) accounts for peak flow mitigation in retention/detention systems. This distinction is significant for understanding both site-level and watershed-scale impacts of engineered stormwater systems. Also, unlike peak flow reduction, volumetric reduction is not related to event intensity. Modest increases in volumetric reduction seem to drive large peak flow attenuation in bioretention and porous pavement systems, but less so for grassed swales, detention and retention ponds. For instance, researchers at NC State and Ohio Department of Natural Resources reported runoff reduction of 36 to 60%, but median peak flow reduction of 97-100%, </w:t>
+        <w:t xml:space="preserve">downstream flooding, and is used as a common assessment metric for bioretention cells, retention and detention ponds. However, for infiltrative systems like bioretention cells and porous pavement, volumetric reductions (ET and I) drive peak flow reduction, whereas temporary storage (ΔS) accounts for peak flow mitigation in retention/detention systems. This distinction is significant for understanding both site-level and watershed-scale impacts of engineered stormwater systems. Also, unlike peak flow reduction, volumetric reduction is not related to event intensity. Modest increases in volumetric reduction </w:t>
+      </w:r>
+      <w:r>
+        <w:rPr>
+          <w:rFonts w:cs="Times New Roman"/>
+          <w:szCs w:val="24"/>
+        </w:rPr>
+        <w:lastRenderedPageBreak/>
+        <w:t xml:space="preserve">seem to drive large peak flow attenuation in bioretention and porous pavement systems, but less so for grassed swales, detention and retention ponds. For instance, researchers at NC State and Ohio Department of Natural Resources reported runoff reduction of 36 to 60%, but median peak flow reduction of 97-100%, </w:t>
       </w:r>
       <w:r>
         <w:rPr>
@@ -7402,7 +7530,15 @@
           <w:rFonts w:cs="Times New Roman"/>
           <w:szCs w:val="24"/>
         </w:rPr>
-        <w:t xml:space="preserve"> 0.5 mm/day between March and November </w:t>
+        <w:t xml:space="preserve"> 0.5 mm/day </w:t>
+      </w:r>
+      <w:r>
+        <w:rPr>
+          <w:rFonts w:cs="Times New Roman"/>
+          <w:szCs w:val="24"/>
+        </w:rPr>
+        <w:lastRenderedPageBreak/>
+        <w:t xml:space="preserve">between March and November </w:t>
       </w:r>
       <w:r>
         <w:rPr>
@@ -8195,7 +8331,15 @@
           <w:rFonts w:cs="Times New Roman"/>
           <w:szCs w:val="24"/>
         </w:rPr>
-        <w:t>egetated grass pavers may evaporate ~1.5 mm/day, accounting for more than 50% of annual precipitation</w:t>
+        <w:t xml:space="preserve">egetated grass pavers may evaporate </w:t>
+      </w:r>
+      <w:r>
+        <w:rPr>
+          <w:rFonts w:cs="Times New Roman"/>
+          <w:szCs w:val="24"/>
+        </w:rPr>
+        <w:lastRenderedPageBreak/>
+        <w:t>~1.5 mm/day, accounting for more than 50% of annual precipitation</w:t>
       </w:r>
       <w:r>
         <w:rPr>
@@ -8546,7 +8690,15 @@
           <w:rFonts w:cs="Times New Roman"/>
           <w:szCs w:val="24"/>
         </w:rPr>
-        <w:t xml:space="preserve"> show lower ET than planted roofs. Morgan et al (2013) report that a minimum of 20-25% vegetated roof coverage is needed to increase stormwater retention beyond the capacity of the growth media alone.</w:t>
+        <w:t xml:space="preserve"> show lower ET than planted roofs. Morgan et al (2013) report that a </w:t>
+      </w:r>
+      <w:r>
+        <w:rPr>
+          <w:rFonts w:cs="Times New Roman"/>
+          <w:szCs w:val="24"/>
+        </w:rPr>
+        <w:lastRenderedPageBreak/>
+        <w:t>minimum of 20-25% vegetated roof coverage is needed to increase stormwater retention beyond the capacity of the growth media alone.</w:t>
       </w:r>
       <w:r>
         <w:rPr>
@@ -9222,7 +9374,15 @@
           <w:rFonts w:cs="Times New Roman"/>
           <w:szCs w:val="24"/>
         </w:rPr>
-        <w:t xml:space="preserve">to aim for designs that meet or exceed the underlined values. For example, bioretention cells that discharge more than 59% on an annual basis should be examined for retrofit or design changes that can improve </w:t>
+        <w:t xml:space="preserve">to aim for designs that meet </w:t>
+      </w:r>
+      <w:r>
+        <w:rPr>
+          <w:rFonts w:cs="Times New Roman"/>
+          <w:szCs w:val="24"/>
+        </w:rPr>
+        <w:lastRenderedPageBreak/>
+        <w:t xml:space="preserve">or exceed the underlined values. For example, bioretention cells that discharge more than 59% on an annual basis should be examined for retrofit or design changes that can improve </w:t>
       </w:r>
       <w:r>
         <w:rPr>
@@ -9362,7 +9522,15 @@
           <w:rFonts w:cs="Times New Roman"/>
           <w:szCs w:val="24"/>
         </w:rPr>
-        <w:t>clear patterns for summary and interpretation, despite varied methods. Runoff (Q) is typically measured directly, using a tipping bucket gage or structure calibrated with a stage-discharge relationship. Infiltration measurements are estimated using a linear scale or pressure transducers to quantify the height of the water table and/or soil moisture sensors to estimate pore water saturation. Evaporation estimates are generally modeled by energy balance techniques typical of micrometeorology studies (Wadzuk et al. 2015). A few studies use pan evaporation or other direct measurement techniques, but this approach is less common. As a result, the estimated proportional importance of ET within the water balance is likely incorrect, and probably underestimated over long tim</w:t>
+        <w:t xml:space="preserve">clear patterns for summary and interpretation, despite varied methods. Runoff (Q) is typically measured directly, using a tipping bucket gage or structure calibrated with a stage-discharge relationship. Infiltration measurements are estimated using a linear scale or pressure transducers to quantify the height of the water table and/or soil moisture sensors to estimate pore water saturation. Evaporation estimates are generally modeled by energy balance techniques typical of </w:t>
+      </w:r>
+      <w:r>
+        <w:rPr>
+          <w:rFonts w:cs="Times New Roman"/>
+          <w:szCs w:val="24"/>
+        </w:rPr>
+        <w:lastRenderedPageBreak/>
+        <w:t>micrometeorology studies (Wadzuk et al. 2015). A few studies use pan evaporation or other direct measurement techniques, but this approach is less common. As a result, the estimated proportional importance of ET within the water balance is likely incorrect, and probably underestimated over long tim</w:t>
       </w:r>
       <w:r>
         <w:rPr>
@@ -9579,7 +9747,15 @@
           <w:rFonts w:cs="Times New Roman"/>
           <w:szCs w:val="24"/>
         </w:rPr>
-        <w:t xml:space="preserve">functional. Green roofs, bioretention and constructed wetlands are dynamic living systems; there is evidence that water retention and evaporation increase as the vegetation extent and density increase following installation, which may take </w:t>
+        <w:t xml:space="preserve">functional. Green roofs, </w:t>
+      </w:r>
+      <w:r>
+        <w:rPr>
+          <w:rFonts w:cs="Times New Roman"/>
+          <w:szCs w:val="24"/>
+        </w:rPr>
+        <w:lastRenderedPageBreak/>
+        <w:t xml:space="preserve">bioretention and constructed wetlands are dynamic living systems; there is evidence that water retention and evaporation increase as the vegetation extent and density increase following installation, which may take </w:t>
       </w:r>
       <w:r>
         <w:rPr>
@@ -10075,7 +10251,15 @@
           <w:rFonts w:cs="Times New Roman"/>
           <w:szCs w:val="24"/>
         </w:rPr>
-        <w:t xml:space="preserve"> tracking parallel to the left side of the triangle, indicating a tradeoff between infiltration and runoff (I-Q axis)</w:t>
+        <w:t xml:space="preserve"> tracking parallel to the left side of the triangle, indicating a tradeoff between infiltration and </w:t>
+      </w:r>
+      <w:r>
+        <w:rPr>
+          <w:rFonts w:cs="Times New Roman"/>
+          <w:szCs w:val="24"/>
+        </w:rPr>
+        <w:lastRenderedPageBreak/>
+        <w:t>runoff (I-Q axis)</w:t>
       </w:r>
       <w:r>
         <w:rPr>
@@ -10443,7 +10627,15 @@
           <w:rFonts w:cs="Times New Roman"/>
           <w:szCs w:val="24"/>
         </w:rPr>
-        <w:t xml:space="preserve">Designs that may include underdrains or subsurface outlets exist for constructed wetlands, bioretention, porous pavement, green roofs, and retention and detention ponds. Liners may be present in wetlands, retention and detention ponds, porous pavement and bioretention. </w:t>
+        <w:t xml:space="preserve">Designs that may include underdrains or subsurface outlets exist for constructed wetlands, bioretention, porous pavement, green roofs, and retention and detention </w:t>
+      </w:r>
+      <w:r>
+        <w:rPr>
+          <w:rFonts w:cs="Times New Roman"/>
+          <w:szCs w:val="24"/>
+        </w:rPr>
+        <w:lastRenderedPageBreak/>
+        <w:t xml:space="preserve">ponds. Liners may be present in wetlands, retention and detention ponds, porous pavement and bioretention. </w:t>
       </w:r>
       <w:r>
         <w:rPr>
@@ -10873,7 +11065,15 @@
           <w:rFonts w:eastAsia="Times New Roman" w:cs="Times New Roman"/>
           <w:szCs w:val="24"/>
         </w:rPr>
-        <w:t xml:space="preserve"> strongly affect the volume of moisture retained at field capacity, once all ponded water has drained through soil media (~24 hours after the end of the rain event). Soil moisture retained within the media matrix after the system has drained to field capacity likely leaves the system through evaporative losses, not through infiltration into the sub-base. Shallow</w:t>
+        <w:t xml:space="preserve"> strongly affect the volume of moisture retained at field capacity, once all ponded water has drained through soil </w:t>
+      </w:r>
+      <w:r>
+        <w:rPr>
+          <w:rFonts w:eastAsia="Times New Roman" w:cs="Times New Roman"/>
+          <w:szCs w:val="24"/>
+        </w:rPr>
+        <w:lastRenderedPageBreak/>
+        <w:t>media (~24 hours after the end of the rain event). Soil moisture retained within the media matrix after the system has drained to field capacity likely leaves the system through evaporative losses, not through infiltration into the sub-base. Shallow</w:t>
       </w:r>
       <w:r>
         <w:rPr>
@@ -11230,6 +11430,7 @@
           <w:sz w:val="24"/>
           <w:szCs w:val="24"/>
         </w:rPr>
+        <w:lastRenderedPageBreak/>
         <w:t>4</w:t>
       </w:r>
       <w:r>
@@ -11438,6 +11639,8 @@
         </w:rPr>
         <w:t>.</w:t>
       </w:r>
+      <w:bookmarkStart w:id="25" w:name="_GoBack"/>
+      <w:bookmarkEnd w:id="25"/>
     </w:p>
     <w:p>
       <w:pPr>
@@ -11535,7 +11738,13 @@
         <w:rPr>
           <w:szCs w:val="24"/>
         </w:rPr>
-        <w:t>ong-term modelling should not simply upscale event-scale measurements;</w:t>
+        <w:t>ong-term mode</w:t>
+      </w:r>
+      <w:r>
+        <w:rPr>
+          <w:szCs w:val="24"/>
+        </w:rPr>
+        <w:t>ling should not simply upscale event-scale measurements;</w:t>
       </w:r>
     </w:p>
     <w:p>
@@ -11583,6 +11792,7 @@
         <w:rPr>
           <w:szCs w:val="24"/>
         </w:rPr>
+        <w:lastRenderedPageBreak/>
         <w:t xml:space="preserve">Constructed </w:t>
       </w:r>
       <w:r>
@@ -11979,7 +12189,15 @@
           <w:rFonts w:cs="Times New Roman"/>
           <w:szCs w:val="24"/>
         </w:rPr>
-        <w:t>editing and literature review. Special thanks to Nicholas Hamilton for development of the ggtern package for producing ternary plots in R. Lastly, this publication relies heavily on the hard work of many other academics, professionals and students over the past 50 years, we are grateful for their contributions of water</w:t>
+        <w:t xml:space="preserve">editing and literature review. Special thanks to Nicholas Hamilton for development of the ggtern package for producing ternary plots in R. Lastly, this publication relies heavily on the hard work of many other academics, professionals </w:t>
+      </w:r>
+      <w:r>
+        <w:rPr>
+          <w:rFonts w:cs="Times New Roman"/>
+          <w:szCs w:val="24"/>
+        </w:rPr>
+        <w:lastRenderedPageBreak/>
+        <w:t>and students over the past 50 years, we are grateful for their contributions of water</w:t>
       </w:r>
       <w:r>
         <w:rPr>
@@ -12981,6 +13199,7 @@
           <w:rFonts w:cs="Times New Roman"/>
           <w:szCs w:val="24"/>
         </w:rPr>
+        <w:lastRenderedPageBreak/>
         <w:t xml:space="preserve">Berghage, R., D. Beattie, A. Jarrett, C. Thuring, F. Razaei, and T. O’Connor. </w:t>
       </w:r>
       <w:r>
@@ -13910,6 +14129,7 @@
           <w:rFonts w:cs="Times New Roman"/>
           <w:szCs w:val="24"/>
         </w:rPr>
+        <w:lastRenderedPageBreak/>
         <w:t xml:space="preserve">Buccola, N., and G. Spolek. </w:t>
       </w:r>
       <w:r>
@@ -14913,6 +15133,7 @@
           <w:rFonts w:cs="Times New Roman"/>
           <w:szCs w:val="24"/>
         </w:rPr>
+        <w:lastRenderedPageBreak/>
         <w:t>CNT</w:t>
       </w:r>
       <w:r>
@@ -15799,7 +16020,15 @@
           <w:rFonts w:cs="Times New Roman"/>
           <w:szCs w:val="24"/>
         </w:rPr>
-        <w:t>ronic Theses and Dissertations C</w:t>
+        <w:t xml:space="preserve">ronic Theses </w:t>
+      </w:r>
+      <w:r>
+        <w:rPr>
+          <w:rFonts w:cs="Times New Roman"/>
+          <w:szCs w:val="24"/>
+        </w:rPr>
+        <w:lastRenderedPageBreak/>
+        <w:t>and Dissertations C</w:t>
       </w:r>
       <w:r>
         <w:rPr>
@@ -16636,6 +16865,7 @@
           <w:rFonts w:cs="Times New Roman"/>
           <w:szCs w:val="24"/>
         </w:rPr>
+        <w:lastRenderedPageBreak/>
         <w:t>Fletcher, T., W. Shuster, W. Hunt, R. Ashley, D. Butler, S. Arthur, S. Trowsdale, S. Barraud, A. Semadeni-Davies, J.-L. Bertrand-Krajewski, P. Steen Mikkelsen, G. Rivard, M. Uhl, D. Dagenais and M. Viklander. (2015).</w:t>
       </w:r>
       <w:r>
@@ -17410,6 +17640,13 @@
           <w:szCs w:val="24"/>
         </w:rPr>
         <w:t xml:space="preserve"> </w:t>
+      </w:r>
+      <w:r>
+        <w:rPr>
+          <w:rFonts w:cs="Times New Roman"/>
+          <w:szCs w:val="24"/>
+        </w:rPr>
+        <w:t xml:space="preserve">R package version 2.2.1. </w:t>
       </w:r>
       <w:hyperlink r:id="rId23" w:history="1">
         <w:r>
@@ -17421,13 +17658,6 @@
           <w:t>www.ggtern.com</w:t>
         </w:r>
       </w:hyperlink>
-      <w:r>
-        <w:rPr>
-          <w:rFonts w:cs="Times New Roman"/>
-          <w:szCs w:val="24"/>
-        </w:rPr>
-        <w:t xml:space="preserve"> </w:t>
-      </w:r>
     </w:p>
     <w:p>
       <w:pPr>
@@ -17447,6 +17677,7 @@
           <w:rFonts w:cs="Times New Roman"/>
           <w:szCs w:val="24"/>
         </w:rPr>
+        <w:lastRenderedPageBreak/>
         <w:t xml:space="preserve">Harper, H. H. </w:t>
       </w:r>
       <w:r>
@@ -18528,6 +18759,7 @@
           <w:rFonts w:cs="Times New Roman"/>
           <w:szCs w:val="24"/>
         </w:rPr>
+        <w:lastRenderedPageBreak/>
         <w:t xml:space="preserve">Hathaway, A., W. Hunt, and G. Jennings. </w:t>
       </w:r>
       <w:r>
@@ -19328,6 +19560,7 @@
           <w:rFonts w:cs="Times New Roman"/>
           <w:szCs w:val="24"/>
         </w:rPr>
+        <w:lastRenderedPageBreak/>
         <w:t xml:space="preserve">Hickman, J. M., B. M. Wadzuk, and R. G. Traver. </w:t>
       </w:r>
       <w:r>
@@ -20086,7 +20319,15 @@
           <w:rFonts w:cs="Times New Roman"/>
           <w:szCs w:val="24"/>
         </w:rPr>
-        <w:t xml:space="preserve">Ecosystem processes and human influences regulate streamflow response to climate change at long-term ecological research sites. </w:t>
+        <w:t xml:space="preserve">Ecosystem </w:t>
+      </w:r>
+      <w:r>
+        <w:rPr>
+          <w:rFonts w:cs="Times New Roman"/>
+          <w:szCs w:val="24"/>
+        </w:rPr>
+        <w:lastRenderedPageBreak/>
+        <w:t xml:space="preserve">processes and human influences regulate streamflow response to climate change at long-term ecological research sites. </w:t>
       </w:r>
       <w:r>
         <w:rPr>
@@ -20861,6 +21102,7 @@
           <w:rFonts w:cs="Times New Roman"/>
           <w:szCs w:val="24"/>
         </w:rPr>
+        <w:lastRenderedPageBreak/>
         <w:t xml:space="preserve">Matthews, T., A. Y. Lo, and J. A. Byrne. </w:t>
       </w:r>
       <w:r>
@@ -21686,6 +21928,7 @@
           <w:rFonts w:cs="Times New Roman"/>
           <w:szCs w:val="24"/>
         </w:rPr>
+        <w:lastRenderedPageBreak/>
         <w:t xml:space="preserve">NERR. </w:t>
       </w:r>
       <w:r>
@@ -22455,6 +22698,7 @@
           <w:rFonts w:cs="Times New Roman"/>
           <w:szCs w:val="24"/>
         </w:rPr>
+        <w:lastRenderedPageBreak/>
         <w:t xml:space="preserve">Pitt, R., S. Clark, and J. Voorhees. </w:t>
       </w:r>
       <w:r>
@@ -23182,6 +23426,7 @@
           <w:rFonts w:cs="Times New Roman"/>
           <w:szCs w:val="24"/>
         </w:rPr>
+        <w:lastRenderedPageBreak/>
         <w:t xml:space="preserve">Rutsch, M. </w:t>
       </w:r>
       <w:r>
@@ -23949,6 +24194,7 @@
           <w:rFonts w:cs="Times New Roman"/>
           <w:szCs w:val="24"/>
         </w:rPr>
+        <w:lastRenderedPageBreak/>
         <w:t xml:space="preserve">Stovin, V., S. Poe, and C. Berretta. </w:t>
       </w:r>
       <w:r>
@@ -24897,6 +25143,7 @@
           <w:rFonts w:cs="Times New Roman"/>
           <w:szCs w:val="24"/>
         </w:rPr>
+        <w:lastRenderedPageBreak/>
         <w:t>Traver, R., and P</w:t>
       </w:r>
       <w:r>
@@ -25954,6 +26201,7 @@
           <w:rFonts w:cs="Times New Roman"/>
           <w:szCs w:val="24"/>
         </w:rPr>
+        <w:lastRenderedPageBreak/>
         <w:t xml:space="preserve">Vineyard, D., W. W. Ingwersen, T. R. Hawkins, X. Xue, B. Demeke, and W. Shuster. </w:t>
       </w:r>
       <w:r>
@@ -26752,6 +27000,7 @@
           <w:rFonts w:cs="Times New Roman"/>
           <w:szCs w:val="24"/>
         </w:rPr>
+        <w:lastRenderedPageBreak/>
         <w:t>W</w:t>
       </w:r>
       <w:r>
@@ -27489,6 +27738,7 @@
           <w:sz w:val="24"/>
           <w:szCs w:val="24"/>
         </w:rPr>
+        <w:lastRenderedPageBreak/>
         <w:t>Tables</w:t>
       </w:r>
     </w:p>
@@ -32334,8 +32584,6 @@
                 <w:szCs w:val="20"/>
               </w:rPr>
             </w:pPr>
-            <w:bookmarkStart w:id="25" w:name="_GoBack"/>
-            <w:bookmarkEnd w:id="25"/>
           </w:p>
         </w:tc>
         <w:tc>
@@ -33426,7 +33674,7 @@
                 <w:sz w:val="20"/>
                 <w:szCs w:val="20"/>
               </w:rPr>
-              <w:t>94</w:t>
+              <w:t>93</w:t>
             </w:r>
           </w:p>
         </w:tc>
@@ -33462,7 +33710,7 @@
                 <w:sz w:val="20"/>
                 <w:szCs w:val="20"/>
               </w:rPr>
-              <w:t>6</w:t>
+              <w:t>7</w:t>
             </w:r>
           </w:p>
         </w:tc>
@@ -34904,7 +35152,7 @@
                 <w:sz w:val="20"/>
                 <w:szCs w:val="20"/>
               </w:rPr>
-              <w:t>18</w:t>
+              <w:t>17</w:t>
             </w:r>
           </w:p>
         </w:tc>
@@ -34975,7 +35223,7 @@
                 <w:sz w:val="20"/>
                 <w:szCs w:val="20"/>
               </w:rPr>
-              <w:t>31</w:t>
+              <w:t>32</w:t>
             </w:r>
           </w:p>
         </w:tc>
@@ -37925,7 +38173,7 @@
                 <w:sz w:val="20"/>
                 <w:szCs w:val="20"/>
               </w:rPr>
-              <w:t>60</w:t>
+              <w:t>59</w:t>
             </w:r>
           </w:p>
         </w:tc>
@@ -39748,6 +39996,7 @@
           <w:sz w:val="24"/>
           <w:szCs w:val="24"/>
         </w:rPr>
+        <w:lastRenderedPageBreak/>
         <w:t>Figure</w:t>
       </w:r>
       <w:r>
@@ -39757,6 +40006,26 @@
           <w:szCs w:val="24"/>
         </w:rPr>
         <w:t xml:space="preserve"> Captions</w:t>
+      </w:r>
+    </w:p>
+    <w:p>
+      <w:pPr>
+        <w:pStyle w:val="Heading2"/>
+        <w:rPr>
+          <w:rFonts w:ascii="Times New Roman" w:hAnsi="Times New Roman" w:cs="Times New Roman"/>
+        </w:rPr>
+      </w:pPr>
+      <w:r>
+        <w:rPr>
+          <w:rFonts w:ascii="Times New Roman" w:hAnsi="Times New Roman" w:cs="Times New Roman"/>
+        </w:rPr>
+        <w:t>Captions for Article</w:t>
+      </w:r>
+      <w:r>
+        <w:rPr>
+          <w:rFonts w:ascii="Times New Roman" w:hAnsi="Times New Roman" w:cs="Times New Roman"/>
+        </w:rPr>
+        <w:t xml:space="preserve"> Figures</w:t>
       </w:r>
     </w:p>
     <w:p>
@@ -39959,7 +40228,17 @@
           <w:noProof/>
           <w:szCs w:val="24"/>
         </w:rPr>
-        <w:t xml:space="preserve">Water budgets for three lysimeters in Pennsylvania (green), a pair of lined and unlined cells with underdrains from North Carolina (light and dark blue), measurements from two sets of undersized, unlined retrofits with underdrains in Ohio (pink), and two unlined cells from Nebraska with ET fraction estimated using the Penman-Monteith method (yellow). Several shorter-term estimates from the same locations are also presented (blue crosses, n = 59), along with calculated estimates using volumetric moisture content constraints (black boxes, n = 6) and a DRAINMOD estimate with very low ET (orange box, n=1). Data from </w:t>
+        <w:t xml:space="preserve">Water budgets for three lysimeters in Pennsylvania (green), a pair of lined and unlined cells with underdrains from North Carolina (light and dark blue), measurements from two sets of undersized, unlined retrofits with underdrains in Ohio (pink), and two unlined cells from </w:t>
+      </w:r>
+      <w:r>
+        <w:rPr>
+          <w:rFonts w:cs="Times New Roman"/>
+          <w:i/>
+          <w:noProof/>
+          <w:szCs w:val="24"/>
+        </w:rPr>
+        <w:lastRenderedPageBreak/>
+        <w:t xml:space="preserve">Nebraska with ET fraction estimated using the Penman-Monteith method (yellow). Several shorter-term estimates from the same locations are also presented (blue crosses, n = 59), along with calculated estimates using volumetric moisture content constraints (black boxes, n = 6) and a DRAINMOD estimate with very low ET (orange box, n=1). Data from </w:t>
       </w:r>
       <w:r>
         <w:rPr>
@@ -40084,7 +40363,16 @@
           <w:i/>
           <w:szCs w:val="24"/>
         </w:rPr>
-        <w:t>Hutchinson et al. 2003, Liu et al. 2005, Moran et al. 2005, Carter and Rasmussen 2005, 2006, VanWoert et al. 2005, Villarreal and Bengtsson 2005, TRCA 2006, Mentens et al. 2006, Berghage et al. 2007, 2009, Teemusk and Mander 2007, Getter et al. 2007, Hathaway et al. 2008, Van Seters et al. 2009, Berndtsson 2010, Fioretti et al. 2010, Stovin 2010, Voyde et al. 2010, Hoffman et al. 2010, Palla et al. 2011, Carpenter and Kaluvakolanu 2011, Buccola and Spolek 2011, Gregoire and Clausen 2011, Stovin et al. 2012, 2013, Ahiablame et al. 2012, Carson et al. 2013, Wadzuk et al. 2013, Fassman-Beck et al. 2013, Vanuytrecht et al. 2014, Nawaz et al. 2015</w:t>
+        <w:t xml:space="preserve">Hutchinson et al. 2003, Liu et al. 2005, Moran et al. 2005, Carter and Rasmussen 2005, 2006, VanWoert et al. 2005, Villarreal and Bengtsson 2005, TRCA 2006, Mentens et al. 2006, Berghage et al. 2007, 2009, Teemusk and Mander 2007, Getter et al. 2007, Hathaway et al. 2008, Van Seters et al. 2009, Berndtsson 2010, Fioretti et al. 2010, Stovin 2010, Voyde et al. 2010, Hoffman et al. 2010, Palla et al. 2011, Carpenter and Kaluvakolanu 2011, Buccola and Spolek 2011, Gregoire and Clausen 2011, </w:t>
+      </w:r>
+      <w:r>
+        <w:rPr>
+          <w:rFonts w:cs="Times New Roman"/>
+          <w:i/>
+          <w:szCs w:val="24"/>
+        </w:rPr>
+        <w:lastRenderedPageBreak/>
+        <w:t>Stovin et al. 2012, 2013, Ahiablame et al. 2012, Carson et al. 2013, Wadzuk et al. 2013, Fassman-Beck et al. 2013, Vanuytrecht et al. 2014, Nawaz et al. 2015</w:t>
       </w:r>
       <w:r>
         <w:rPr>
@@ -40096,1330 +40384,6 @@
         <w:t>.</w:t>
       </w:r>
     </w:p>
-    <w:tbl>
-      <w:tblPr>
-        <w:tblW w:w="5000" w:type="pct"/>
-        <w:tblLook w:val="04A0" w:firstRow="1" w:lastRow="0" w:firstColumn="1" w:lastColumn="0" w:noHBand="0" w:noVBand="1"/>
-      </w:tblPr>
-      <w:tblGrid>
-        <w:gridCol w:w="2920"/>
-        <w:gridCol w:w="2256"/>
-        <w:gridCol w:w="2089"/>
-        <w:gridCol w:w="2095"/>
-      </w:tblGrid>
-      <w:tr>
-        <w:trPr>
-          <w:trHeight w:val="1530"/>
-        </w:trPr>
-        <w:tc>
-          <w:tcPr>
-            <w:tcW w:w="1560" w:type="pct"/>
-            <w:tcBorders>
-              <w:top w:val="nil"/>
-              <w:left w:val="nil"/>
-              <w:bottom w:val="double" w:sz="4" w:space="0" w:color="auto"/>
-              <w:right w:val="nil"/>
-            </w:tcBorders>
-            <w:noWrap/>
-            <w:vAlign w:val="center"/>
-            <w:hideMark/>
-          </w:tcPr>
-          <w:p>
-            <w:pPr>
-              <w:spacing w:after="0" w:line="240" w:lineRule="auto"/>
-              <w:jc w:val="center"/>
-              <w:rPr>
-                <w:rFonts w:eastAsia="Times New Roman" w:cs="Times New Roman"/>
-                <w:b/>
-                <w:bCs/>
-                <w:color w:val="000000"/>
-                <w:szCs w:val="24"/>
-              </w:rPr>
-            </w:pPr>
-            <w:r>
-              <w:rPr>
-                <w:rFonts w:eastAsia="Times New Roman" w:cs="Times New Roman"/>
-                <w:b/>
-                <w:bCs/>
-                <w:color w:val="000000"/>
-                <w:szCs w:val="24"/>
-              </w:rPr>
-              <w:t xml:space="preserve">Factors affecting </w:t>
-            </w:r>
-          </w:p>
-          <w:p>
-            <w:pPr>
-              <w:spacing w:after="0" w:line="240" w:lineRule="auto"/>
-              <w:jc w:val="center"/>
-              <w:rPr>
-                <w:rFonts w:eastAsia="Times New Roman" w:cs="Times New Roman"/>
-                <w:b/>
-                <w:bCs/>
-                <w:color w:val="000000"/>
-                <w:szCs w:val="24"/>
-              </w:rPr>
-            </w:pPr>
-            <w:r>
-              <w:rPr>
-                <w:rFonts w:eastAsia="Times New Roman" w:cs="Times New Roman"/>
-                <w:b/>
-                <w:bCs/>
-                <w:color w:val="000000"/>
-                <w:szCs w:val="24"/>
-              </w:rPr>
-              <w:t>tradeoff between two</w:t>
-            </w:r>
-          </w:p>
-          <w:p>
-            <w:pPr>
-              <w:spacing w:after="0" w:line="240" w:lineRule="auto"/>
-              <w:jc w:val="center"/>
-              <w:rPr>
-                <w:rFonts w:eastAsia="Times New Roman" w:cs="Times New Roman"/>
-                <w:b/>
-                <w:bCs/>
-                <w:color w:val="000000"/>
-                <w:szCs w:val="24"/>
-              </w:rPr>
-            </w:pPr>
-            <w:r>
-              <w:rPr>
-                <w:rFonts w:eastAsia="Times New Roman" w:cs="Times New Roman"/>
-                <w:b/>
-                <w:bCs/>
-                <w:color w:val="000000"/>
-                <w:szCs w:val="24"/>
-              </w:rPr>
-              <w:t>water budget variables</w:t>
-            </w:r>
-          </w:p>
-        </w:tc>
-        <w:tc>
-          <w:tcPr>
-            <w:tcW w:w="1205" w:type="pct"/>
-            <w:tcBorders>
-              <w:top w:val="nil"/>
-              <w:left w:val="nil"/>
-              <w:bottom w:val="double" w:sz="4" w:space="0" w:color="auto"/>
-              <w:right w:val="nil"/>
-            </w:tcBorders>
-            <w:hideMark/>
-          </w:tcPr>
-          <w:p>
-            <w:pPr>
-              <w:spacing w:after="0" w:line="240" w:lineRule="auto"/>
-              <w:jc w:val="center"/>
-              <w:rPr>
-                <w:rFonts w:eastAsia="Times New Roman" w:cs="Times New Roman"/>
-                <w:b/>
-                <w:bCs/>
-                <w:color w:val="000000"/>
-                <w:szCs w:val="24"/>
-              </w:rPr>
-            </w:pPr>
-            <w:r>
-              <w:rPr>
-                <w:noProof/>
-              </w:rPr>
-              <mc:AlternateContent>
-                <mc:Choice Requires="wpg">
-                  <w:drawing>
-                    <wp:anchor distT="0" distB="0" distL="114300" distR="114300" simplePos="0" relativeHeight="251670528" behindDoc="0" locked="0" layoutInCell="1" allowOverlap="1" wp14:anchorId="0C0370DE" wp14:editId="5DCF60D5">
-                      <wp:simplePos x="0" y="0"/>
-                      <wp:positionH relativeFrom="column">
-                        <wp:posOffset>328295</wp:posOffset>
-                      </wp:positionH>
-                      <wp:positionV relativeFrom="paragraph">
-                        <wp:posOffset>248285</wp:posOffset>
-                      </wp:positionV>
-                      <wp:extent cx="657225" cy="590550"/>
-                      <wp:effectExtent l="38100" t="19050" r="47625" b="57150"/>
-                      <wp:wrapNone/>
-                      <wp:docPr id="15" name="Group 15"/>
-                      <wp:cNvGraphicFramePr/>
-                      <a:graphic xmlns:a="http://schemas.openxmlformats.org/drawingml/2006/main">
-                        <a:graphicData uri="http://schemas.microsoft.com/office/word/2010/wordprocessingGroup">
-                          <wpg:wgp>
-                            <wpg:cNvGrpSpPr/>
-                            <wpg:grpSpPr>
-                              <a:xfrm>
-                                <a:off x="0" y="0"/>
-                                <a:ext cx="657225" cy="590550"/>
-                                <a:chOff x="0" y="0"/>
-                                <a:chExt cx="657225" cy="590550"/>
-                              </a:xfrm>
-                            </wpg:grpSpPr>
-                            <wps:wsp>
-                              <wps:cNvPr id="31" name="Isosceles Triangle 31"/>
-                              <wps:cNvSpPr/>
-                              <wps:spPr>
-                                <a:xfrm rot="10800000">
-                                  <a:off x="0" y="0"/>
-                                  <a:ext cx="657225" cy="590550"/>
-                                </a:xfrm>
-                                <a:prstGeom prst="triangle">
-                                  <a:avLst/>
-                                </a:prstGeom>
-                                <a:noFill/>
-                                <a:ln w="28575">
-                                  <a:solidFill>
-                                    <a:schemeClr val="tx1"/>
-                                  </a:solidFill>
-                                </a:ln>
-                              </wps:spPr>
-                              <wps:style>
-                                <a:lnRef idx="2">
-                                  <a:schemeClr val="accent1">
-                                    <a:shade val="50000"/>
-                                  </a:schemeClr>
-                                </a:lnRef>
-                                <a:fillRef idx="1">
-                                  <a:schemeClr val="accent1"/>
-                                </a:fillRef>
-                                <a:effectRef idx="0">
-                                  <a:schemeClr val="accent1"/>
-                                </a:effectRef>
-                                <a:fontRef idx="minor">
-                                  <a:schemeClr val="lt1"/>
-                                </a:fontRef>
-                              </wps:style>
-                              <wps:bodyPr rot="0" spcFirstLastPara="0" vert="horz" wrap="square" lIns="91440" tIns="45720" rIns="91440" bIns="45720" numCol="1" spcCol="0" rtlCol="0" fromWordArt="0" anchor="t" anchorCtr="0" forceAA="0" compatLnSpc="1">
-                                <a:prstTxWarp prst="textNoShape">
-                                  <a:avLst/>
-                                </a:prstTxWarp>
-                                <a:noAutofit/>
-                              </wps:bodyPr>
-                            </wps:wsp>
-                            <wps:wsp>
-                              <wps:cNvPr id="32" name="Straight Arrow Connector 32"/>
-                              <wps:cNvCnPr/>
-                              <wps:spPr>
-                                <a:xfrm flipH="1" flipV="1">
-                                  <a:off x="142875" y="66675"/>
-                                  <a:ext cx="200025" cy="381000"/>
-                                </a:xfrm>
-                                <a:prstGeom prst="straightConnector1">
-                                  <a:avLst/>
-                                </a:prstGeom>
-                                <a:ln>
-                                  <a:headEnd type="triangle"/>
-                                  <a:tailEnd type="triangle"/>
-                                </a:ln>
-                              </wps:spPr>
-                              <wps:style>
-                                <a:lnRef idx="1">
-                                  <a:schemeClr val="accent1"/>
-                                </a:lnRef>
-                                <a:fillRef idx="0">
-                                  <a:schemeClr val="accent1"/>
-                                </a:fillRef>
-                                <a:effectRef idx="0">
-                                  <a:schemeClr val="accent1"/>
-                                </a:effectRef>
-                                <a:fontRef idx="minor">
-                                  <a:schemeClr val="tx1"/>
-                                </a:fontRef>
-                              </wps:style>
-                              <wps:bodyPr/>
-                            </wps:wsp>
-                          </wpg:wgp>
-                        </a:graphicData>
-                      </a:graphic>
-                      <wp14:sizeRelH relativeFrom="page">
-                        <wp14:pctWidth>0</wp14:pctWidth>
-                      </wp14:sizeRelH>
-                      <wp14:sizeRelV relativeFrom="page">
-                        <wp14:pctHeight>0</wp14:pctHeight>
-                      </wp14:sizeRelV>
-                    </wp:anchor>
-                  </w:drawing>
-                </mc:Choice>
-                <mc:Fallback>
-                  <w:pict>
-                    <v:group w14:anchorId="246A8D66" id="Group 15" o:spid="_x0000_s1026" style="position:absolute;margin-left:25.85pt;margin-top:19.55pt;width:51.75pt;height:46.5pt;z-index:251670528" coordsize="6572,5905" o:gfxdata="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">
-                      <v:shapetype id="_x0000_t5" coordsize="21600,21600" o:spt="5" adj="10800" path="m@0,l,21600r21600,xe">
-                        <v:stroke joinstyle="miter"/>
-                        <v:formulas>
-                          <v:f eqn="val #0"/>
-                          <v:f eqn="prod #0 1 2"/>
-                          <v:f eqn="sum @1 10800 0"/>
-                        </v:formulas>
-                        <v:path gradientshapeok="t" o:connecttype="custom" o:connectlocs="@0,0;@1,10800;0,21600;10800,21600;21600,21600;@2,10800" textboxrect="0,10800,10800,18000;5400,10800,16200,18000;10800,10800,21600,18000;0,7200,7200,21600;7200,7200,14400,21600;14400,7200,21600,21600"/>
-                        <v:handles>
-                          <v:h position="#0,topLeft" xrange="0,21600"/>
-                        </v:handles>
-                      </v:shapetype>
-                      <v:shape id="Isosceles Triangle 31" o:spid="_x0000_s1027" type="#_x0000_t5" style="position:absolute;width:6572;height:5905;rotation:180;visibility:visible;mso-wrap-style:square;v-text-anchor:top" o:gfxdata="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" filled="f" strokecolor="black [3213]" strokeweight="2.25pt"/>
-                      <v:shapetype id="_x0000_t32" coordsize="21600,21600" o:spt="32" o:oned="t" path="m,l21600,21600e" filled="f">
-                        <v:path arrowok="t" fillok="f" o:connecttype="none"/>
-                        <o:lock v:ext="edit" shapetype="t"/>
-                      </v:shapetype>
-                      <v:shape id="Straight Arrow Connector 32" o:spid="_x0000_s1028" type="#_x0000_t32" style="position:absolute;left:1428;top:666;width:2001;height:3810;flip:x y;visibility:visible;mso-wrap-style:square" o:connectortype="straight" o:gfxdata="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" strokecolor="#4472c4 [3204]" strokeweight=".5pt">
-                        <v:stroke startarrow="block" endarrow="block" joinstyle="miter"/>
-                      </v:shape>
-                    </v:group>
-                  </w:pict>
-                </mc:Fallback>
-              </mc:AlternateContent>
-            </w:r>
-            <w:r>
-              <w:rPr>
-                <w:rFonts w:eastAsia="Times New Roman" w:cs="Times New Roman"/>
-                <w:b/>
-                <w:bCs/>
-                <w:color w:val="000000"/>
-                <w:szCs w:val="24"/>
-              </w:rPr>
-              <w:t>I - Q axis</w:t>
-            </w:r>
-          </w:p>
-        </w:tc>
-        <w:tc>
-          <w:tcPr>
-            <w:tcW w:w="1116" w:type="pct"/>
-            <w:tcBorders>
-              <w:top w:val="nil"/>
-              <w:left w:val="nil"/>
-              <w:bottom w:val="double" w:sz="4" w:space="0" w:color="auto"/>
-              <w:right w:val="nil"/>
-            </w:tcBorders>
-            <w:hideMark/>
-          </w:tcPr>
-          <w:p>
-            <w:pPr>
-              <w:spacing w:after="0" w:line="240" w:lineRule="auto"/>
-              <w:jc w:val="center"/>
-              <w:rPr>
-                <w:rFonts w:eastAsia="Times New Roman" w:cs="Times New Roman"/>
-                <w:b/>
-                <w:bCs/>
-                <w:color w:val="000000"/>
-                <w:szCs w:val="24"/>
-              </w:rPr>
-            </w:pPr>
-            <w:r>
-              <w:rPr>
-                <w:noProof/>
-              </w:rPr>
-              <mc:AlternateContent>
-                <mc:Choice Requires="wpg">
-                  <w:drawing>
-                    <wp:anchor distT="0" distB="0" distL="114300" distR="114300" simplePos="0" relativeHeight="251671552" behindDoc="0" locked="0" layoutInCell="1" allowOverlap="1" wp14:anchorId="7B0D9983" wp14:editId="4FBC5616">
-                      <wp:simplePos x="0" y="0"/>
-                      <wp:positionH relativeFrom="column">
-                        <wp:posOffset>291465</wp:posOffset>
-                      </wp:positionH>
-                      <wp:positionV relativeFrom="paragraph">
-                        <wp:posOffset>255906</wp:posOffset>
-                      </wp:positionV>
-                      <wp:extent cx="657225" cy="590550"/>
-                      <wp:effectExtent l="38100" t="19050" r="47625" b="57150"/>
-                      <wp:wrapNone/>
-                      <wp:docPr id="13" name="Group 13"/>
-                      <wp:cNvGraphicFramePr/>
-                      <a:graphic xmlns:a="http://schemas.openxmlformats.org/drawingml/2006/main">
-                        <a:graphicData uri="http://schemas.microsoft.com/office/word/2010/wordprocessingGroup">
-                          <wpg:wgp>
-                            <wpg:cNvGrpSpPr/>
-                            <wpg:grpSpPr>
-                              <a:xfrm>
-                                <a:off x="0" y="0"/>
-                                <a:ext cx="657225" cy="590550"/>
-                                <a:chOff x="0" y="0"/>
-                                <a:chExt cx="657225" cy="590550"/>
-                              </a:xfrm>
-                            </wpg:grpSpPr>
-                            <wps:wsp>
-                              <wps:cNvPr id="28" name="Isosceles Triangle 28"/>
-                              <wps:cNvSpPr/>
-                              <wps:spPr>
-                                <a:xfrm rot="10800000">
-                                  <a:off x="0" y="0"/>
-                                  <a:ext cx="657225" cy="590550"/>
-                                </a:xfrm>
-                                <a:prstGeom prst="triangle">
-                                  <a:avLst/>
-                                </a:prstGeom>
-                                <a:noFill/>
-                                <a:ln w="28575">
-                                  <a:solidFill>
-                                    <a:schemeClr val="tx1"/>
-                                  </a:solidFill>
-                                </a:ln>
-                              </wps:spPr>
-                              <wps:style>
-                                <a:lnRef idx="2">
-                                  <a:schemeClr val="accent1">
-                                    <a:shade val="50000"/>
-                                  </a:schemeClr>
-                                </a:lnRef>
-                                <a:fillRef idx="1">
-                                  <a:schemeClr val="accent1"/>
-                                </a:fillRef>
-                                <a:effectRef idx="0">
-                                  <a:schemeClr val="accent1"/>
-                                </a:effectRef>
-                                <a:fontRef idx="minor">
-                                  <a:schemeClr val="lt1"/>
-                                </a:fontRef>
-                              </wps:style>
-                              <wps:bodyPr rot="0" spcFirstLastPara="0" vert="horz" wrap="square" lIns="91440" tIns="45720" rIns="91440" bIns="45720" numCol="1" spcCol="0" rtlCol="0" fromWordArt="0" anchor="t" anchorCtr="0" forceAA="0" compatLnSpc="1">
-                                <a:prstTxWarp prst="textNoShape">
-                                  <a:avLst/>
-                                </a:prstTxWarp>
-                                <a:noAutofit/>
-                              </wps:bodyPr>
-                            </wps:wsp>
-                            <wps:wsp>
-                              <wps:cNvPr id="29" name="Straight Arrow Connector 29"/>
-                              <wps:cNvCnPr/>
-                              <wps:spPr>
-                                <a:xfrm flipV="1">
-                                  <a:off x="304800" y="66675"/>
-                                  <a:ext cx="219075" cy="361950"/>
-                                </a:xfrm>
-                                <a:prstGeom prst="straightConnector1">
-                                  <a:avLst/>
-                                </a:prstGeom>
-                                <a:ln>
-                                  <a:headEnd type="triangle"/>
-                                  <a:tailEnd type="triangle"/>
-                                </a:ln>
-                              </wps:spPr>
-                              <wps:style>
-                                <a:lnRef idx="1">
-                                  <a:schemeClr val="accent1"/>
-                                </a:lnRef>
-                                <a:fillRef idx="0">
-                                  <a:schemeClr val="accent1"/>
-                                </a:fillRef>
-                                <a:effectRef idx="0">
-                                  <a:schemeClr val="accent1"/>
-                                </a:effectRef>
-                                <a:fontRef idx="minor">
-                                  <a:schemeClr val="tx1"/>
-                                </a:fontRef>
-                              </wps:style>
-                              <wps:bodyPr/>
-                            </wps:wsp>
-                          </wpg:wgp>
-                        </a:graphicData>
-                      </a:graphic>
-                      <wp14:sizeRelH relativeFrom="page">
-                        <wp14:pctWidth>0</wp14:pctWidth>
-                      </wp14:sizeRelH>
-                      <wp14:sizeRelV relativeFrom="page">
-                        <wp14:pctHeight>0</wp14:pctHeight>
-                      </wp14:sizeRelV>
-                    </wp:anchor>
-                  </w:drawing>
-                </mc:Choice>
-                <mc:Fallback>
-                  <w:pict>
-                    <v:group w14:anchorId="32B36CC1" id="Group 13" o:spid="_x0000_s1026" style="position:absolute;margin-left:22.95pt;margin-top:20.15pt;width:51.75pt;height:46.5pt;z-index:251671552" coordsize="6572,5905" o:gfxdata="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">
-                      <v:shape id="Isosceles Triangle 28" o:spid="_x0000_s1027" type="#_x0000_t5" style="position:absolute;width:6572;height:5905;rotation:180;visibility:visible;mso-wrap-style:square;v-text-anchor:top" o:gfxdata="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" filled="f" strokecolor="black [3213]" strokeweight="2.25pt"/>
-                      <v:shape id="Straight Arrow Connector 29" o:spid="_x0000_s1028" type="#_x0000_t32" style="position:absolute;left:3048;top:666;width:2190;height:3620;flip:y;visibility:visible;mso-wrap-style:square" o:connectortype="straight" o:gfxdata="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" strokecolor="#4472c4 [3204]" strokeweight=".5pt">
-                        <v:stroke startarrow="block" endarrow="block" joinstyle="miter"/>
-                      </v:shape>
-                    </v:group>
-                  </w:pict>
-                </mc:Fallback>
-              </mc:AlternateContent>
-            </w:r>
-            <w:r>
-              <w:rPr>
-                <w:rFonts w:eastAsia="Times New Roman" w:cs="Times New Roman"/>
-                <w:b/>
-                <w:bCs/>
-                <w:color w:val="000000"/>
-                <w:szCs w:val="24"/>
-              </w:rPr>
-              <w:t>Q - ET axis</w:t>
-            </w:r>
-          </w:p>
-        </w:tc>
-        <w:tc>
-          <w:tcPr>
-            <w:tcW w:w="1119" w:type="pct"/>
-            <w:tcBorders>
-              <w:top w:val="nil"/>
-              <w:left w:val="nil"/>
-              <w:bottom w:val="double" w:sz="4" w:space="0" w:color="auto"/>
-              <w:right w:val="nil"/>
-            </w:tcBorders>
-            <w:hideMark/>
-          </w:tcPr>
-          <w:p>
-            <w:pPr>
-              <w:spacing w:after="0" w:line="240" w:lineRule="auto"/>
-              <w:jc w:val="center"/>
-              <w:rPr>
-                <w:rFonts w:eastAsia="Times New Roman" w:cs="Times New Roman"/>
-                <w:b/>
-                <w:bCs/>
-                <w:color w:val="000000"/>
-                <w:szCs w:val="24"/>
-              </w:rPr>
-            </w:pPr>
-            <w:r>
-              <w:rPr>
-                <w:noProof/>
-              </w:rPr>
-              <mc:AlternateContent>
-                <mc:Choice Requires="wpg">
-                  <w:drawing>
-                    <wp:anchor distT="0" distB="0" distL="114300" distR="114300" simplePos="0" relativeHeight="251669504" behindDoc="0" locked="0" layoutInCell="1" allowOverlap="1" wp14:anchorId="53C71E84" wp14:editId="4EC591FE">
-                      <wp:simplePos x="0" y="0"/>
-                      <wp:positionH relativeFrom="column">
-                        <wp:posOffset>281305</wp:posOffset>
-                      </wp:positionH>
-                      <wp:positionV relativeFrom="paragraph">
-                        <wp:posOffset>254001</wp:posOffset>
-                      </wp:positionV>
-                      <wp:extent cx="657225" cy="590550"/>
-                      <wp:effectExtent l="38100" t="19050" r="47625" b="57150"/>
-                      <wp:wrapNone/>
-                      <wp:docPr id="7" name="Group 7"/>
-                      <wp:cNvGraphicFramePr/>
-                      <a:graphic xmlns:a="http://schemas.openxmlformats.org/drawingml/2006/main">
-                        <a:graphicData uri="http://schemas.microsoft.com/office/word/2010/wordprocessingGroup">
-                          <wpg:wgp>
-                            <wpg:cNvGrpSpPr/>
-                            <wpg:grpSpPr>
-                              <a:xfrm>
-                                <a:off x="0" y="0"/>
-                                <a:ext cx="657225" cy="590550"/>
-                                <a:chOff x="0" y="0"/>
-                                <a:chExt cx="657225" cy="590550"/>
-                              </a:xfrm>
-                            </wpg:grpSpPr>
-                            <wps:wsp>
-                              <wps:cNvPr id="25" name="Isosceles Triangle 25"/>
-                              <wps:cNvSpPr/>
-                              <wps:spPr>
-                                <a:xfrm rot="10800000">
-                                  <a:off x="0" y="0"/>
-                                  <a:ext cx="657225" cy="590550"/>
-                                </a:xfrm>
-                                <a:prstGeom prst="triangle">
-                                  <a:avLst/>
-                                </a:prstGeom>
-                                <a:noFill/>
-                                <a:ln w="28575">
-                                  <a:solidFill>
-                                    <a:schemeClr val="tx1"/>
-                                  </a:solidFill>
-                                </a:ln>
-                              </wps:spPr>
-                              <wps:style>
-                                <a:lnRef idx="2">
-                                  <a:schemeClr val="accent1">
-                                    <a:shade val="50000"/>
-                                  </a:schemeClr>
-                                </a:lnRef>
-                                <a:fillRef idx="1">
-                                  <a:schemeClr val="accent1"/>
-                                </a:fillRef>
-                                <a:effectRef idx="0">
-                                  <a:schemeClr val="accent1"/>
-                                </a:effectRef>
-                                <a:fontRef idx="minor">
-                                  <a:schemeClr val="lt1"/>
-                                </a:fontRef>
-                              </wps:style>
-                              <wps:bodyPr rot="0" spcFirstLastPara="0" vert="horz" wrap="square" lIns="91440" tIns="45720" rIns="91440" bIns="45720" numCol="1" spcCol="0" rtlCol="0" fromWordArt="0" anchor="t" anchorCtr="0" forceAA="0" compatLnSpc="1">
-                                <a:prstTxWarp prst="textNoShape">
-                                  <a:avLst/>
-                                </a:prstTxWarp>
-                                <a:noAutofit/>
-                              </wps:bodyPr>
-                            </wps:wsp>
-                            <wps:wsp>
-                              <wps:cNvPr id="26" name="Straight Arrow Connector 26"/>
-                              <wps:cNvCnPr/>
-                              <wps:spPr>
-                                <a:xfrm flipV="1">
-                                  <a:off x="104775" y="76200"/>
-                                  <a:ext cx="457200" cy="0"/>
-                                </a:xfrm>
-                                <a:prstGeom prst="straightConnector1">
-                                  <a:avLst/>
-                                </a:prstGeom>
-                                <a:ln>
-                                  <a:headEnd type="triangle"/>
-                                  <a:tailEnd type="triangle"/>
-                                </a:ln>
-                              </wps:spPr>
-                              <wps:style>
-                                <a:lnRef idx="1">
-                                  <a:schemeClr val="accent1"/>
-                                </a:lnRef>
-                                <a:fillRef idx="0">
-                                  <a:schemeClr val="accent1"/>
-                                </a:fillRef>
-                                <a:effectRef idx="0">
-                                  <a:schemeClr val="accent1"/>
-                                </a:effectRef>
-                                <a:fontRef idx="minor">
-                                  <a:schemeClr val="tx1"/>
-                                </a:fontRef>
-                              </wps:style>
-                              <wps:bodyPr/>
-                            </wps:wsp>
-                          </wpg:wgp>
-                        </a:graphicData>
-                      </a:graphic>
-                      <wp14:sizeRelH relativeFrom="page">
-                        <wp14:pctWidth>0</wp14:pctWidth>
-                      </wp14:sizeRelH>
-                      <wp14:sizeRelV relativeFrom="page">
-                        <wp14:pctHeight>0</wp14:pctHeight>
-                      </wp14:sizeRelV>
-                    </wp:anchor>
-                  </w:drawing>
-                </mc:Choice>
-                <mc:Fallback>
-                  <w:pict>
-                    <v:group w14:anchorId="611EB493" id="Group 7" o:spid="_x0000_s1026" style="position:absolute;margin-left:22.15pt;margin-top:20pt;width:51.75pt;height:46.5pt;z-index:251669504" coordsize="6572,5905" o:gfxdata="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">
-                      <v:shape id="Isosceles Triangle 25" o:spid="_x0000_s1027" type="#_x0000_t5" style="position:absolute;width:6572;height:5905;rotation:180;visibility:visible;mso-wrap-style:square;v-text-anchor:top" o:gfxdata="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" filled="f" strokecolor="black [3213]" strokeweight="2.25pt"/>
-                      <v:shape id="Straight Arrow Connector 26" o:spid="_x0000_s1028" type="#_x0000_t32" style="position:absolute;left:1047;top:762;width:4572;height:0;flip:y;visibility:visible;mso-wrap-style:square" o:connectortype="straight" o:gfxdata="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" strokecolor="#4472c4 [3204]" strokeweight=".5pt">
-                        <v:stroke startarrow="block" endarrow="block" joinstyle="miter"/>
-                      </v:shape>
-                    </v:group>
-                  </w:pict>
-                </mc:Fallback>
-              </mc:AlternateContent>
-            </w:r>
-            <w:r>
-              <w:rPr>
-                <w:rFonts w:eastAsia="Times New Roman" w:cs="Times New Roman"/>
-                <w:b/>
-                <w:bCs/>
-                <w:color w:val="000000"/>
-                <w:szCs w:val="24"/>
-              </w:rPr>
-              <w:t>ET - I axis</w:t>
-            </w:r>
-          </w:p>
-        </w:tc>
-      </w:tr>
-      <w:tr>
-        <w:trPr>
-          <w:trHeight w:val="1860"/>
-        </w:trPr>
-        <w:tc>
-          <w:tcPr>
-            <w:tcW w:w="1560" w:type="pct"/>
-            <w:tcBorders>
-              <w:top w:val="double" w:sz="4" w:space="0" w:color="auto"/>
-              <w:left w:val="nil"/>
-              <w:bottom w:val="single" w:sz="4" w:space="0" w:color="000000"/>
-              <w:right w:val="nil"/>
-            </w:tcBorders>
-            <w:noWrap/>
-            <w:textDirection w:val="btLr"/>
-            <w:vAlign w:val="center"/>
-            <w:hideMark/>
-          </w:tcPr>
-          <w:p>
-            <w:pPr>
-              <w:spacing w:after="0" w:line="240" w:lineRule="auto"/>
-              <w:jc w:val="center"/>
-              <w:rPr>
-                <w:rFonts w:eastAsia="Times New Roman" w:cs="Times New Roman"/>
-                <w:b/>
-                <w:bCs/>
-                <w:color w:val="000000"/>
-                <w:szCs w:val="24"/>
-              </w:rPr>
-            </w:pPr>
-            <w:r>
-              <w:rPr>
-                <w:rFonts w:eastAsia="Times New Roman" w:cs="Times New Roman"/>
-                <w:b/>
-                <w:bCs/>
-                <w:color w:val="000000"/>
-                <w:szCs w:val="24"/>
-              </w:rPr>
-              <w:t>Physical, Structural &amp;</w:t>
-            </w:r>
-          </w:p>
-          <w:p>
-            <w:pPr>
-              <w:spacing w:after="0" w:line="240" w:lineRule="auto"/>
-              <w:jc w:val="center"/>
-              <w:rPr>
-                <w:rFonts w:eastAsia="Times New Roman" w:cs="Times New Roman"/>
-                <w:b/>
-                <w:bCs/>
-                <w:color w:val="000000"/>
-                <w:szCs w:val="24"/>
-              </w:rPr>
-            </w:pPr>
-            <w:r>
-              <w:rPr>
-                <w:rFonts w:eastAsia="Times New Roman" w:cs="Times New Roman"/>
-                <w:b/>
-                <w:bCs/>
-                <w:color w:val="000000"/>
-                <w:szCs w:val="24"/>
-              </w:rPr>
-              <w:t>Internal Design Factors</w:t>
-            </w:r>
-          </w:p>
-        </w:tc>
-        <w:tc>
-          <w:tcPr>
-            <w:tcW w:w="1205" w:type="pct"/>
-            <w:tcBorders>
-              <w:top w:val="double" w:sz="4" w:space="0" w:color="auto"/>
-              <w:left w:val="nil"/>
-              <w:bottom w:val="nil"/>
-              <w:right w:val="nil"/>
-            </w:tcBorders>
-            <w:hideMark/>
-          </w:tcPr>
-          <w:p>
-            <w:pPr>
-              <w:pStyle w:val="ListParagraph"/>
-              <w:numPr>
-                <w:ilvl w:val="0"/>
-                <w:numId w:val="6"/>
-              </w:numPr>
-              <w:spacing w:after="120" w:line="60" w:lineRule="atLeast"/>
-              <w:ind w:left="300" w:hanging="195"/>
-              <w:jc w:val="left"/>
-              <w:rPr>
-                <w:rFonts w:ascii="Times New Roman" w:hAnsi="Times New Roman"/>
-                <w:b/>
-                <w:bCs/>
-                <w:color w:val="000000"/>
-                <w:szCs w:val="24"/>
-              </w:rPr>
-            </w:pPr>
-            <w:r>
-              <w:rPr>
-                <w:rFonts w:ascii="Times New Roman" w:hAnsi="Times New Roman"/>
-                <w:color w:val="000000"/>
-                <w:szCs w:val="24"/>
-              </w:rPr>
-              <w:t>System capture volume or ponding depth</w:t>
-            </w:r>
-          </w:p>
-          <w:p>
-            <w:pPr>
-              <w:pStyle w:val="ListParagraph"/>
-              <w:numPr>
-                <w:ilvl w:val="0"/>
-                <w:numId w:val="6"/>
-              </w:numPr>
-              <w:spacing w:after="120" w:line="60" w:lineRule="atLeast"/>
-              <w:ind w:left="300" w:hanging="195"/>
-              <w:jc w:val="left"/>
-              <w:rPr>
-                <w:rFonts w:ascii="Times New Roman" w:hAnsi="Times New Roman"/>
-                <w:b/>
-                <w:bCs/>
-                <w:color w:val="000000"/>
-                <w:szCs w:val="24"/>
-              </w:rPr>
-            </w:pPr>
-            <w:r>
-              <w:rPr>
-                <w:rFonts w:ascii="Times New Roman" w:hAnsi="Times New Roman"/>
-                <w:color w:val="000000"/>
-                <w:szCs w:val="24"/>
-              </w:rPr>
-              <w:t>Contributing catchment area</w:t>
-            </w:r>
-          </w:p>
-          <w:p>
-            <w:pPr>
-              <w:pStyle w:val="ListParagraph"/>
-              <w:numPr>
-                <w:ilvl w:val="0"/>
-                <w:numId w:val="6"/>
-              </w:numPr>
-              <w:spacing w:after="120" w:line="60" w:lineRule="atLeast"/>
-              <w:ind w:left="300" w:hanging="195"/>
-              <w:jc w:val="left"/>
-              <w:rPr>
-                <w:rFonts w:ascii="Times New Roman" w:hAnsi="Times New Roman"/>
-                <w:b/>
-                <w:bCs/>
-                <w:color w:val="000000"/>
-                <w:szCs w:val="24"/>
-              </w:rPr>
-            </w:pPr>
-            <w:r>
-              <w:rPr>
-                <w:rFonts w:ascii="Times New Roman" w:hAnsi="Times New Roman"/>
-                <w:color w:val="000000"/>
-                <w:szCs w:val="24"/>
-              </w:rPr>
-              <w:t>Direct connection of impervious surfaces</w:t>
-            </w:r>
-          </w:p>
-          <w:p>
-            <w:pPr>
-              <w:pStyle w:val="ListParagraph"/>
-              <w:numPr>
-                <w:ilvl w:val="0"/>
-                <w:numId w:val="6"/>
-              </w:numPr>
-              <w:spacing w:after="120" w:line="60" w:lineRule="atLeast"/>
-              <w:ind w:left="300" w:hanging="195"/>
-              <w:jc w:val="left"/>
-              <w:rPr>
-                <w:rFonts w:ascii="Times New Roman" w:hAnsi="Times New Roman"/>
-                <w:b/>
-                <w:bCs/>
-                <w:color w:val="000000"/>
-                <w:szCs w:val="24"/>
-              </w:rPr>
-            </w:pPr>
-            <w:r>
-              <w:rPr>
-                <w:rFonts w:ascii="Times New Roman" w:hAnsi="Times New Roman"/>
-                <w:color w:val="000000"/>
-                <w:szCs w:val="24"/>
-              </w:rPr>
-              <w:t>Presence of drain</w:t>
-            </w:r>
-          </w:p>
-          <w:p>
-            <w:pPr>
-              <w:pStyle w:val="ListParagraph"/>
-              <w:numPr>
-                <w:ilvl w:val="0"/>
-                <w:numId w:val="6"/>
-              </w:numPr>
-              <w:spacing w:after="120" w:line="60" w:lineRule="atLeast"/>
-              <w:ind w:left="300" w:hanging="195"/>
-              <w:jc w:val="left"/>
-              <w:rPr>
-                <w:rFonts w:ascii="Times New Roman" w:hAnsi="Times New Roman"/>
-                <w:b/>
-                <w:bCs/>
-                <w:color w:val="000000"/>
-                <w:szCs w:val="24"/>
-              </w:rPr>
-            </w:pPr>
-            <w:r>
-              <w:rPr>
-                <w:rFonts w:ascii="Times New Roman" w:hAnsi="Times New Roman"/>
-                <w:color w:val="000000"/>
-                <w:szCs w:val="24"/>
-              </w:rPr>
-              <w:t>Presence of liner</w:t>
-            </w:r>
-          </w:p>
-        </w:tc>
-        <w:tc>
-          <w:tcPr>
-            <w:tcW w:w="1116" w:type="pct"/>
-            <w:tcBorders>
-              <w:top w:val="double" w:sz="4" w:space="0" w:color="auto"/>
-              <w:left w:val="nil"/>
-              <w:bottom w:val="nil"/>
-              <w:right w:val="nil"/>
-            </w:tcBorders>
-            <w:hideMark/>
-          </w:tcPr>
-          <w:p>
-            <w:pPr>
-              <w:pStyle w:val="ListParagraph"/>
-              <w:numPr>
-                <w:ilvl w:val="0"/>
-                <w:numId w:val="6"/>
-              </w:numPr>
-              <w:spacing w:after="120" w:line="60" w:lineRule="atLeast"/>
-              <w:ind w:left="255" w:hanging="195"/>
-              <w:jc w:val="left"/>
-              <w:rPr>
-                <w:rFonts w:ascii="Times New Roman" w:hAnsi="Times New Roman"/>
-                <w:color w:val="000000"/>
-                <w:szCs w:val="24"/>
-              </w:rPr>
-            </w:pPr>
-            <w:r>
-              <w:rPr>
-                <w:rFonts w:ascii="Times New Roman" w:hAnsi="Times New Roman"/>
-                <w:color w:val="000000"/>
-                <w:szCs w:val="24"/>
-              </w:rPr>
-              <w:t>Presence of internal</w:t>
-            </w:r>
-            <w:r>
-              <w:rPr>
-                <w:rFonts w:ascii="Times New Roman" w:hAnsi="Times New Roman"/>
-                <w:color w:val="000000"/>
-                <w:szCs w:val="24"/>
-              </w:rPr>
-              <w:br/>
-              <w:t>water storage zone</w:t>
-            </w:r>
-            <w:r>
-              <w:rPr>
-                <w:rFonts w:ascii="Times New Roman" w:hAnsi="Times New Roman"/>
-                <w:color w:val="000000"/>
-                <w:szCs w:val="24"/>
-              </w:rPr>
-              <w:br/>
-              <w:t>or standing water</w:t>
-            </w:r>
-          </w:p>
-          <w:p>
-            <w:pPr>
-              <w:pStyle w:val="ListParagraph"/>
-              <w:numPr>
-                <w:ilvl w:val="0"/>
-                <w:numId w:val="6"/>
-              </w:numPr>
-              <w:spacing w:after="120" w:line="60" w:lineRule="atLeast"/>
-              <w:ind w:left="255" w:hanging="195"/>
-              <w:jc w:val="left"/>
-              <w:rPr>
-                <w:rFonts w:ascii="Times New Roman" w:hAnsi="Times New Roman"/>
-                <w:color w:val="000000"/>
-                <w:szCs w:val="24"/>
-              </w:rPr>
-            </w:pPr>
-            <w:r>
-              <w:rPr>
-                <w:rFonts w:ascii="Times New Roman" w:hAnsi="Times New Roman"/>
-                <w:color w:val="000000"/>
-                <w:szCs w:val="24"/>
-              </w:rPr>
-              <w:t>Particle size</w:t>
-            </w:r>
-            <w:r>
-              <w:rPr>
-                <w:rFonts w:ascii="Times New Roman" w:hAnsi="Times New Roman"/>
-                <w:color w:val="000000"/>
-                <w:szCs w:val="24"/>
-              </w:rPr>
-              <w:br/>
-              <w:t>distribution</w:t>
-            </w:r>
-          </w:p>
-          <w:p>
-            <w:pPr>
-              <w:pStyle w:val="ListParagraph"/>
-              <w:numPr>
-                <w:ilvl w:val="0"/>
-                <w:numId w:val="6"/>
-              </w:numPr>
-              <w:spacing w:after="120" w:line="60" w:lineRule="atLeast"/>
-              <w:ind w:left="255" w:hanging="195"/>
-              <w:jc w:val="left"/>
-              <w:rPr>
-                <w:rFonts w:ascii="Times New Roman" w:hAnsi="Times New Roman"/>
-                <w:color w:val="000000"/>
-                <w:szCs w:val="24"/>
-              </w:rPr>
-            </w:pPr>
-            <w:r>
-              <w:rPr>
-                <w:rFonts w:ascii="Times New Roman" w:hAnsi="Times New Roman"/>
-                <w:color w:val="000000"/>
-                <w:szCs w:val="24"/>
-              </w:rPr>
-              <w:t>Particle surface</w:t>
-            </w:r>
-            <w:r>
-              <w:rPr>
-                <w:rFonts w:ascii="Times New Roman" w:hAnsi="Times New Roman"/>
-                <w:color w:val="000000"/>
-                <w:szCs w:val="24"/>
-              </w:rPr>
-              <w:br/>
-              <w:t xml:space="preserve">chemistry </w:t>
-            </w:r>
-          </w:p>
-          <w:p>
-            <w:pPr>
-              <w:pStyle w:val="ListParagraph"/>
-              <w:numPr>
-                <w:ilvl w:val="0"/>
-                <w:numId w:val="6"/>
-              </w:numPr>
-              <w:spacing w:after="120" w:line="60" w:lineRule="atLeast"/>
-              <w:ind w:left="255" w:hanging="195"/>
-              <w:jc w:val="left"/>
-              <w:rPr>
-                <w:rFonts w:ascii="Times New Roman" w:hAnsi="Times New Roman"/>
-                <w:color w:val="000000"/>
-                <w:szCs w:val="24"/>
-              </w:rPr>
-            </w:pPr>
-            <w:r>
-              <w:rPr>
-                <w:rFonts w:ascii="Times New Roman" w:hAnsi="Times New Roman"/>
-                <w:color w:val="000000"/>
-                <w:szCs w:val="24"/>
-              </w:rPr>
-              <w:t>Media depth</w:t>
-            </w:r>
-          </w:p>
-        </w:tc>
-        <w:tc>
-          <w:tcPr>
-            <w:tcW w:w="1119" w:type="pct"/>
-            <w:tcBorders>
-              <w:top w:val="double" w:sz="4" w:space="0" w:color="auto"/>
-              <w:left w:val="nil"/>
-              <w:bottom w:val="nil"/>
-              <w:right w:val="nil"/>
-            </w:tcBorders>
-            <w:hideMark/>
-          </w:tcPr>
-          <w:p>
-            <w:pPr>
-              <w:pStyle w:val="ListParagraph"/>
-              <w:numPr>
-                <w:ilvl w:val="0"/>
-                <w:numId w:val="6"/>
-              </w:numPr>
-              <w:spacing w:after="120" w:line="60" w:lineRule="atLeast"/>
-              <w:ind w:left="315" w:hanging="225"/>
-              <w:jc w:val="left"/>
-              <w:rPr>
-                <w:rFonts w:ascii="Times New Roman" w:hAnsi="Times New Roman"/>
-                <w:color w:val="000000"/>
-                <w:szCs w:val="24"/>
-              </w:rPr>
-            </w:pPr>
-            <w:r>
-              <w:rPr>
-                <w:rFonts w:ascii="Times New Roman" w:hAnsi="Times New Roman"/>
-                <w:color w:val="000000"/>
-                <w:szCs w:val="24"/>
-              </w:rPr>
-              <w:t>Planting density</w:t>
-            </w:r>
-            <w:r>
-              <w:rPr>
-                <w:rFonts w:ascii="Times New Roman" w:hAnsi="Times New Roman"/>
-                <w:color w:val="000000"/>
-                <w:szCs w:val="24"/>
-              </w:rPr>
-              <w:br/>
-              <w:t>&amp; species composition</w:t>
-            </w:r>
-          </w:p>
-          <w:p>
-            <w:pPr>
-              <w:pStyle w:val="ListParagraph"/>
-              <w:numPr>
-                <w:ilvl w:val="0"/>
-                <w:numId w:val="6"/>
-              </w:numPr>
-              <w:spacing w:after="120" w:line="60" w:lineRule="atLeast"/>
-              <w:ind w:left="300" w:hanging="195"/>
-              <w:jc w:val="left"/>
-              <w:rPr>
-                <w:rFonts w:ascii="Times New Roman" w:hAnsi="Times New Roman"/>
-                <w:color w:val="000000"/>
-                <w:szCs w:val="24"/>
-              </w:rPr>
-            </w:pPr>
-            <w:r>
-              <w:rPr>
-                <w:rFonts w:ascii="Times New Roman" w:hAnsi="Times New Roman"/>
-                <w:color w:val="000000"/>
-                <w:szCs w:val="24"/>
-              </w:rPr>
-              <w:t>Site management practices</w:t>
-            </w:r>
-          </w:p>
-        </w:tc>
-      </w:tr>
-      <w:tr>
-        <w:trPr>
-          <w:trHeight w:val="1927"/>
-        </w:trPr>
-        <w:tc>
-          <w:tcPr>
-            <w:tcW w:w="1560" w:type="pct"/>
-            <w:tcBorders>
-              <w:top w:val="single" w:sz="12" w:space="0" w:color="000000"/>
-              <w:left w:val="nil"/>
-              <w:bottom w:val="nil"/>
-              <w:right w:val="nil"/>
-            </w:tcBorders>
-            <w:textDirection w:val="btLr"/>
-            <w:vAlign w:val="center"/>
-            <w:hideMark/>
-          </w:tcPr>
-          <w:p>
-            <w:pPr>
-              <w:spacing w:after="0" w:line="240" w:lineRule="auto"/>
-              <w:ind w:left="113" w:right="113"/>
-              <w:jc w:val="center"/>
-              <w:rPr>
-                <w:rFonts w:eastAsia="Times New Roman" w:cs="Times New Roman"/>
-                <w:b/>
-                <w:bCs/>
-                <w:color w:val="000000"/>
-                <w:szCs w:val="24"/>
-              </w:rPr>
-            </w:pPr>
-            <w:r>
-              <w:rPr>
-                <w:rFonts w:eastAsia="Times New Roman" w:cs="Times New Roman"/>
-                <w:b/>
-                <w:bCs/>
-                <w:color w:val="000000"/>
-                <w:szCs w:val="24"/>
-              </w:rPr>
-              <w:t>External, Site &amp; Environmental Design Factors</w:t>
-            </w:r>
-          </w:p>
-        </w:tc>
-        <w:tc>
-          <w:tcPr>
-            <w:tcW w:w="1205" w:type="pct"/>
-            <w:tcBorders>
-              <w:top w:val="single" w:sz="12" w:space="0" w:color="000000"/>
-              <w:left w:val="nil"/>
-              <w:bottom w:val="nil"/>
-              <w:right w:val="nil"/>
-            </w:tcBorders>
-            <w:hideMark/>
-          </w:tcPr>
-          <w:p>
-            <w:pPr>
-              <w:pStyle w:val="ListParagraph"/>
-              <w:numPr>
-                <w:ilvl w:val="0"/>
-                <w:numId w:val="6"/>
-              </w:numPr>
-              <w:spacing w:after="120" w:line="60" w:lineRule="atLeast"/>
-              <w:ind w:left="300" w:hanging="195"/>
-              <w:jc w:val="left"/>
-              <w:rPr>
-                <w:rFonts w:ascii="Times New Roman" w:eastAsiaTheme="minorHAnsi" w:hAnsi="Times New Roman"/>
-                <w:color w:val="000000"/>
-                <w:szCs w:val="24"/>
-              </w:rPr>
-            </w:pPr>
-            <w:r>
-              <w:rPr>
-                <w:rFonts w:ascii="Times New Roman" w:hAnsi="Times New Roman"/>
-                <w:color w:val="000000"/>
-                <w:szCs w:val="24"/>
-              </w:rPr>
-              <w:t>Hydraulic conductivity of sub-base</w:t>
-            </w:r>
-          </w:p>
-          <w:p>
-            <w:pPr>
-              <w:pStyle w:val="ListParagraph"/>
-              <w:numPr>
-                <w:ilvl w:val="0"/>
-                <w:numId w:val="6"/>
-              </w:numPr>
-              <w:spacing w:after="120" w:line="60" w:lineRule="atLeast"/>
-              <w:ind w:left="300" w:hanging="195"/>
-              <w:jc w:val="left"/>
-              <w:rPr>
-                <w:rFonts w:ascii="Times New Roman" w:eastAsiaTheme="minorHAnsi" w:hAnsi="Times New Roman"/>
-                <w:color w:val="000000"/>
-                <w:szCs w:val="24"/>
-              </w:rPr>
-            </w:pPr>
-            <w:r>
-              <w:rPr>
-                <w:rFonts w:ascii="Times New Roman" w:hAnsi="Times New Roman"/>
-                <w:color w:val="000000"/>
-                <w:szCs w:val="24"/>
-              </w:rPr>
-              <w:t>Plant Establishment</w:t>
-            </w:r>
-          </w:p>
-          <w:p>
-            <w:pPr>
-              <w:pStyle w:val="ListParagraph"/>
-              <w:numPr>
-                <w:ilvl w:val="0"/>
-                <w:numId w:val="6"/>
-              </w:numPr>
-              <w:spacing w:after="120" w:line="60" w:lineRule="atLeast"/>
-              <w:ind w:left="300" w:hanging="195"/>
-              <w:jc w:val="left"/>
-              <w:rPr>
-                <w:rFonts w:ascii="Times New Roman" w:hAnsi="Times New Roman"/>
-                <w:color w:val="000000"/>
-                <w:szCs w:val="24"/>
-              </w:rPr>
-            </w:pPr>
-            <w:r>
-              <w:rPr>
-                <w:rFonts w:ascii="Times New Roman" w:hAnsi="Times New Roman"/>
-                <w:color w:val="000000"/>
-                <w:szCs w:val="24"/>
-              </w:rPr>
-              <w:t>Particle clogging</w:t>
-            </w:r>
-          </w:p>
-          <w:p>
-            <w:pPr>
-              <w:pStyle w:val="ListParagraph"/>
-              <w:numPr>
-                <w:ilvl w:val="0"/>
-                <w:numId w:val="6"/>
-              </w:numPr>
-              <w:spacing w:after="120" w:line="60" w:lineRule="atLeast"/>
-              <w:ind w:left="300" w:hanging="195"/>
-              <w:jc w:val="left"/>
-              <w:rPr>
-                <w:rFonts w:ascii="Times New Roman" w:hAnsi="Times New Roman"/>
-                <w:color w:val="000000"/>
-                <w:szCs w:val="24"/>
-              </w:rPr>
-            </w:pPr>
-            <w:r>
-              <w:rPr>
-                <w:rFonts w:ascii="Times New Roman" w:hAnsi="Times New Roman"/>
-                <w:color w:val="000000"/>
-                <w:szCs w:val="24"/>
-              </w:rPr>
-              <w:t>Event depth &amp; intensity</w:t>
-            </w:r>
-          </w:p>
-        </w:tc>
-        <w:tc>
-          <w:tcPr>
-            <w:tcW w:w="1116" w:type="pct"/>
-            <w:tcBorders>
-              <w:top w:val="single" w:sz="12" w:space="0" w:color="000000"/>
-              <w:left w:val="nil"/>
-              <w:bottom w:val="nil"/>
-              <w:right w:val="nil"/>
-            </w:tcBorders>
-          </w:tcPr>
-          <w:p>
-            <w:pPr>
-              <w:pStyle w:val="ListParagraph"/>
-              <w:numPr>
-                <w:ilvl w:val="0"/>
-                <w:numId w:val="6"/>
-              </w:numPr>
-              <w:spacing w:after="120" w:line="60" w:lineRule="atLeast"/>
-              <w:ind w:left="225" w:hanging="195"/>
-              <w:jc w:val="left"/>
-              <w:rPr>
-                <w:rFonts w:ascii="Times New Roman" w:eastAsiaTheme="minorHAnsi" w:hAnsi="Times New Roman"/>
-                <w:color w:val="000000"/>
-                <w:szCs w:val="24"/>
-              </w:rPr>
-            </w:pPr>
-            <w:r>
-              <w:rPr>
-                <w:rFonts w:ascii="Times New Roman" w:hAnsi="Times New Roman"/>
-                <w:color w:val="000000"/>
-                <w:szCs w:val="24"/>
-              </w:rPr>
-              <w:t xml:space="preserve">Season &amp; </w:t>
-            </w:r>
-            <w:r>
-              <w:rPr>
-                <w:rFonts w:ascii="Times New Roman" w:hAnsi="Times New Roman"/>
-                <w:color w:val="000000"/>
-                <w:szCs w:val="24"/>
-              </w:rPr>
-              <w:br/>
-              <w:t>temperature</w:t>
-            </w:r>
-          </w:p>
-          <w:p>
-            <w:pPr>
-              <w:pStyle w:val="ListParagraph"/>
-              <w:numPr>
-                <w:ilvl w:val="0"/>
-                <w:numId w:val="6"/>
-              </w:numPr>
-              <w:spacing w:after="120" w:line="60" w:lineRule="atLeast"/>
-              <w:ind w:left="225" w:hanging="195"/>
-              <w:jc w:val="left"/>
-              <w:rPr>
-                <w:rFonts w:ascii="Times New Roman" w:eastAsiaTheme="minorHAnsi" w:hAnsi="Times New Roman"/>
-                <w:color w:val="000000"/>
-                <w:szCs w:val="24"/>
-              </w:rPr>
-            </w:pPr>
-            <w:r>
-              <w:rPr>
-                <w:rFonts w:ascii="Times New Roman" w:hAnsi="Times New Roman"/>
-                <w:color w:val="000000"/>
-                <w:szCs w:val="24"/>
-              </w:rPr>
-              <w:t>Groundwater table height</w:t>
-            </w:r>
-          </w:p>
-          <w:p>
-            <w:pPr>
-              <w:spacing w:after="120" w:line="60" w:lineRule="atLeast"/>
-              <w:ind w:left="30"/>
-              <w:rPr>
-                <w:rFonts w:cs="Times New Roman"/>
-                <w:color w:val="000000"/>
-                <w:szCs w:val="24"/>
-              </w:rPr>
-            </w:pPr>
-          </w:p>
-        </w:tc>
-        <w:tc>
-          <w:tcPr>
-            <w:tcW w:w="1119" w:type="pct"/>
-            <w:tcBorders>
-              <w:top w:val="single" w:sz="12" w:space="0" w:color="000000"/>
-              <w:left w:val="nil"/>
-              <w:bottom w:val="nil"/>
-              <w:right w:val="nil"/>
-            </w:tcBorders>
-            <w:hideMark/>
-          </w:tcPr>
-          <w:p>
-            <w:pPr>
-              <w:pStyle w:val="ListParagraph"/>
-              <w:numPr>
-                <w:ilvl w:val="0"/>
-                <w:numId w:val="6"/>
-              </w:numPr>
-              <w:spacing w:after="120" w:line="60" w:lineRule="atLeast"/>
-              <w:ind w:left="360" w:hanging="225"/>
-              <w:jc w:val="left"/>
-              <w:rPr>
-                <w:rFonts w:ascii="Times New Roman" w:hAnsi="Times New Roman"/>
-                <w:b/>
-                <w:bCs/>
-                <w:color w:val="000000"/>
-                <w:szCs w:val="24"/>
-              </w:rPr>
-            </w:pPr>
-            <w:r>
-              <w:rPr>
-                <w:rFonts w:ascii="Times New Roman" w:hAnsi="Times New Roman"/>
-                <w:color w:val="000000"/>
-                <w:szCs w:val="24"/>
-              </w:rPr>
-              <w:t>Surface roughness or</w:t>
-            </w:r>
-            <w:r>
-              <w:rPr>
-                <w:rFonts w:ascii="Times New Roman" w:hAnsi="Times New Roman"/>
-                <w:color w:val="000000"/>
-                <w:szCs w:val="24"/>
-              </w:rPr>
-              <w:br/>
-              <w:t>Initial abstraction</w:t>
-            </w:r>
-          </w:p>
-        </w:tc>
-      </w:tr>
-    </w:tbl>
     <w:p>
       <w:pPr>
         <w:spacing w:line="480" w:lineRule="auto"/>
@@ -41467,6 +40431,258 @@
           <w:szCs w:val="24"/>
         </w:rPr>
         <w:t xml:space="preserve"> Design factors that primarily drive a tradeoff between two water budget variables while remaining isometric in proportion to the third variable (holding all other design variables constant). Arrows represent visual direction of influence when data is plotted on a water budget triangle.</w:t>
+      </w:r>
+    </w:p>
+    <w:p>
+      <w:pPr>
+        <w:pStyle w:val="Heading2"/>
+        <w:rPr>
+          <w:rFonts w:ascii="Times New Roman" w:hAnsi="Times New Roman" w:cs="Times New Roman"/>
+        </w:rPr>
+      </w:pPr>
+      <w:r>
+        <w:rPr>
+          <w:rFonts w:ascii="Times New Roman" w:hAnsi="Times New Roman" w:cs="Times New Roman"/>
+        </w:rPr>
+        <w:t>Captions for Supporting Information</w:t>
+      </w:r>
+      <w:r>
+        <w:rPr>
+          <w:rFonts w:ascii="Times New Roman" w:hAnsi="Times New Roman" w:cs="Times New Roman"/>
+        </w:rPr>
+        <w:t xml:space="preserve"> Figures</w:t>
+      </w:r>
+    </w:p>
+    <w:p>
+      <w:pPr>
+        <w:spacing w:line="480" w:lineRule="auto"/>
+        <w:rPr>
+          <w:rFonts w:cs="Times New Roman"/>
+          <w:i/>
+          <w:noProof/>
+          <w:szCs w:val="24"/>
+        </w:rPr>
+      </w:pPr>
+      <w:r>
+        <w:rPr>
+          <w:rFonts w:cs="Times New Roman"/>
+          <w:b/>
+          <w:noProof/>
+          <w:szCs w:val="24"/>
+        </w:rPr>
+        <w:t>Figure S1</w:t>
+      </w:r>
+      <w:r>
+        <w:rPr>
+          <w:rFonts w:cs="Times New Roman"/>
+          <w:noProof/>
+          <w:szCs w:val="24"/>
+        </w:rPr>
+        <w:t xml:space="preserve"> </w:t>
+      </w:r>
+      <w:r>
+        <w:rPr>
+          <w:rFonts w:cs="Times New Roman"/>
+          <w:i/>
+          <w:noProof/>
+          <w:szCs w:val="24"/>
+        </w:rPr>
+        <w:t xml:space="preserve">106 monthly water budgets from monitoring reports of seven retention ponds in Florida (Club II, Elder Creek, Navy Canal, Palm Bay 7, Poppleton and Tampa) and two years of modeled wet pond performance in Austin, Texas (Austin 1953, Austin 1956). Symbols are sized by monthly precipitation depth. Data compiled from </w:t>
+      </w:r>
+      <w:r>
+        <w:rPr>
+          <w:rFonts w:cs="Times New Roman"/>
+          <w:i/>
+          <w:szCs w:val="24"/>
+        </w:rPr>
+        <w:t>Harper et al. 2003, Teague and Rushton 2005, Hartigan and Kelly 2009, Harper 2010a, 2010b, 2010c, 2011</w:t>
+      </w:r>
+      <w:r>
+        <w:rPr>
+          <w:rFonts w:cs="Times New Roman"/>
+          <w:i/>
+          <w:noProof/>
+          <w:szCs w:val="24"/>
+        </w:rPr>
+        <w:t>.</w:t>
+      </w:r>
+    </w:p>
+    <w:p>
+      <w:pPr>
+        <w:spacing w:line="480" w:lineRule="auto"/>
+        <w:rPr>
+          <w:rFonts w:cs="Times New Roman"/>
+          <w:i/>
+          <w:noProof/>
+          <w:szCs w:val="24"/>
+        </w:rPr>
+      </w:pPr>
+      <w:r>
+        <w:rPr>
+          <w:rFonts w:cs="Times New Roman"/>
+          <w:b/>
+          <w:noProof/>
+          <w:szCs w:val="24"/>
+        </w:rPr>
+        <w:t>Figure S2</w:t>
+      </w:r>
+      <w:r>
+        <w:rPr>
+          <w:rFonts w:cs="Times New Roman"/>
+          <w:i/>
+          <w:noProof/>
+          <w:szCs w:val="24"/>
+        </w:rPr>
+        <w:t xml:space="preserve"> Temporal patterns of water budgets from the first five years of monitoring the Everglades Nutrient Removal Project (ENRP), a constructed wetland site in Florida, USA. Circled numbers represent the year of operation. Each colored line series represents data from one of the five cells in the constructed wetland. Note that the scale is expanded to show only the bottom 50% of the ternary diagram. The second year shows a decrease for all cells, likely due to a combined ecosystem establishment period and higher total influx in year 2. Overall,the ENRP’s volumetric reduction of stormwater improves approximately 25% over time (in blue); ~20% is attributable to increased groundwater infiltration and ~5% attributable to greater ET. Data from </w:t>
+      </w:r>
+      <w:r>
+        <w:rPr>
+          <w:rFonts w:cs="Times New Roman"/>
+          <w:i/>
+          <w:szCs w:val="24"/>
+        </w:rPr>
+        <w:t>Nungesser and Chimney (2006)</w:t>
+      </w:r>
+      <w:r>
+        <w:rPr>
+          <w:rFonts w:cs="Times New Roman"/>
+          <w:i/>
+          <w:noProof/>
+          <w:szCs w:val="24"/>
+        </w:rPr>
+        <w:t>.</w:t>
+      </w:r>
+    </w:p>
+    <w:p>
+      <w:pPr>
+        <w:spacing w:line="480" w:lineRule="auto"/>
+        <w:rPr>
+          <w:rFonts w:cs="Times New Roman"/>
+          <w:i/>
+          <w:noProof/>
+          <w:szCs w:val="24"/>
+        </w:rPr>
+      </w:pPr>
+      <w:r>
+        <w:rPr>
+          <w:rFonts w:cs="Times New Roman"/>
+          <w:b/>
+          <w:noProof/>
+          <w:szCs w:val="24"/>
+        </w:rPr>
+        <w:t>Figure S3</w:t>
+      </w:r>
+      <w:r>
+        <w:rPr>
+          <w:rFonts w:cs="Times New Roman"/>
+          <w:i/>
+          <w:noProof/>
+          <w:szCs w:val="24"/>
+        </w:rPr>
+        <w:t xml:space="preserve"> Reported cumulative and monthly water budgets from a cistern in Queensland, Australia (n = 1 long-term measurement and 8 monthly measurements), and model estimates for </w:t>
+      </w:r>
+      <w:r>
+        <w:rPr>
+          <w:rFonts w:cs="Times New Roman"/>
+          <w:i/>
+          <w:noProof/>
+          <w:szCs w:val="24"/>
+        </w:rPr>
+        <w:lastRenderedPageBreak/>
+        <w:t xml:space="preserve">17 locations in the US, China, Saudi Arabia and Australia (n = 27 model estimates with varied climates). Data from </w:t>
+      </w:r>
+      <w:r>
+        <w:rPr>
+          <w:rFonts w:cs="Times New Roman"/>
+          <w:i/>
+          <w:szCs w:val="24"/>
+        </w:rPr>
+        <w:t>Millar et al. 2003, Steffen et al. 2013, Zhang and Hu 2014, Guizani 2016</w:t>
+      </w:r>
+      <w:r>
+        <w:rPr>
+          <w:rFonts w:cs="Times New Roman"/>
+          <w:i/>
+          <w:noProof/>
+          <w:szCs w:val="24"/>
+        </w:rPr>
+        <w:t>.</w:t>
+      </w:r>
+    </w:p>
+    <w:p>
+      <w:pPr>
+        <w:spacing w:line="480" w:lineRule="auto"/>
+        <w:rPr>
+          <w:rFonts w:cs="Times New Roman"/>
+          <w:i/>
+          <w:szCs w:val="24"/>
+        </w:rPr>
+      </w:pPr>
+      <w:r>
+        <w:rPr>
+          <w:rFonts w:cs="Times New Roman"/>
+          <w:b/>
+          <w:szCs w:val="24"/>
+        </w:rPr>
+        <w:t xml:space="preserve">Figure </w:t>
+      </w:r>
+      <w:r>
+        <w:rPr>
+          <w:rFonts w:cs="Times New Roman"/>
+          <w:b/>
+          <w:szCs w:val="24"/>
+        </w:rPr>
+        <w:t>S4</w:t>
+      </w:r>
+      <w:r>
+        <w:rPr>
+          <w:rFonts w:cs="Times New Roman"/>
+          <w:i/>
+          <w:szCs w:val="24"/>
+        </w:rPr>
+        <w:t xml:space="preserve"> Thirty sewer exfiltration water budgets measured in pipe sections (n = 13), whole sewersheds (n = 12), a long-distance water supply pipeline in Saudi Arabia (n = 1), estimates from salt tracer models (n = 3) and an experimental laboratory model (n = 1). Evaporation from pipe sections and sewershed networks is assumed to be 0. Data compiled from Amick et al. 2000, City of Detroit Water and Sewerage Department and Michigan Department of Environmental Quality 2001, Ellis et al. 2003, Amick and Burgess 2003, Rieckermann et al. 2005, Rutsch et al. 2005, Rutsch 2006</w:t>
+      </w:r>
+      <w:r>
+        <w:rPr>
+          <w:rFonts w:cs="Times New Roman"/>
+          <w:i/>
+          <w:szCs w:val="24"/>
+        </w:rPr>
+        <w:t>, Xu et al. 2014, Guizani 2016.</w:t>
+      </w:r>
+    </w:p>
+    <w:p>
+      <w:pPr>
+        <w:spacing w:line="480" w:lineRule="auto"/>
+        <w:rPr>
+          <w:rFonts w:cs="Times New Roman"/>
+          <w:i/>
+          <w:szCs w:val="24"/>
+        </w:rPr>
+      </w:pPr>
+      <w:r>
+        <w:rPr>
+          <w:rFonts w:cs="Times New Roman"/>
+          <w:b/>
+          <w:szCs w:val="24"/>
+        </w:rPr>
+        <w:t>Figure S5</w:t>
+      </w:r>
+      <w:r>
+        <w:rPr>
+          <w:rFonts w:cs="Times New Roman"/>
+          <w:b/>
+          <w:szCs w:val="24"/>
+        </w:rPr>
+        <w:t xml:space="preserve"> </w:t>
+      </w:r>
+      <w:r>
+        <w:rPr>
+          <w:rFonts w:cs="Times New Roman"/>
+          <w:i/>
+          <w:szCs w:val="24"/>
+        </w:rPr>
+        <w:t>Continental water budget estimates from Rodell et al. (2015), where infiltration is estimated as the magnitude of vertical groundwater flux (n = 7).</w:t>
       </w:r>
       <w:r>
         <w:rPr>
@@ -41492,6 +40708,7 @@
           <w:sz w:val="24"/>
           <w:szCs w:val="24"/>
         </w:rPr>
+        <w:lastRenderedPageBreak/>
         <w:t>Supporting Information</w:t>
       </w:r>
     </w:p>
@@ -41641,6 +40858,7 @@
           <w:sz w:val="24"/>
           <w:szCs w:val="24"/>
         </w:rPr>
+        <w:lastRenderedPageBreak/>
         <w:t>Appendix S2 Discussion of additional systems reported in Tables 1 and 2</w:t>
       </w:r>
     </w:p>
@@ -41821,7 +41039,15 @@
           <w:rFonts w:cs="Times New Roman"/>
           <w:szCs w:val="24"/>
         </w:rPr>
-        <w:t xml:space="preserve">Estimated water budgets from exfiltration studies of catchment-scale sewersheds and individual sewer sections show very little loss to ET, but may exfiltrate up to half the conveyed volume of water to groundwater in very dry </w:t>
+        <w:t xml:space="preserve">Estimated water budgets from exfiltration studies of catchment-scale sewersheds and individual sewer sections show very little loss to ET, but may exfiltrate up to half the conveyed volume of </w:t>
+      </w:r>
+      <w:r>
+        <w:rPr>
+          <w:rFonts w:cs="Times New Roman"/>
+          <w:szCs w:val="24"/>
+        </w:rPr>
+        <w:lastRenderedPageBreak/>
+        <w:t xml:space="preserve">water to groundwater in very dry </w:t>
       </w:r>
       <w:r>
         <w:rPr>
@@ -42020,722 +41246,19 @@
           <w:rFonts w:cs="Times New Roman"/>
           <w:szCs w:val="24"/>
         </w:rPr>
-        <w:t xml:space="preserve">reduction in surface water runoff through improvements in operation and the maturation of vegetation. Increased infiltrative losses accounted for 80% of the decrease in surface discharge whereas the remaining 20% was associated with increased ET. </w:t>
-      </w:r>
-    </w:p>
-    <w:p>
-      <w:pPr>
-        <w:pStyle w:val="Heading2"/>
-        <w:rPr>
-          <w:rFonts w:ascii="Times New Roman" w:hAnsi="Times New Roman" w:cs="Times New Roman"/>
-          <w:sz w:val="24"/>
-          <w:szCs w:val="24"/>
-        </w:rPr>
-      </w:pPr>
-      <w:r>
-        <w:rPr>
-          <w:rFonts w:ascii="Times New Roman" w:hAnsi="Times New Roman" w:cs="Times New Roman"/>
-          <w:sz w:val="24"/>
-          <w:szCs w:val="24"/>
-        </w:rPr>
-        <w:t>Appendix S3 Supplementary Figures</w:t>
-      </w:r>
-    </w:p>
-    <w:p>
-      <w:pPr>
-        <w:spacing w:line="480" w:lineRule="auto"/>
-        <w:rPr>
-          <w:rFonts w:cs="Times New Roman"/>
-          <w:b/>
-          <w:noProof/>
-          <w:szCs w:val="24"/>
-        </w:rPr>
-      </w:pPr>
-      <w:r>
-        <w:rPr>
-          <w:rFonts w:cs="Times New Roman"/>
-          <w:noProof/>
-          <w:szCs w:val="24"/>
-        </w:rPr>
-        <w:drawing>
-          <wp:anchor distT="0" distB="0" distL="114300" distR="114300" simplePos="0" relativeHeight="251676672" behindDoc="0" locked="0" layoutInCell="1" allowOverlap="1" wp14:anchorId="3061749E" wp14:editId="2E9191BE">
-            <wp:simplePos x="0" y="0"/>
-            <wp:positionH relativeFrom="column">
-              <wp:posOffset>-47625</wp:posOffset>
-            </wp:positionH>
-            <wp:positionV relativeFrom="paragraph">
-              <wp:posOffset>116205</wp:posOffset>
-            </wp:positionV>
-            <wp:extent cx="5486400" cy="3803905"/>
-            <wp:effectExtent l="0" t="0" r="0" b="6350"/>
-            <wp:wrapSquare wrapText="bothSides"/>
-            <wp:docPr id="14" name="Picture 14"/>
-            <wp:cNvGraphicFramePr>
-              <a:graphicFrameLocks xmlns:a="http://schemas.openxmlformats.org/drawingml/2006/main" noChangeAspect="1"/>
-            </wp:cNvGraphicFramePr>
-            <a:graphic xmlns:a="http://schemas.openxmlformats.org/drawingml/2006/main">
-              <a:graphicData uri="http://schemas.openxmlformats.org/drawingml/2006/picture">
-                <pic:pic xmlns:pic="http://schemas.openxmlformats.org/drawingml/2006/picture">
-                  <pic:nvPicPr>
-                    <pic:cNvPr id="1" name="SeasonalRetentionF.png"/>
-                    <pic:cNvPicPr/>
-                  </pic:nvPicPr>
-                  <pic:blipFill>
-                    <a:blip r:embed="rId36">
-                      <a:extLst>
-                        <a:ext uri="{28A0092B-C50C-407E-A947-70E740481C1C}">
-                          <a14:useLocalDpi xmlns:a14="http://schemas.microsoft.com/office/drawing/2010/main" val="0"/>
-                        </a:ext>
-                      </a:extLst>
-                    </a:blip>
-                    <a:stretch>
-                      <a:fillRect/>
-                    </a:stretch>
-                  </pic:blipFill>
-                  <pic:spPr>
-                    <a:xfrm>
-                      <a:off x="0" y="0"/>
-                      <a:ext cx="5486400" cy="3803905"/>
-                    </a:xfrm>
-                    <a:prstGeom prst="rect">
-                      <a:avLst/>
-                    </a:prstGeom>
-                  </pic:spPr>
-                </pic:pic>
-              </a:graphicData>
-            </a:graphic>
-            <wp14:sizeRelH relativeFrom="page">
-              <wp14:pctWidth>0</wp14:pctWidth>
-            </wp14:sizeRelH>
-            <wp14:sizeRelV relativeFrom="page">
-              <wp14:pctHeight>0</wp14:pctHeight>
-            </wp14:sizeRelV>
-          </wp:anchor>
-        </w:drawing>
-      </w:r>
-      <w:r>
-        <w:rPr>
-          <w:rFonts w:cs="Times New Roman"/>
-          <w:b/>
-          <w:noProof/>
-          <w:szCs w:val="24"/>
-        </w:rPr>
-        <w:t>Figure S1</w:t>
-      </w:r>
-      <w:r>
-        <w:rPr>
-          <w:rFonts w:cs="Times New Roman"/>
-          <w:noProof/>
-          <w:szCs w:val="24"/>
-        </w:rPr>
-        <w:t xml:space="preserve"> </w:t>
-      </w:r>
-      <w:r>
-        <w:rPr>
-          <w:rFonts w:cs="Times New Roman"/>
-          <w:i/>
-          <w:noProof/>
-          <w:szCs w:val="24"/>
-        </w:rPr>
-        <w:t xml:space="preserve">106 monthly water budgets from monitoring reports of seven retention ponds in Florida (Club II, Elder Creek, Navy Canal, Palm Bay 7, Poppleton and Tampa) and two years of modeled wet pond performance in Austin, Texas (Austin 1953, Austin 1956). Symbols are sized by monthly precipitation depth. Data compiled from </w:t>
-      </w:r>
-      <w:r>
-        <w:rPr>
-          <w:rFonts w:cs="Times New Roman"/>
-          <w:i/>
-          <w:szCs w:val="24"/>
-        </w:rPr>
-        <w:t>Harper et al. 2003, Teague and Rushton 2005, Hartigan and Kelly 2009, Harper 2010a, 2010b, 2010c, 2011</w:t>
-      </w:r>
-      <w:r>
-        <w:rPr>
-          <w:rFonts w:cs="Times New Roman"/>
-          <w:i/>
-          <w:noProof/>
-          <w:szCs w:val="24"/>
-        </w:rPr>
-        <w:t>.</w:t>
-      </w:r>
-      <w:r>
-        <w:rPr>
-          <w:rFonts w:cs="Times New Roman"/>
-          <w:i/>
-          <w:noProof/>
-          <w:szCs w:val="24"/>
-        </w:rPr>
-        <w:br w:type="page"/>
-      </w:r>
-    </w:p>
-    <w:p>
-      <w:pPr>
-        <w:spacing w:line="480" w:lineRule="auto"/>
-        <w:rPr>
-          <w:rFonts w:cs="Times New Roman"/>
-          <w:i/>
-          <w:noProof/>
-          <w:szCs w:val="24"/>
-        </w:rPr>
-      </w:pPr>
-      <w:r>
-        <w:rPr>
-          <w:rFonts w:cs="Times New Roman"/>
-          <w:noProof/>
-          <w:szCs w:val="24"/>
-        </w:rPr>
-        <mc:AlternateContent>
-          <mc:Choice Requires="wpg">
-            <w:drawing>
-              <wp:anchor distT="0" distB="0" distL="114300" distR="114300" simplePos="0" relativeHeight="251675648" behindDoc="0" locked="0" layoutInCell="1" allowOverlap="1" wp14:anchorId="2F04CA89" wp14:editId="65DAA436">
-                <wp:simplePos x="0" y="0"/>
-                <wp:positionH relativeFrom="column">
-                  <wp:posOffset>0</wp:posOffset>
-                </wp:positionH>
-                <wp:positionV relativeFrom="paragraph">
-                  <wp:posOffset>156210</wp:posOffset>
-                </wp:positionV>
-                <wp:extent cx="5486400" cy="3333750"/>
-                <wp:effectExtent l="0" t="0" r="0" b="0"/>
-                <wp:wrapTopAndBottom/>
-                <wp:docPr id="1" name="Group 1"/>
-                <wp:cNvGraphicFramePr/>
-                <a:graphic xmlns:a="http://schemas.openxmlformats.org/drawingml/2006/main">
-                  <a:graphicData uri="http://schemas.microsoft.com/office/word/2010/wordprocessingGroup">
-                    <wpg:wgp>
-                      <wpg:cNvGrpSpPr/>
-                      <wpg:grpSpPr>
-                        <a:xfrm>
-                          <a:off x="0" y="0"/>
-                          <a:ext cx="5486400" cy="3333750"/>
-                          <a:chOff x="-28575" y="0"/>
-                          <a:chExt cx="5486400" cy="3333750"/>
-                        </a:xfrm>
-                      </wpg:grpSpPr>
-                      <wps:wsp>
-                        <wps:cNvPr id="4" name="Text Box 2"/>
-                        <wps:cNvSpPr txBox="1">
-                          <a:spLocks noChangeArrowheads="1"/>
-                        </wps:cNvSpPr>
-                        <wps:spPr bwMode="auto">
-                          <a:xfrm>
-                            <a:off x="-28575" y="1"/>
-                            <a:ext cx="5486400" cy="3333749"/>
-                          </a:xfrm>
-                          <a:prstGeom prst="rect">
-                            <a:avLst/>
-                          </a:prstGeom>
-                          <a:solidFill>
-                            <a:srgbClr val="FFFFFF"/>
-                          </a:solidFill>
-                          <a:ln w="9525">
-                            <a:noFill/>
-                            <a:miter lim="800000"/>
-                            <a:headEnd/>
-                            <a:tailEnd/>
-                          </a:ln>
-                        </wps:spPr>
-                        <wps:txbx>
-                          <w:txbxContent>
-                            <w:p/>
-                          </w:txbxContent>
-                        </wps:txbx>
-                        <wps:bodyPr rot="0" vert="horz" wrap="square" lIns="91440" tIns="45720" rIns="91440" bIns="45720" anchor="t" anchorCtr="0">
-                          <a:noAutofit/>
-                        </wps:bodyPr>
-                      </wps:wsp>
-                      <pic:pic xmlns:pic="http://schemas.openxmlformats.org/drawingml/2006/picture">
-                        <pic:nvPicPr>
-                          <pic:cNvPr id="11" name="Picture 11"/>
-                          <pic:cNvPicPr/>
-                        </pic:nvPicPr>
-                        <pic:blipFill rotWithShape="1">
-                          <a:blip r:embed="rId37">
-                            <a:extLst>
-                              <a:ext uri="{28A0092B-C50C-407E-A947-70E740481C1C}">
-                                <a14:useLocalDpi xmlns:a14="http://schemas.microsoft.com/office/drawing/2010/main" val="0"/>
-                              </a:ext>
-                            </a:extLst>
-                          </a:blip>
-                          <a:srcRect l="8654" t="9615" r="26122" b="6311"/>
-                          <a:stretch/>
-                        </pic:blipFill>
-                        <pic:spPr bwMode="auto">
-                          <a:xfrm>
-                            <a:off x="0" y="0"/>
-                            <a:ext cx="3876675" cy="3248025"/>
-                          </a:xfrm>
-                          <a:prstGeom prst="rect">
-                            <a:avLst/>
-                          </a:prstGeom>
-                          <a:ln>
-                            <a:noFill/>
-                          </a:ln>
-                          <a:extLst>
-                            <a:ext uri="{53640926-AAD7-44D8-BBD7-CCE9431645EC}">
-                              <a14:shadowObscured xmlns:a14="http://schemas.microsoft.com/office/drawing/2010/main"/>
-                            </a:ext>
-                          </a:extLst>
-                        </pic:spPr>
-                      </pic:pic>
-                      <pic:pic xmlns:pic="http://schemas.openxmlformats.org/drawingml/2006/picture">
-                        <pic:nvPicPr>
-                          <pic:cNvPr id="12" name="Picture 12"/>
-                          <pic:cNvPicPr/>
-                        </pic:nvPicPr>
-                        <pic:blipFill rotWithShape="1">
-                          <a:blip r:embed="rId38" cstate="print">
-                            <a:extLst>
-                              <a:ext uri="{28A0092B-C50C-407E-A947-70E740481C1C}">
-                                <a14:useLocalDpi xmlns:a14="http://schemas.microsoft.com/office/drawing/2010/main" val="0"/>
-                              </a:ext>
-                            </a:extLst>
-                          </a:blip>
-                          <a:srcRect l="18188" t="3899" r="16638" b="5617"/>
-                          <a:stretch/>
-                        </pic:blipFill>
-                        <pic:spPr bwMode="auto">
-                          <a:xfrm>
-                            <a:off x="2733675" y="1752600"/>
-                            <a:ext cx="1495425" cy="1344295"/>
-                          </a:xfrm>
-                          <a:prstGeom prst="rect">
-                            <a:avLst/>
-                          </a:prstGeom>
-                          <a:ln>
-                            <a:noFill/>
-                          </a:ln>
-                          <a:extLst>
-                            <a:ext uri="{53640926-AAD7-44D8-BBD7-CCE9431645EC}">
-                              <a14:shadowObscured xmlns:a14="http://schemas.microsoft.com/office/drawing/2010/main"/>
-                            </a:ext>
-                          </a:extLst>
-                        </pic:spPr>
-                      </pic:pic>
-                    </wpg:wgp>
-                  </a:graphicData>
-                </a:graphic>
-                <wp14:sizeRelH relativeFrom="margin">
-                  <wp14:pctWidth>0</wp14:pctWidth>
-                </wp14:sizeRelH>
-                <wp14:sizeRelV relativeFrom="margin">
-                  <wp14:pctHeight>0</wp14:pctHeight>
-                </wp14:sizeRelV>
-              </wp:anchor>
-            </w:drawing>
-          </mc:Choice>
-          <mc:Fallback>
-            <w:pict>
-              <v:group w14:anchorId="2F04CA89" id="Group 1" o:spid="_x0000_s1026" style="position:absolute;margin-left:0;margin-top:12.3pt;width:6in;height:262.5pt;z-index:251675648;mso-width-relative:margin;mso-height-relative:margin" coordorigin="-285" coordsize="54864,33337" o:gfxdata="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">
-                <v:shapetype id="_x0000_t202" coordsize="21600,21600" o:spt="202" path="m,l,21600r21600,l21600,xe">
-                  <v:stroke joinstyle="miter"/>
-                  <v:path gradientshapeok="t" o:connecttype="rect"/>
-                </v:shapetype>
-                <v:shape id="Text Box 2" o:spid="_x0000_s1027" type="#_x0000_t202" style="position:absolute;left:-285;width:54863;height:33337;visibility:visible;mso-wrap-style:square;v-text-anchor:top" o:gfxdata="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" stroked="f">
-                  <v:textbox>
-                    <w:txbxContent>
-                      <w:p/>
-                    </w:txbxContent>
-                  </v:textbox>
-                </v:shape>
-                <v:shape id="Picture 11" o:spid="_x0000_s1028" type="#_x0000_t75" style="position:absolute;width:38766;height:32480;visibility:visible;mso-wrap-style:square" o:gfxdata="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">
-                  <v:imagedata r:id="rId39" o:title="" croptop="6301f" cropbottom="4136f" cropleft="5671f" cropright="17119f"/>
-                </v:shape>
-                <v:shape id="Picture 12" o:spid="_x0000_s1029" type="#_x0000_t75" style="position:absolute;left:27336;top:17526;width:14955;height:13442;visibility:visible;mso-wrap-style:square" o:gfxdata="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">
-                  <v:imagedata r:id="rId40" o:title="" croptop="2555f" cropbottom="3681f" cropleft="11920f" cropright="10904f"/>
-                </v:shape>
-                <w10:wrap type="topAndBottom"/>
-              </v:group>
-            </w:pict>
-          </mc:Fallback>
-        </mc:AlternateContent>
-      </w:r>
-      <w:r>
-        <w:rPr>
-          <w:rFonts w:cs="Times New Roman"/>
-          <w:b/>
-          <w:noProof/>
-          <w:szCs w:val="24"/>
-        </w:rPr>
-        <w:t>Figure S</w:t>
-      </w:r>
-      <w:r>
-        <w:rPr>
-          <w:rFonts w:cs="Times New Roman"/>
-          <w:b/>
-          <w:noProof/>
-          <w:szCs w:val="24"/>
-        </w:rPr>
-        <w:t>2</w:t>
-      </w:r>
-      <w:r>
-        <w:rPr>
-          <w:rFonts w:cs="Times New Roman"/>
-          <w:i/>
-          <w:noProof/>
-          <w:szCs w:val="24"/>
-        </w:rPr>
-        <w:t xml:space="preserve"> Temporal patterns of water budgets from the first five years of monitoring the Everglades Nutrient Removal Project (ENRP), a constructed wetland site in Florida, USA. Circled numbers represent the year of operation. Each colored line series represents data from one of the five cells in the constructed wetland. Note that the scale is expanded to show only the bottom 50% of the ternary diagram. The second year shows a decrease for all cells, likely due to a combined ecosystem establishment period and higher total influx in year 2. Overall,the ENRP’s volumetric reduction of stormwater improves approximately 25% over time (in blue); ~20% is attributable to increased groundwater infiltration and ~5% attributable to greater ET. Data from </w:t>
-      </w:r>
-      <w:r>
-        <w:rPr>
-          <w:rFonts w:cs="Times New Roman"/>
-          <w:i/>
-          <w:szCs w:val="24"/>
-        </w:rPr>
-        <w:t>Nungesser and Chimney (2006)</w:t>
-      </w:r>
-      <w:r>
-        <w:rPr>
-          <w:rFonts w:cs="Times New Roman"/>
-          <w:i/>
-          <w:noProof/>
-          <w:szCs w:val="24"/>
-        </w:rPr>
-        <w:t>.</w:t>
-      </w:r>
-    </w:p>
-    <w:p>
-      <w:pPr>
-        <w:spacing w:line="480" w:lineRule="auto"/>
-        <w:rPr>
-          <w:rFonts w:cs="Times New Roman"/>
-          <w:szCs w:val="24"/>
-        </w:rPr>
-      </w:pPr>
-      <w:r>
-        <w:rPr>
-          <w:rFonts w:cs="Times New Roman"/>
-          <w:noProof/>
-          <w:szCs w:val="24"/>
-        </w:rPr>
-        <w:drawing>
-          <wp:inline distT="0" distB="0" distL="0" distR="0" wp14:anchorId="5FF1A8B0" wp14:editId="54E14572">
-            <wp:extent cx="5486400" cy="3118105"/>
-            <wp:effectExtent l="0" t="0" r="0" b="6350"/>
-            <wp:docPr id="16" name="Picture 16"/>
-            <wp:cNvGraphicFramePr>
-              <a:graphicFrameLocks xmlns:a="http://schemas.openxmlformats.org/drawingml/2006/main" noChangeAspect="1"/>
-            </wp:cNvGraphicFramePr>
-            <a:graphic xmlns:a="http://schemas.openxmlformats.org/drawingml/2006/main">
-              <a:graphicData uri="http://schemas.openxmlformats.org/drawingml/2006/picture">
-                <pic:pic xmlns:pic="http://schemas.openxmlformats.org/drawingml/2006/picture">
-                  <pic:nvPicPr>
-                    <pic:cNvPr id="16" name="CisternF.png"/>
-                    <pic:cNvPicPr/>
-                  </pic:nvPicPr>
-                  <pic:blipFill rotWithShape="1">
-                    <a:blip r:embed="rId41">
-                      <a:extLst>
-                        <a:ext uri="{28A0092B-C50C-407E-A947-70E740481C1C}">
-                          <a14:useLocalDpi xmlns:a14="http://schemas.microsoft.com/office/drawing/2010/main" val="0"/>
-                        </a:ext>
-                      </a:extLst>
-                    </a:blip>
-                    <a:srcRect t="9910" b="13288"/>
-                    <a:stretch/>
-                  </pic:blipFill>
-                  <pic:spPr bwMode="auto">
-                    <a:xfrm>
-                      <a:off x="0" y="0"/>
-                      <a:ext cx="5486400" cy="3118105"/>
-                    </a:xfrm>
-                    <a:prstGeom prst="rect">
-                      <a:avLst/>
-                    </a:prstGeom>
-                    <a:ln>
-                      <a:noFill/>
-                    </a:ln>
-                    <a:extLst>
-                      <a:ext uri="{53640926-AAD7-44D8-BBD7-CCE9431645EC}">
-                        <a14:shadowObscured xmlns:a14="http://schemas.microsoft.com/office/drawing/2010/main"/>
-                      </a:ext>
-                    </a:extLst>
-                  </pic:spPr>
-                </pic:pic>
-              </a:graphicData>
-            </a:graphic>
-          </wp:inline>
-        </w:drawing>
-      </w:r>
-    </w:p>
-    <w:p>
-      <w:pPr>
-        <w:spacing w:line="480" w:lineRule="auto"/>
-        <w:rPr>
-          <w:rFonts w:cs="Times New Roman"/>
-          <w:i/>
-          <w:noProof/>
-          <w:szCs w:val="24"/>
-        </w:rPr>
-      </w:pPr>
-      <w:r>
-        <w:rPr>
-          <w:rFonts w:cs="Times New Roman"/>
-          <w:b/>
-          <w:noProof/>
-          <w:szCs w:val="24"/>
-        </w:rPr>
-        <w:t>Figure S3</w:t>
-      </w:r>
-      <w:r>
-        <w:rPr>
-          <w:rFonts w:cs="Times New Roman"/>
-          <w:i/>
-          <w:noProof/>
-          <w:szCs w:val="24"/>
-        </w:rPr>
-        <w:t xml:space="preserve"> Reported cumulative and monthly water budgets from a cistern in Queensland, Australia (n = 1 long-term measurement and 8 monthly measurements), and model estimates for 17 locations in the US, China, Saudi Arabia and Australia (n = 27 model estimates with varied climates). Data from </w:t>
-      </w:r>
-      <w:r>
-        <w:rPr>
-          <w:rFonts w:cs="Times New Roman"/>
-          <w:i/>
-          <w:szCs w:val="24"/>
-        </w:rPr>
-        <w:t>Millar et al. 2003, Steffen et al. 2013, Zhang and Hu 2014, Guizani 2016</w:t>
-      </w:r>
-      <w:r>
-        <w:rPr>
-          <w:rFonts w:cs="Times New Roman"/>
-          <w:i/>
-          <w:noProof/>
-          <w:szCs w:val="24"/>
-        </w:rPr>
-        <w:t>.</w:t>
-      </w:r>
-      <w:r>
-        <w:rPr>
-          <w:rFonts w:cs="Times New Roman"/>
-          <w:i/>
-          <w:noProof/>
-          <w:szCs w:val="24"/>
-        </w:rPr>
-        <w:br w:type="page"/>
-      </w:r>
-    </w:p>
-    <w:p>
-      <w:pPr>
-        <w:spacing w:line="480" w:lineRule="auto"/>
-        <w:rPr>
-          <w:rFonts w:cs="Times New Roman"/>
-          <w:b/>
-          <w:szCs w:val="24"/>
-        </w:rPr>
-      </w:pPr>
-      <w:r>
-        <w:rPr>
-          <w:rFonts w:cs="Times New Roman"/>
-          <w:b/>
-          <w:noProof/>
-          <w:szCs w:val="24"/>
-        </w:rPr>
-        <w:drawing>
-          <wp:inline distT="0" distB="0" distL="0" distR="0" wp14:anchorId="61321AA0" wp14:editId="5A3461C3">
-            <wp:extent cx="5714290" cy="2584174"/>
-            <wp:effectExtent l="0" t="0" r="1270" b="6985"/>
-            <wp:docPr id="24" name="Picture 24"/>
-            <wp:cNvGraphicFramePr>
-              <a:graphicFrameLocks xmlns:a="http://schemas.openxmlformats.org/drawingml/2006/main" noChangeAspect="1"/>
-            </wp:cNvGraphicFramePr>
-            <a:graphic xmlns:a="http://schemas.openxmlformats.org/drawingml/2006/main">
-              <a:graphicData uri="http://schemas.openxmlformats.org/drawingml/2006/picture">
-                <pic:pic xmlns:pic="http://schemas.openxmlformats.org/drawingml/2006/picture">
-                  <pic:nvPicPr>
-                    <pic:cNvPr id="4" name="SewerF.png"/>
-                    <pic:cNvPicPr/>
-                  </pic:nvPicPr>
-                  <pic:blipFill rotWithShape="1">
-                    <a:blip r:embed="rId42">
-                      <a:extLst>
-                        <a:ext uri="{28A0092B-C50C-407E-A947-70E740481C1C}">
-                          <a14:useLocalDpi xmlns:a14="http://schemas.microsoft.com/office/drawing/2010/main" val="0"/>
-                        </a:ext>
-                      </a:extLst>
-                    </a:blip>
-                    <a:srcRect t="16854" b="18695"/>
-                    <a:stretch/>
-                  </pic:blipFill>
-                  <pic:spPr bwMode="auto">
-                    <a:xfrm>
-                      <a:off x="0" y="0"/>
-                      <a:ext cx="5714290" cy="2584174"/>
-                    </a:xfrm>
-                    <a:prstGeom prst="rect">
-                      <a:avLst/>
-                    </a:prstGeom>
-                    <a:ln>
-                      <a:noFill/>
-                    </a:ln>
-                    <a:extLst>
-                      <a:ext uri="{53640926-AAD7-44D8-BBD7-CCE9431645EC}">
-                        <a14:shadowObscured xmlns:a14="http://schemas.microsoft.com/office/drawing/2010/main"/>
-                      </a:ext>
-                    </a:extLst>
-                  </pic:spPr>
-                </pic:pic>
-              </a:graphicData>
-            </a:graphic>
-          </wp:inline>
-        </w:drawing>
-      </w:r>
-    </w:p>
-    <w:p>
-      <w:pPr>
-        <w:spacing w:line="480" w:lineRule="auto"/>
-        <w:rPr>
-          <w:rFonts w:cs="Times New Roman"/>
-          <w:szCs w:val="24"/>
-        </w:rPr>
-      </w:pPr>
-      <w:r>
-        <w:rPr>
-          <w:rFonts w:cs="Times New Roman"/>
-          <w:b/>
-          <w:szCs w:val="24"/>
-        </w:rPr>
-        <w:t xml:space="preserve">Figure </w:t>
-      </w:r>
-      <w:r>
-        <w:rPr>
-          <w:rFonts w:cs="Times New Roman"/>
-          <w:b/>
-          <w:szCs w:val="24"/>
-        </w:rPr>
-        <w:t>S4</w:t>
-      </w:r>
-      <w:r>
-        <w:rPr>
-          <w:rFonts w:cs="Times New Roman"/>
-          <w:i/>
-          <w:szCs w:val="24"/>
-        </w:rPr>
-        <w:t xml:space="preserve"> Thirty sewer exfiltration water budgets measured in pipe sections (n = 13), whole sewersheds (n = 12), a long-distance water supply pipeline in Saudi Arabia (n = 1), estimates from salt tracer models (n = 3) and an experimental laboratory model (n = 1). Evaporation from pipe sections and sewershed networks is assumed to be 0. Data compiled from Amick et al. 2000, City of Detroit Water and Sewerage Department and Michigan Department of Environmental Quality 2001, Ellis et al. 2003, Amick and Burgess 2003, Rieckermann et al. 2005, Rutsch et al. 2005, Rutsch 2006</w:t>
-      </w:r>
-      <w:r>
-        <w:rPr>
-          <w:rFonts w:cs="Times New Roman"/>
-          <w:i/>
-          <w:szCs w:val="24"/>
-        </w:rPr>
-        <w:t>, Xu et al. 2014, Guizani 2016.</w:t>
-      </w:r>
-      <w:r>
-        <w:rPr>
-          <w:rFonts w:cs="Times New Roman"/>
-          <w:i/>
-          <w:noProof/>
-          <w:szCs w:val="24"/>
-        </w:rPr>
-        <w:br w:type="page"/>
-      </w:r>
-    </w:p>
-    <w:p>
-      <w:pPr>
-        <w:spacing w:line="480" w:lineRule="auto"/>
-        <w:rPr>
-          <w:rFonts w:cs="Times New Roman"/>
-          <w:szCs w:val="24"/>
-        </w:rPr>
-      </w:pPr>
-      <w:r>
-        <w:rPr>
-          <w:rFonts w:cs="Times New Roman"/>
-          <w:noProof/>
-          <w:szCs w:val="24"/>
-        </w:rPr>
-        <w:drawing>
-          <wp:inline distT="0" distB="0" distL="0" distR="0" wp14:anchorId="2697566D" wp14:editId="16DB4C3F">
-            <wp:extent cx="5486400" cy="3333494"/>
-            <wp:effectExtent l="0" t="0" r="0" b="635"/>
-            <wp:docPr id="27" name="Picture 27"/>
-            <wp:cNvGraphicFramePr>
-              <a:graphicFrameLocks xmlns:a="http://schemas.openxmlformats.org/drawingml/2006/main" noChangeAspect="1"/>
-            </wp:cNvGraphicFramePr>
-            <a:graphic xmlns:a="http://schemas.openxmlformats.org/drawingml/2006/main">
-              <a:graphicData uri="http://schemas.openxmlformats.org/drawingml/2006/picture">
-                <pic:pic xmlns:pic="http://schemas.openxmlformats.org/drawingml/2006/picture">
-                  <pic:nvPicPr>
-                    <pic:cNvPr id="8" name="ContinentF.tiff"/>
-                    <pic:cNvPicPr/>
-                  </pic:nvPicPr>
-                  <pic:blipFill rotWithShape="1">
-                    <a:blip r:embed="rId43">
-                      <a:extLst>
-                        <a:ext uri="{28A0092B-C50C-407E-A947-70E740481C1C}">
-                          <a14:useLocalDpi xmlns:a14="http://schemas.microsoft.com/office/drawing/2010/main" val="0"/>
-                        </a:ext>
-                      </a:extLst>
-                    </a:blip>
-                    <a:srcRect t="17905" b="18694"/>
-                    <a:stretch/>
-                  </pic:blipFill>
-                  <pic:spPr bwMode="auto">
-                    <a:xfrm>
-                      <a:off x="0" y="0"/>
-                      <a:ext cx="5486400" cy="3333494"/>
-                    </a:xfrm>
-                    <a:prstGeom prst="rect">
-                      <a:avLst/>
-                    </a:prstGeom>
-                    <a:ln>
-                      <a:noFill/>
-                    </a:ln>
-                    <a:extLst>
-                      <a:ext uri="{53640926-AAD7-44D8-BBD7-CCE9431645EC}">
-                        <a14:shadowObscured xmlns:a14="http://schemas.microsoft.com/office/drawing/2010/main"/>
-                      </a:ext>
-                    </a:extLst>
-                  </pic:spPr>
-                </pic:pic>
-              </a:graphicData>
-            </a:graphic>
-          </wp:inline>
-        </w:drawing>
-      </w:r>
-    </w:p>
-    <w:p>
-      <w:r>
-        <w:rPr>
-          <w:rFonts w:cs="Times New Roman"/>
-          <w:b/>
-          <w:szCs w:val="24"/>
-        </w:rPr>
-        <w:t>Figure S5</w:t>
-      </w:r>
-      <w:r>
-        <w:rPr>
-          <w:rFonts w:cs="Times New Roman"/>
-          <w:b/>
-          <w:szCs w:val="24"/>
-        </w:rPr>
-        <w:t xml:space="preserve"> </w:t>
-      </w:r>
-      <w:r>
-        <w:rPr>
-          <w:rFonts w:cs="Times New Roman"/>
-          <w:i/>
-          <w:szCs w:val="24"/>
-        </w:rPr>
-        <w:t>Continental water budget estimates from Rodell et al. (2015), where infiltration is estimated as the magnitude of vertical groundwater flux (n = 7).</w:t>
-      </w:r>
-      <w:r>
-        <w:rPr>
-          <w:rFonts w:cs="Times New Roman"/>
-          <w:i/>
-          <w:szCs w:val="24"/>
-        </w:rPr>
-        <w:br w:type="page"/>
-      </w:r>
-    </w:p>
-    <w:p>
-      <w:pPr>
-        <w:rPr>
-          <w:rFonts w:asciiTheme="minorHAnsi" w:hAnsiTheme="minorHAnsi"/>
-          <w:sz w:val="22"/>
-        </w:rPr>
-      </w:pPr>
+        <w:t xml:space="preserve">reduction in surface water runoff through improvements in </w:t>
+      </w:r>
+      <w:r>
+        <w:rPr>
+          <w:rFonts w:cs="Times New Roman"/>
+          <w:szCs w:val="24"/>
+        </w:rPr>
+        <w:lastRenderedPageBreak/>
+        <w:t xml:space="preserve">operation and the maturation of vegetation. Increased infiltrative losses accounted for 80% of the decrease in surface discharge whereas the remaining 20% was associated with increased ET. </w:t>
+      </w:r>
     </w:p>
     <w:sectPr>
-      <w:footerReference w:type="default" r:id="rId44"/>
+      <w:footerReference w:type="default" r:id="rId36"/>
       <w:pgSz w:w="12240" w:h="15840"/>
       <w:pgMar w:top="1440" w:right="1440" w:bottom="1440" w:left="1440" w:header="720" w:footer="720" w:gutter="0"/>
       <w:lnNumType w:countBy="1" w:restart="continuous"/>
@@ -43271,7 +41794,7 @@
             <w:noProof/>
             <w:szCs w:val="24"/>
           </w:rPr>
-          <w:t>3</w:t>
+          <w:t>24</w:t>
         </w:r>
         <w:r>
           <w:rPr>
@@ -45926,7 +44449,7 @@
 </file>
 
 <file path=customXml/itemProps1.xml><?xml version="1.0" encoding="utf-8"?>
-<ds:datastoreItem xmlns:ds="http://schemas.openxmlformats.org/officeDocument/2006/customXml" ds:itemID="{FE826BAD-8BD7-42C4-9817-0006439094A5}">
+<ds:datastoreItem xmlns:ds="http://schemas.openxmlformats.org/officeDocument/2006/customXml" ds:itemID="{5ECF603C-3C20-4914-850E-5421FBF4BFA1}">
   <ds:schemaRefs>
     <ds:schemaRef ds:uri="http://schemas.openxmlformats.org/officeDocument/2006/bibliography"/>
   </ds:schemaRefs>

</xml_diff>

<commit_message>
Revisions for Publication submission
</commit_message>
<xml_diff>
--- a/doc/HP_TriangleArticle_20170825.docx
+++ b/doc/HP_TriangleArticle_20170825.docx
@@ -2988,7 +2988,7 @@
           <v:shape id="_x0000_i1025" type="#_x0000_t75" style="width:123.75pt;height:15.75pt" o:ole="">
             <v:imagedata r:id="rId13" o:title=""/>
           </v:shape>
-          <o:OLEObject Type="Embed" ProgID="Equation.DSMT4" ShapeID="_x0000_i1025" DrawAspect="Content" ObjectID="_1565702004" r:id="rId14"/>
+          <o:OLEObject Type="Embed" ProgID="Equation.DSMT4" ShapeID="_x0000_i1025" DrawAspect="Content" ObjectID="_1565703685" r:id="rId14"/>
         </w:object>
       </w:r>
       <w:r>
@@ -3108,7 +3108,7 @@
           <v:shape id="_x0000_i1026" type="#_x0000_t75" style="width:108pt;height:15.75pt" o:ole="">
             <v:imagedata r:id="rId15" o:title=""/>
           </v:shape>
-          <o:OLEObject Type="Embed" ProgID="Equation.DSMT4" ShapeID="_x0000_i1026" DrawAspect="Content" ObjectID="_1565702005" r:id="rId16"/>
+          <o:OLEObject Type="Embed" ProgID="Equation.DSMT4" ShapeID="_x0000_i1026" DrawAspect="Content" ObjectID="_1565703686" r:id="rId16"/>
         </w:object>
       </w:r>
       <w:r>
@@ -3172,7 +3172,7 @@
           <v:shape id="_x0000_i1027" type="#_x0000_t75" style="width:118.5pt;height:15.75pt" o:ole="">
             <v:imagedata r:id="rId17" o:title=""/>
           </v:shape>
-          <o:OLEObject Type="Embed" ProgID="Equation.DSMT4" ShapeID="_x0000_i1027" DrawAspect="Content" ObjectID="_1565702006" r:id="rId18"/>
+          <o:OLEObject Type="Embed" ProgID="Equation.DSMT4" ShapeID="_x0000_i1027" DrawAspect="Content" ObjectID="_1565703687" r:id="rId18"/>
         </w:object>
       </w:r>
       <w:r>
@@ -3221,7 +3221,7 @@
           <v:shape id="_x0000_i1028" type="#_x0000_t75" style="width:149.25pt;height:15.75pt" o:ole="">
             <v:imagedata r:id="rId19" o:title=""/>
           </v:shape>
-          <o:OLEObject Type="Embed" ProgID="Equation.DSMT4" ShapeID="_x0000_i1028" DrawAspect="Content" ObjectID="_1565702007" r:id="rId20"/>
+          <o:OLEObject Type="Embed" ProgID="Equation.DSMT4" ShapeID="_x0000_i1028" DrawAspect="Content" ObjectID="_1565703688" r:id="rId20"/>
         </w:object>
       </w:r>
       <w:r>
@@ -41794,7 +41794,7 @@
             <w:noProof/>
             <w:szCs w:val="24"/>
           </w:rPr>
-          <w:t>24</w:t>
+          <w:t>33</w:t>
         </w:r>
         <w:r>
           <w:rPr>
@@ -44449,7 +44449,7 @@
 </file>
 
 <file path=customXml/itemProps1.xml><?xml version="1.0" encoding="utf-8"?>
-<ds:datastoreItem xmlns:ds="http://schemas.openxmlformats.org/officeDocument/2006/customXml" ds:itemID="{5ECF603C-3C20-4914-850E-5421FBF4BFA1}">
+<ds:datastoreItem xmlns:ds="http://schemas.openxmlformats.org/officeDocument/2006/customXml" ds:itemID="{1FF5634B-F73B-4D31-9908-30971251CF1A}">
   <ds:schemaRefs>
     <ds:schemaRef ds:uri="http://schemas.openxmlformats.org/officeDocument/2006/bibliography"/>
   </ds:schemaRefs>

</xml_diff>